<commit_message>
Graficas y códigos de Modulación
Está todo lo de la parte del laboratorio de Modulación, No se si la
última (2i calculo de la potencia de la señal modulada) está buena.
Todos los números de líneas de códigos están malas, porque se movieron
todos cuando borre unas lineas del principio T-T.

Al final cuando terminemos todos, los reescribimos
</commit_message>
<xml_diff>
--- a/Practica1/0-Grupo-Seccion1-1erReporte.docx
+++ b/Practica1/0-Grupo-Seccion1-1erReporte.docx
@@ -239,8 +239,17 @@
                 <w:sz w:val="28"/>
                 <w:szCs w:val="28"/>
               </w:rPr>
-              <w:t>Patricia Hung</w:t>
-            </w:r>
+              <w:t xml:space="preserve">Patricia </w:t>
+            </w:r>
+            <w:proofErr w:type="spellStart"/>
+            <w:r>
+              <w:rPr>
+                <w:sz w:val="28"/>
+                <w:szCs w:val="28"/>
+              </w:rPr>
+              <w:t>Hung</w:t>
+            </w:r>
+            <w:proofErr w:type="spellEnd"/>
           </w:p>
         </w:tc>
         <w:tc>
@@ -2196,15 +2205,13 @@
                 <w:szCs w:val="28"/>
               </w:rPr>
             </w:pPr>
-            <w:proofErr w:type="spellStart"/>
-            <w:r>
-              <w:rPr>
-                <w:sz w:val="28"/>
-                <w:szCs w:val="28"/>
-              </w:rPr>
-              <w:t>Lineas</w:t>
-            </w:r>
-            <w:proofErr w:type="spellEnd"/>
+            <w:r>
+              <w:rPr>
+                <w:sz w:val="28"/>
+                <w:szCs w:val="28"/>
+              </w:rPr>
+              <w:t>Líneas</w:t>
+            </w:r>
             <w:r>
               <w:rPr>
                 <w:sz w:val="28"/>
@@ -2565,15 +2572,13 @@
                 <w:szCs w:val="28"/>
               </w:rPr>
             </w:pPr>
-            <w:proofErr w:type="spellStart"/>
-            <w:r>
-              <w:rPr>
-                <w:sz w:val="28"/>
-                <w:szCs w:val="28"/>
-              </w:rPr>
-              <w:t>Linea</w:t>
-            </w:r>
-            <w:proofErr w:type="spellEnd"/>
+            <w:r>
+              <w:rPr>
+                <w:sz w:val="28"/>
+                <w:szCs w:val="28"/>
+              </w:rPr>
+              <w:t>Línea</w:t>
+            </w:r>
             <w:r>
               <w:rPr>
                 <w:sz w:val="28"/>
@@ -2808,14 +2813,6 @@
           <w:szCs w:val="28"/>
         </w:rPr>
         <w:t xml:space="preserve"> </w:t>
-      </w:r>
-      <w:r>
-        <w:rPr>
-          <w:color w:val="FF0000"/>
-          <w:sz w:val="28"/>
-          <w:szCs w:val="28"/>
-        </w:rPr>
-        <w:t>(indique en que líneas de su código se realiza esta operación)</w:t>
       </w:r>
     </w:p>
     <w:tbl>
@@ -3086,15 +3083,13 @@
                 <w:szCs w:val="28"/>
               </w:rPr>
             </w:pPr>
-            <w:proofErr w:type="spellStart"/>
-            <w:r>
-              <w:rPr>
-                <w:sz w:val="28"/>
-                <w:szCs w:val="28"/>
-              </w:rPr>
-              <w:t>Lineas</w:t>
-            </w:r>
-            <w:proofErr w:type="spellEnd"/>
+            <w:r>
+              <w:rPr>
+                <w:sz w:val="28"/>
+                <w:szCs w:val="28"/>
+              </w:rPr>
+              <w:t>Líneas</w:t>
+            </w:r>
             <w:r>
               <w:rPr>
                 <w:sz w:val="28"/>
@@ -3156,14 +3151,6 @@
           <w:szCs w:val="28"/>
         </w:rPr>
         <w:t xml:space="preserve">local (punto rosado) </w:t>
-      </w:r>
-      <w:r>
-        <w:rPr>
-          <w:color w:val="FF0000"/>
-          <w:sz w:val="28"/>
-          <w:szCs w:val="28"/>
-        </w:rPr>
-        <w:t>(indique en que líneas de su código se realiza esta operación)</w:t>
       </w:r>
     </w:p>
     <w:tbl>
@@ -3173,9 +3160,9 @@
         <w:tblLook w:val="04A0"/>
       </w:tblPr>
       <w:tblGrid>
-        <w:gridCol w:w="5623"/>
-        <w:gridCol w:w="1998"/>
-        <w:gridCol w:w="3625"/>
+        <w:gridCol w:w="5645"/>
+        <w:gridCol w:w="1744"/>
+        <w:gridCol w:w="3933"/>
       </w:tblGrid>
       <w:tr>
         <w:trPr>
@@ -3194,6 +3181,60 @@
                 <w:szCs w:val="28"/>
               </w:rPr>
             </w:pPr>
+            <w:r>
+              <w:rPr>
+                <w:noProof/>
+                <w:color w:val="FF0000"/>
+                <w:sz w:val="28"/>
+                <w:szCs w:val="28"/>
+                <w:lang w:val="es-US" w:eastAsia="es-US"/>
+              </w:rPr>
+              <w:drawing>
+                <wp:inline distT="0" distB="0" distL="0" distR="0">
+                  <wp:extent cx="3870251" cy="2898775"/>
+                  <wp:effectExtent l="0" t="0" r="0" b="0"/>
+                  <wp:docPr id="2" name="Imagen 1"/>
+                  <wp:cNvGraphicFramePr>
+                    <a:graphicFrameLocks xmlns:a="http://schemas.openxmlformats.org/drawingml/2006/main" noChangeAspect="1"/>
+                  </wp:cNvGraphicFramePr>
+                  <a:graphic xmlns:a="http://schemas.openxmlformats.org/drawingml/2006/main">
+                    <a:graphicData uri="http://schemas.openxmlformats.org/drawingml/2006/picture">
+                      <pic:pic xmlns:pic="http://schemas.openxmlformats.org/drawingml/2006/picture">
+                        <pic:nvPicPr>
+                          <pic:cNvPr id="0" name="Picture 1"/>
+                          <pic:cNvPicPr>
+                            <a:picLocks noChangeAspect="1" noChangeArrowheads="1"/>
+                          </pic:cNvPicPr>
+                        </pic:nvPicPr>
+                        <pic:blipFill>
+                          <a:blip r:embed="rId10"/>
+                          <a:srcRect/>
+                          <a:stretch>
+                            <a:fillRect/>
+                          </a:stretch>
+                        </pic:blipFill>
+                        <pic:spPr bwMode="auto">
+                          <a:xfrm>
+                            <a:off x="0" y="0"/>
+                            <a:ext cx="3875669" cy="2902833"/>
+                          </a:xfrm>
+                          <a:prstGeom prst="rect">
+                            <a:avLst/>
+                          </a:prstGeom>
+                          <a:noFill/>
+                          <a:ln w="9525">
+                            <a:noFill/>
+                            <a:miter lim="800000"/>
+                            <a:headEnd/>
+                            <a:tailEnd/>
+                          </a:ln>
+                        </pic:spPr>
+                      </pic:pic>
+                    </a:graphicData>
+                  </a:graphic>
+                </wp:inline>
+              </w:drawing>
+            </w:r>
           </w:p>
         </w:tc>
         <w:tc>
@@ -3210,6 +3251,60 @@
                 <w:szCs w:val="28"/>
               </w:rPr>
             </w:pPr>
+            <w:r>
+              <w:rPr>
+                <w:noProof/>
+                <w:color w:val="FF0000"/>
+                <w:sz w:val="28"/>
+                <w:szCs w:val="28"/>
+                <w:lang w:val="es-US" w:eastAsia="es-US"/>
+              </w:rPr>
+              <w:drawing>
+                <wp:inline distT="0" distB="0" distL="0" distR="0">
+                  <wp:extent cx="3875476" cy="2902688"/>
+                  <wp:effectExtent l="0" t="0" r="0" b="0"/>
+                  <wp:docPr id="5" name="Imagen 2"/>
+                  <wp:cNvGraphicFramePr>
+                    <a:graphicFrameLocks xmlns:a="http://schemas.openxmlformats.org/drawingml/2006/main" noChangeAspect="1"/>
+                  </wp:cNvGraphicFramePr>
+                  <a:graphic xmlns:a="http://schemas.openxmlformats.org/drawingml/2006/main">
+                    <a:graphicData uri="http://schemas.openxmlformats.org/drawingml/2006/picture">
+                      <pic:pic xmlns:pic="http://schemas.openxmlformats.org/drawingml/2006/picture">
+                        <pic:nvPicPr>
+                          <pic:cNvPr id="0" name="Picture 2"/>
+                          <pic:cNvPicPr>
+                            <a:picLocks noChangeAspect="1" noChangeArrowheads="1"/>
+                          </pic:cNvPicPr>
+                        </pic:nvPicPr>
+                        <pic:blipFill>
+                          <a:blip r:embed="rId11"/>
+                          <a:srcRect/>
+                          <a:stretch>
+                            <a:fillRect/>
+                          </a:stretch>
+                        </pic:blipFill>
+                        <pic:spPr bwMode="auto">
+                          <a:xfrm>
+                            <a:off x="0" y="0"/>
+                            <a:ext cx="3879826" cy="2905946"/>
+                          </a:xfrm>
+                          <a:prstGeom prst="rect">
+                            <a:avLst/>
+                          </a:prstGeom>
+                          <a:noFill/>
+                          <a:ln w="9525">
+                            <a:noFill/>
+                            <a:miter lim="800000"/>
+                            <a:headEnd/>
+                            <a:tailEnd/>
+                          </a:ln>
+                        </pic:spPr>
+                      </pic:pic>
+                    </a:graphicData>
+                  </a:graphic>
+                </wp:inline>
+              </w:drawing>
+            </w:r>
           </w:p>
         </w:tc>
       </w:tr>
@@ -3300,7 +3395,15 @@
                 <w:sz w:val="28"/>
                 <w:szCs w:val="28"/>
               </w:rPr>
-              <w:t>Número de las líneas de código donde se realiza esta operación</w:t>
+              <w:t xml:space="preserve">Número de las líneas de código donde se realiza esta </w:t>
+            </w:r>
+            <w:r>
+              <w:rPr>
+                <w:sz w:val="28"/>
+                <w:szCs w:val="28"/>
+              </w:rPr>
+              <w:lastRenderedPageBreak/>
+              <w:t>operación</w:t>
             </w:r>
             <w:r>
               <w:rPr>
@@ -3326,6 +3429,21 @@
                 <w:szCs w:val="28"/>
               </w:rPr>
             </w:pPr>
+            <w:r>
+              <w:rPr>
+                <w:sz w:val="28"/>
+                <w:szCs w:val="28"/>
+              </w:rPr>
+              <w:lastRenderedPageBreak/>
+              <w:t>Líneas</w:t>
+            </w:r>
+            <w:r>
+              <w:rPr>
+                <w:sz w:val="28"/>
+                <w:szCs w:val="28"/>
+              </w:rPr>
+              <w:t xml:space="preserve"> 79-87</w:t>
+            </w:r>
           </w:p>
         </w:tc>
       </w:tr>
@@ -3345,52 +3463,8 @@
           <w:sz w:val="28"/>
           <w:szCs w:val="28"/>
         </w:rPr>
-        <w:t xml:space="preserve">Borre esto y </w:t>
-      </w:r>
-      <w:r>
-        <w:rPr>
-          <w:color w:val="1F497D" w:themeColor="text2"/>
-          <w:sz w:val="28"/>
-          <w:szCs w:val="28"/>
-        </w:rPr>
-        <w:t xml:space="preserve">complete la tabla con las dos versiones de la señal que se pide </w:t>
-      </w:r>
-    </w:p>
-    <w:p>
-      <w:pPr>
-        <w:jc w:val="both"/>
-        <w:rPr>
-          <w:color w:val="FF0000"/>
-          <w:sz w:val="28"/>
-          <w:szCs w:val="28"/>
-        </w:rPr>
-      </w:pPr>
-      <w:r>
-        <w:rPr>
-          <w:color w:val="FF0000"/>
-          <w:sz w:val="28"/>
-          <w:szCs w:val="28"/>
-        </w:rPr>
         <w:lastRenderedPageBreak/>
-        <w:t xml:space="preserve">(Al mostrar su grafica use el la cuadricula </w:t>
-      </w:r>
-      <w:proofErr w:type="spellStart"/>
-      <w:r>
-        <w:rPr>
-          <w:color w:val="FF0000"/>
-          <w:sz w:val="28"/>
-          <w:szCs w:val="28"/>
-        </w:rPr>
-        <w:t>grid</w:t>
-      </w:r>
-      <w:proofErr w:type="spellEnd"/>
-      <w:r>
-        <w:rPr>
-          <w:color w:val="FF0000"/>
-          <w:sz w:val="28"/>
-          <w:szCs w:val="28"/>
-        </w:rPr>
-        <w:t>, ponga el titulo de lo que corresponde a cada eje, mas el titulo general de la grafica, puede usar leyendas también)</w:t>
+        <w:t xml:space="preserve"> </w:t>
       </w:r>
     </w:p>
     <w:p>
@@ -3497,21 +3571,6 @@
           <w:szCs w:val="28"/>
         </w:rPr>
         <w:t>(punto azul)</w:t>
-      </w:r>
-      <w:r>
-        <w:rPr>
-          <w:sz w:val="28"/>
-          <w:szCs w:val="28"/>
-        </w:rPr>
-        <w:t xml:space="preserve"> </w:t>
-      </w:r>
-      <w:r>
-        <w:rPr>
-          <w:color w:val="FF0000"/>
-          <w:sz w:val="28"/>
-          <w:szCs w:val="28"/>
-        </w:rPr>
-        <w:t>(indique en que líneas de su código se realiza esta operación)</w:t>
       </w:r>
     </w:p>
     <w:tbl>
@@ -3521,9 +3580,9 @@
         <w:tblLook w:val="04A0"/>
       </w:tblPr>
       <w:tblGrid>
-        <w:gridCol w:w="5623"/>
-        <w:gridCol w:w="1998"/>
-        <w:gridCol w:w="3625"/>
+        <w:gridCol w:w="5635"/>
+        <w:gridCol w:w="1745"/>
+        <w:gridCol w:w="3942"/>
       </w:tblGrid>
       <w:tr>
         <w:trPr>
@@ -3542,6 +3601,60 @@
                 <w:szCs w:val="28"/>
               </w:rPr>
             </w:pPr>
+            <w:r>
+              <w:rPr>
+                <w:noProof/>
+                <w:color w:val="FF0000"/>
+                <w:sz w:val="28"/>
+                <w:szCs w:val="28"/>
+                <w:lang w:val="es-US" w:eastAsia="es-US"/>
+              </w:rPr>
+              <w:drawing>
+                <wp:inline distT="0" distB="0" distL="0" distR="0">
+                  <wp:extent cx="3806456" cy="2850994"/>
+                  <wp:effectExtent l="0" t="0" r="0" b="0"/>
+                  <wp:docPr id="7" name="Imagen 4"/>
+                  <wp:cNvGraphicFramePr>
+                    <a:graphicFrameLocks xmlns:a="http://schemas.openxmlformats.org/drawingml/2006/main" noChangeAspect="1"/>
+                  </wp:cNvGraphicFramePr>
+                  <a:graphic xmlns:a="http://schemas.openxmlformats.org/drawingml/2006/main">
+                    <a:graphicData uri="http://schemas.openxmlformats.org/drawingml/2006/picture">
+                      <pic:pic xmlns:pic="http://schemas.openxmlformats.org/drawingml/2006/picture">
+                        <pic:nvPicPr>
+                          <pic:cNvPr id="0" name="Picture 4"/>
+                          <pic:cNvPicPr>
+                            <a:picLocks noChangeAspect="1" noChangeArrowheads="1"/>
+                          </pic:cNvPicPr>
+                        </pic:nvPicPr>
+                        <pic:blipFill>
+                          <a:blip r:embed="rId12"/>
+                          <a:srcRect/>
+                          <a:stretch>
+                            <a:fillRect/>
+                          </a:stretch>
+                        </pic:blipFill>
+                        <pic:spPr bwMode="auto">
+                          <a:xfrm>
+                            <a:off x="0" y="0"/>
+                            <a:ext cx="3817901" cy="2859566"/>
+                          </a:xfrm>
+                          <a:prstGeom prst="rect">
+                            <a:avLst/>
+                          </a:prstGeom>
+                          <a:noFill/>
+                          <a:ln w="9525">
+                            <a:noFill/>
+                            <a:miter lim="800000"/>
+                            <a:headEnd/>
+                            <a:tailEnd/>
+                          </a:ln>
+                        </pic:spPr>
+                      </pic:pic>
+                    </a:graphicData>
+                  </a:graphic>
+                </wp:inline>
+              </w:drawing>
+            </w:r>
           </w:p>
         </w:tc>
         <w:tc>
@@ -3558,6 +3671,60 @@
                 <w:szCs w:val="28"/>
               </w:rPr>
             </w:pPr>
+            <w:r>
+              <w:rPr>
+                <w:noProof/>
+                <w:color w:val="FF0000"/>
+                <w:sz w:val="28"/>
+                <w:szCs w:val="28"/>
+                <w:lang w:val="es-US" w:eastAsia="es-US"/>
+              </w:rPr>
+              <w:drawing>
+                <wp:inline distT="0" distB="0" distL="0" distR="0">
+                  <wp:extent cx="3827721" cy="2866921"/>
+                  <wp:effectExtent l="0" t="0" r="0" b="0"/>
+                  <wp:docPr id="6" name="Imagen 3"/>
+                  <wp:cNvGraphicFramePr>
+                    <a:graphicFrameLocks xmlns:a="http://schemas.openxmlformats.org/drawingml/2006/main" noChangeAspect="1"/>
+                  </wp:cNvGraphicFramePr>
+                  <a:graphic xmlns:a="http://schemas.openxmlformats.org/drawingml/2006/main">
+                    <a:graphicData uri="http://schemas.openxmlformats.org/drawingml/2006/picture">
+                      <pic:pic xmlns:pic="http://schemas.openxmlformats.org/drawingml/2006/picture">
+                        <pic:nvPicPr>
+                          <pic:cNvPr id="0" name="Picture 3"/>
+                          <pic:cNvPicPr>
+                            <a:picLocks noChangeAspect="1" noChangeArrowheads="1"/>
+                          </pic:cNvPicPr>
+                        </pic:nvPicPr>
+                        <pic:blipFill>
+                          <a:blip r:embed="rId13"/>
+                          <a:srcRect/>
+                          <a:stretch>
+                            <a:fillRect/>
+                          </a:stretch>
+                        </pic:blipFill>
+                        <pic:spPr bwMode="auto">
+                          <a:xfrm>
+                            <a:off x="0" y="0"/>
+                            <a:ext cx="3831602" cy="2869828"/>
+                          </a:xfrm>
+                          <a:prstGeom prst="rect">
+                            <a:avLst/>
+                          </a:prstGeom>
+                          <a:noFill/>
+                          <a:ln w="9525">
+                            <a:noFill/>
+                            <a:miter lim="800000"/>
+                            <a:headEnd/>
+                            <a:tailEnd/>
+                          </a:ln>
+                        </pic:spPr>
+                      </pic:pic>
+                    </a:graphicData>
+                  </a:graphic>
+                </wp:inline>
+              </w:drawing>
+            </w:r>
           </w:p>
         </w:tc>
       </w:tr>
@@ -3674,6 +3841,20 @@
                 <w:szCs w:val="28"/>
               </w:rPr>
             </w:pPr>
+            <w:r>
+              <w:rPr>
+                <w:sz w:val="28"/>
+                <w:szCs w:val="28"/>
+              </w:rPr>
+              <w:t>Líneas</w:t>
+            </w:r>
+            <w:r>
+              <w:rPr>
+                <w:sz w:val="28"/>
+                <w:szCs w:val="28"/>
+              </w:rPr>
+              <w:t xml:space="preserve"> 92 - 100</w:t>
+            </w:r>
           </w:p>
         </w:tc>
       </w:tr>
@@ -3687,58 +3868,6 @@
           <w:szCs w:val="28"/>
         </w:rPr>
       </w:pPr>
-      <w:r>
-        <w:rPr>
-          <w:color w:val="1F497D" w:themeColor="text2"/>
-          <w:sz w:val="28"/>
-          <w:szCs w:val="28"/>
-        </w:rPr>
-        <w:t xml:space="preserve">Borre esto y </w:t>
-      </w:r>
-      <w:r>
-        <w:rPr>
-          <w:color w:val="1F497D" w:themeColor="text2"/>
-          <w:sz w:val="28"/>
-          <w:szCs w:val="28"/>
-        </w:rPr>
-        <w:t xml:space="preserve">complete la tabla con las dos versiones de la señal que se pide </w:t>
-      </w:r>
-    </w:p>
-    <w:p>
-      <w:pPr>
-        <w:jc w:val="both"/>
-        <w:rPr>
-          <w:color w:val="FF0000"/>
-          <w:sz w:val="28"/>
-          <w:szCs w:val="28"/>
-        </w:rPr>
-      </w:pPr>
-      <w:r>
-        <w:rPr>
-          <w:color w:val="FF0000"/>
-          <w:sz w:val="28"/>
-          <w:szCs w:val="28"/>
-        </w:rPr>
-        <w:t xml:space="preserve">(Al mostrar su grafica use el la cuadricula </w:t>
-      </w:r>
-      <w:proofErr w:type="spellStart"/>
-      <w:r>
-        <w:rPr>
-          <w:color w:val="FF0000"/>
-          <w:sz w:val="28"/>
-          <w:szCs w:val="28"/>
-        </w:rPr>
-        <w:t>grid</w:t>
-      </w:r>
-      <w:proofErr w:type="spellEnd"/>
-      <w:r>
-        <w:rPr>
-          <w:color w:val="FF0000"/>
-          <w:sz w:val="28"/>
-          <w:szCs w:val="28"/>
-        </w:rPr>
-        <w:t>, ponga el titulo de lo que corresponde a cada eje, mas el titulo general de la grafica, puede usar leyendas también)</w:t>
-      </w:r>
     </w:p>
     <w:p>
       <w:pPr>
@@ -3817,14 +3946,6 @@
           <w:szCs w:val="28"/>
         </w:rPr>
         <w:t xml:space="preserve"> </w:t>
-      </w:r>
-      <w:r>
-        <w:rPr>
-          <w:color w:val="FF0000"/>
-          <w:sz w:val="28"/>
-          <w:szCs w:val="28"/>
-        </w:rPr>
-        <w:t>(indique en que líneas de su código se realiza esta operación)</w:t>
       </w:r>
     </w:p>
     <w:tbl>
@@ -3834,9 +3955,9 @@
         <w:tblLook w:val="04A0"/>
       </w:tblPr>
       <w:tblGrid>
-        <w:gridCol w:w="5623"/>
-        <w:gridCol w:w="1998"/>
-        <w:gridCol w:w="3625"/>
+        <w:gridCol w:w="5645"/>
+        <w:gridCol w:w="1740"/>
+        <w:gridCol w:w="3937"/>
       </w:tblGrid>
       <w:tr>
         <w:trPr>
@@ -3855,6 +3976,60 @@
                 <w:szCs w:val="28"/>
               </w:rPr>
             </w:pPr>
+            <w:r>
+              <w:rPr>
+                <w:noProof/>
+                <w:color w:val="FF0000"/>
+                <w:sz w:val="28"/>
+                <w:szCs w:val="28"/>
+                <w:lang w:val="es-US" w:eastAsia="es-US"/>
+              </w:rPr>
+              <w:drawing>
+                <wp:inline distT="0" distB="0" distL="0" distR="0">
+                  <wp:extent cx="3710763" cy="2779321"/>
+                  <wp:effectExtent l="0" t="0" r="0" b="0"/>
+                  <wp:docPr id="10" name="Imagen 5"/>
+                  <wp:cNvGraphicFramePr>
+                    <a:graphicFrameLocks xmlns:a="http://schemas.openxmlformats.org/drawingml/2006/main" noChangeAspect="1"/>
+                  </wp:cNvGraphicFramePr>
+                  <a:graphic xmlns:a="http://schemas.openxmlformats.org/drawingml/2006/main">
+                    <a:graphicData uri="http://schemas.openxmlformats.org/drawingml/2006/picture">
+                      <pic:pic xmlns:pic="http://schemas.openxmlformats.org/drawingml/2006/picture">
+                        <pic:nvPicPr>
+                          <pic:cNvPr id="0" name="Picture 5"/>
+                          <pic:cNvPicPr>
+                            <a:picLocks noChangeAspect="1" noChangeArrowheads="1"/>
+                          </pic:cNvPicPr>
+                        </pic:nvPicPr>
+                        <pic:blipFill>
+                          <a:blip r:embed="rId14"/>
+                          <a:srcRect/>
+                          <a:stretch>
+                            <a:fillRect/>
+                          </a:stretch>
+                        </pic:blipFill>
+                        <pic:spPr bwMode="auto">
+                          <a:xfrm>
+                            <a:off x="0" y="0"/>
+                            <a:ext cx="3712860" cy="2780891"/>
+                          </a:xfrm>
+                          <a:prstGeom prst="rect">
+                            <a:avLst/>
+                          </a:prstGeom>
+                          <a:noFill/>
+                          <a:ln w="9525">
+                            <a:noFill/>
+                            <a:miter lim="800000"/>
+                            <a:headEnd/>
+                            <a:tailEnd/>
+                          </a:ln>
+                        </pic:spPr>
+                      </pic:pic>
+                    </a:graphicData>
+                  </a:graphic>
+                </wp:inline>
+              </w:drawing>
+            </w:r>
           </w:p>
         </w:tc>
         <w:tc>
@@ -3871,6 +4046,60 @@
                 <w:szCs w:val="28"/>
               </w:rPr>
             </w:pPr>
+            <w:r>
+              <w:rPr>
+                <w:noProof/>
+                <w:color w:val="FF0000"/>
+                <w:sz w:val="28"/>
+                <w:szCs w:val="28"/>
+                <w:lang w:val="es-US" w:eastAsia="es-US"/>
+              </w:rPr>
+              <w:drawing>
+                <wp:inline distT="0" distB="0" distL="0" distR="0">
+                  <wp:extent cx="3721395" cy="2787283"/>
+                  <wp:effectExtent l="0" t="0" r="0" b="0"/>
+                  <wp:docPr id="11" name="Imagen 6"/>
+                  <wp:cNvGraphicFramePr>
+                    <a:graphicFrameLocks xmlns:a="http://schemas.openxmlformats.org/drawingml/2006/main" noChangeAspect="1"/>
+                  </wp:cNvGraphicFramePr>
+                  <a:graphic xmlns:a="http://schemas.openxmlformats.org/drawingml/2006/main">
+                    <a:graphicData uri="http://schemas.openxmlformats.org/drawingml/2006/picture">
+                      <pic:pic xmlns:pic="http://schemas.openxmlformats.org/drawingml/2006/picture">
+                        <pic:nvPicPr>
+                          <pic:cNvPr id="0" name="Picture 6"/>
+                          <pic:cNvPicPr>
+                            <a:picLocks noChangeAspect="1" noChangeArrowheads="1"/>
+                          </pic:cNvPicPr>
+                        </pic:nvPicPr>
+                        <pic:blipFill>
+                          <a:blip r:embed="rId15"/>
+                          <a:srcRect/>
+                          <a:stretch>
+                            <a:fillRect/>
+                          </a:stretch>
+                        </pic:blipFill>
+                        <pic:spPr bwMode="auto">
+                          <a:xfrm>
+                            <a:off x="0" y="0"/>
+                            <a:ext cx="3721580" cy="2787422"/>
+                          </a:xfrm>
+                          <a:prstGeom prst="rect">
+                            <a:avLst/>
+                          </a:prstGeom>
+                          <a:noFill/>
+                          <a:ln w="9525">
+                            <a:noFill/>
+                            <a:miter lim="800000"/>
+                            <a:headEnd/>
+                            <a:tailEnd/>
+                          </a:ln>
+                        </pic:spPr>
+                      </pic:pic>
+                    </a:graphicData>
+                  </a:graphic>
+                </wp:inline>
+              </w:drawing>
+            </w:r>
           </w:p>
         </w:tc>
       </w:tr>
@@ -3987,6 +4216,13 @@
                 <w:szCs w:val="28"/>
               </w:rPr>
             </w:pPr>
+            <w:r>
+              <w:rPr>
+                <w:sz w:val="28"/>
+                <w:szCs w:val="28"/>
+              </w:rPr>
+              <w:t>Líneas 107 - 116</w:t>
+            </w:r>
           </w:p>
         </w:tc>
       </w:tr>
@@ -4000,69 +4236,6 @@
           <w:szCs w:val="28"/>
         </w:rPr>
       </w:pPr>
-    </w:p>
-    <w:p>
-      <w:pPr>
-        <w:jc w:val="both"/>
-        <w:rPr>
-          <w:color w:val="1F497D" w:themeColor="text2"/>
-          <w:sz w:val="28"/>
-          <w:szCs w:val="28"/>
-        </w:rPr>
-      </w:pPr>
-      <w:r>
-        <w:rPr>
-          <w:color w:val="1F497D" w:themeColor="text2"/>
-          <w:sz w:val="28"/>
-          <w:szCs w:val="28"/>
-        </w:rPr>
-        <w:t xml:space="preserve">Borre esto y </w:t>
-      </w:r>
-      <w:r>
-        <w:rPr>
-          <w:color w:val="1F497D" w:themeColor="text2"/>
-          <w:sz w:val="28"/>
-          <w:szCs w:val="28"/>
-        </w:rPr>
-        <w:t xml:space="preserve">complete la tabla con las dos versiones de la señal que se pide </w:t>
-      </w:r>
-    </w:p>
-    <w:p>
-      <w:pPr>
-        <w:jc w:val="both"/>
-        <w:rPr>
-          <w:color w:val="FF0000"/>
-          <w:sz w:val="28"/>
-          <w:szCs w:val="28"/>
-        </w:rPr>
-      </w:pPr>
-      <w:r>
-        <w:rPr>
-          <w:color w:val="FF0000"/>
-          <w:sz w:val="28"/>
-          <w:szCs w:val="28"/>
-        </w:rPr>
-        <w:lastRenderedPageBreak/>
-        <w:t xml:space="preserve">(Al mostrar su grafica use el la cuadricula </w:t>
-      </w:r>
-      <w:proofErr w:type="spellStart"/>
-      <w:r>
-        <w:rPr>
-          <w:color w:val="FF0000"/>
-          <w:sz w:val="28"/>
-          <w:szCs w:val="28"/>
-        </w:rPr>
-        <w:t>grid</w:t>
-      </w:r>
-      <w:proofErr w:type="spellEnd"/>
-      <w:r>
-        <w:rPr>
-          <w:color w:val="FF0000"/>
-          <w:sz w:val="28"/>
-          <w:szCs w:val="28"/>
-        </w:rPr>
-        <w:t>, ponga el titulo de lo que corresponde a cada eje, mas el titulo general de la grafica, puede usar leyendas también)</w:t>
-      </w:r>
     </w:p>
     <w:p>
       <w:pPr>
@@ -4082,6 +4255,7 @@
           <w:sz w:val="28"/>
           <w:szCs w:val="28"/>
         </w:rPr>
+        <w:lastRenderedPageBreak/>
         <w:t>Calculo de ancho de banda después de modular</w:t>
       </w:r>
       <w:r>
@@ -4090,14 +4264,6 @@
           <w:szCs w:val="28"/>
         </w:rPr>
         <w:t xml:space="preserve"> </w:t>
-      </w:r>
-      <w:r>
-        <w:rPr>
-          <w:color w:val="FF0000"/>
-          <w:sz w:val="28"/>
-          <w:szCs w:val="28"/>
-        </w:rPr>
-        <w:t>(indique en que líneas de su código se realiza esta operación)</w:t>
       </w:r>
     </w:p>
     <w:tbl>
@@ -4242,6 +4408,13 @@
                 <w:szCs w:val="28"/>
               </w:rPr>
             </w:pPr>
+            <w:r>
+              <w:rPr>
+                <w:sz w:val="28"/>
+                <w:szCs w:val="28"/>
+              </w:rPr>
+              <w:t>El ancho de banda luego de modular es = 596Hz</w:t>
+            </w:r>
           </w:p>
         </w:tc>
       </w:tr>
@@ -4255,14 +4428,6 @@
           <w:szCs w:val="28"/>
         </w:rPr>
       </w:pPr>
-      <w:r>
-        <w:rPr>
-          <w:color w:val="1F497D" w:themeColor="text2"/>
-          <w:sz w:val="28"/>
-          <w:szCs w:val="28"/>
-        </w:rPr>
-        <w:t>Borre esto y muestre en este espacio lo que se le pide anteriormente</w:t>
-      </w:r>
     </w:p>
     <w:p>
       <w:pPr>
@@ -4442,6 +4607,13 @@
                 <w:szCs w:val="28"/>
               </w:rPr>
             </w:pPr>
+            <w:r>
+              <w:rPr>
+                <w:sz w:val="28"/>
+                <w:szCs w:val="28"/>
+              </w:rPr>
+              <w:t>La potencia de la señal modulada es = 8.3369W</w:t>
+            </w:r>
           </w:p>
         </w:tc>
       </w:tr>
@@ -4553,7 +4725,7 @@
                     </pic:cNvPicPr>
                   </pic:nvPicPr>
                   <pic:blipFill>
-                    <a:blip r:embed="rId10"/>
+                    <a:blip r:embed="rId16"/>
                     <a:srcRect/>
                     <a:stretch>
                       <a:fillRect/>
@@ -4882,7 +5054,6 @@
           <w:sz w:val="28"/>
           <w:szCs w:val="28"/>
         </w:rPr>
-        <w:lastRenderedPageBreak/>
         <w:t xml:space="preserve">(Al mostrar su grafica use el la cuadricula </w:t>
       </w:r>
       <w:proofErr w:type="spellStart"/>
@@ -4922,6 +5093,7 @@
           <w:sz w:val="28"/>
           <w:szCs w:val="28"/>
         </w:rPr>
+        <w:lastRenderedPageBreak/>
         <w:t>Gr</w:t>
       </w:r>
       <w:r>
@@ -5486,7 +5658,6 @@
           <w:sz w:val="28"/>
           <w:szCs w:val="28"/>
         </w:rPr>
-        <w:lastRenderedPageBreak/>
         <w:t xml:space="preserve">Contamine la </w:t>
       </w:r>
       <w:r>
@@ -5590,6 +5761,7 @@
                 <w:sz w:val="28"/>
                 <w:szCs w:val="28"/>
               </w:rPr>
+              <w:lastRenderedPageBreak/>
               <w:t>Número de las líneas de código donde se realiza esta operación</w:t>
             </w:r>
             <w:r>
@@ -6459,7 +6631,7 @@
                     </pic:cNvPicPr>
                   </pic:nvPicPr>
                   <pic:blipFill>
-                    <a:blip r:embed="rId10"/>
+                    <a:blip r:embed="rId16"/>
                     <a:srcRect/>
                     <a:stretch>
                       <a:fillRect/>
@@ -7459,7 +7631,23 @@
           <w:sz w:val="28"/>
           <w:szCs w:val="28"/>
         </w:rPr>
-        <w:t xml:space="preserve"> en el dominio temporal y frecuencial.</w:t>
+        <w:t xml:space="preserve"> en el dominio temporal y </w:t>
+      </w:r>
+      <w:proofErr w:type="spellStart"/>
+      <w:r>
+        <w:rPr>
+          <w:sz w:val="28"/>
+          <w:szCs w:val="28"/>
+        </w:rPr>
+        <w:t>frecuencial</w:t>
+      </w:r>
+      <w:proofErr w:type="spellEnd"/>
+      <w:r>
+        <w:rPr>
+          <w:sz w:val="28"/>
+          <w:szCs w:val="28"/>
+        </w:rPr>
+        <w:t>.</w:t>
       </w:r>
     </w:p>
     <w:p>
@@ -7533,7 +7721,23 @@
           <w:sz w:val="28"/>
           <w:szCs w:val="28"/>
         </w:rPr>
-        <w:t>en el dominio temporal y frecuencial.</w:t>
+        <w:t xml:space="preserve">en el dominio temporal y </w:t>
+      </w:r>
+      <w:proofErr w:type="spellStart"/>
+      <w:r>
+        <w:rPr>
+          <w:sz w:val="28"/>
+          <w:szCs w:val="28"/>
+        </w:rPr>
+        <w:t>frecuencial</w:t>
+      </w:r>
+      <w:proofErr w:type="spellEnd"/>
+      <w:r>
+        <w:rPr>
+          <w:sz w:val="28"/>
+          <w:szCs w:val="28"/>
+        </w:rPr>
+        <w:t>.</w:t>
       </w:r>
     </w:p>
     <w:p>
@@ -7873,7 +8077,7 @@
         </w:rPr>
         <w:t xml:space="preserve"> </w:t>
       </w:r>
-      <w:hyperlink r:id="rId11" w:history="1">
+      <w:hyperlink r:id="rId17" w:history="1">
         <w:r>
           <w:rPr>
             <w:rStyle w:val="Hipervnculo"/>

</xml_diff>

<commit_message>
agregado prelaboratorio. graficas de modulacion terminadas
</commit_message>
<xml_diff>
--- a/Practica1/0-Grupo-Seccion1-1erReporte.docx
+++ b/Practica1/0-Grupo-Seccion1-1erReporte.docx
@@ -462,66 +462,6 @@
     </w:tbl>
     <w:p>
       <w:pPr>
-        <w:rPr>
-          <w:sz w:val="28"/>
-          <w:szCs w:val="28"/>
-        </w:rPr>
-      </w:pPr>
-    </w:p>
-    <w:p>
-      <w:pPr>
-        <w:jc w:val="center"/>
-        <w:rPr>
-          <w:b/>
-          <w:sz w:val="28"/>
-          <w:szCs w:val="28"/>
-        </w:rPr>
-      </w:pPr>
-      <w:r>
-        <w:rPr>
-          <w:b/>
-          <w:sz w:val="28"/>
-          <w:szCs w:val="28"/>
-        </w:rPr>
-        <w:t>1er</w:t>
-      </w:r>
-      <w:r>
-        <w:rPr>
-          <w:b/>
-          <w:sz w:val="28"/>
-          <w:szCs w:val="28"/>
-        </w:rPr>
-        <w:t xml:space="preserve"> </w:t>
-      </w:r>
-      <w:r>
-        <w:rPr>
-          <w:b/>
-          <w:sz w:val="28"/>
-          <w:szCs w:val="28"/>
-        </w:rPr>
-        <w:t>Reporte</w:t>
-      </w:r>
-    </w:p>
-    <w:p>
-      <w:pPr>
-        <w:jc w:val="center"/>
-        <w:rPr>
-          <w:b/>
-          <w:sz w:val="28"/>
-          <w:szCs w:val="28"/>
-        </w:rPr>
-      </w:pPr>
-      <w:r>
-        <w:rPr>
-          <w:b/>
-          <w:sz w:val="28"/>
-          <w:szCs w:val="28"/>
-        </w:rPr>
-        <w:t xml:space="preserve">Pre-Laboratorio </w:t>
-      </w:r>
-    </w:p>
-    <w:p>
-      <w:pPr>
         <w:pStyle w:val="Prrafodelista"/>
         <w:numPr>
           <w:ilvl w:val="0"/>
@@ -566,11 +506,529 @@
       </w:pPr>
       <w:r>
         <w:rPr>
+          <w:noProof/>
           <w:color w:val="FF0000"/>
           <w:sz w:val="28"/>
           <w:szCs w:val="28"/>
-        </w:rPr>
-        <w:t>Si lo va a copiar de una página web indique su origen</w:t>
+          <w:lang w:eastAsia="es-VE"/>
+        </w:rPr>
+        <w:drawing>
+          <wp:inline distT="0" distB="0" distL="0" distR="0">
+            <wp:extent cx="7052310" cy="3342005"/>
+            <wp:effectExtent l="19050" t="0" r="0" b="0"/>
+            <wp:docPr id="2" name="0 Imagen" descr="Modulador SSB.png"/>
+            <wp:cNvGraphicFramePr>
+              <a:graphicFrameLocks xmlns:a="http://schemas.openxmlformats.org/drawingml/2006/main" noChangeAspect="1"/>
+            </wp:cNvGraphicFramePr>
+            <a:graphic xmlns:a="http://schemas.openxmlformats.org/drawingml/2006/main">
+              <a:graphicData uri="http://schemas.openxmlformats.org/drawingml/2006/picture">
+                <pic:pic xmlns:pic="http://schemas.openxmlformats.org/drawingml/2006/picture">
+                  <pic:nvPicPr>
+                    <pic:cNvPr id="0" name="Modulador SSB.png"/>
+                    <pic:cNvPicPr/>
+                  </pic:nvPicPr>
+                  <pic:blipFill>
+                    <a:blip r:embed="rId5"/>
+                    <a:stretch>
+                      <a:fillRect/>
+                    </a:stretch>
+                  </pic:blipFill>
+                  <pic:spPr>
+                    <a:xfrm>
+                      <a:off x="0" y="0"/>
+                      <a:ext cx="7052310" cy="3342005"/>
+                    </a:xfrm>
+                    <a:prstGeom prst="rect">
+                      <a:avLst/>
+                    </a:prstGeom>
+                  </pic:spPr>
+                </pic:pic>
+              </a:graphicData>
+            </a:graphic>
+          </wp:inline>
+        </w:drawing>
+      </w:r>
+    </w:p>
+    <w:p>
+      <w:pPr>
+        <w:jc w:val="center"/>
+        <w:rPr>
+          <w:b/>
+          <w:i/>
+          <w:color w:val="000000" w:themeColor="text1"/>
+          <w:sz w:val="28"/>
+          <w:szCs w:val="28"/>
+        </w:rPr>
+      </w:pPr>
+      <w:proofErr w:type="spellStart"/>
+      <w:r>
+        <w:rPr>
+          <w:b/>
+          <w:i/>
+          <w:color w:val="000000" w:themeColor="text1"/>
+          <w:sz w:val="28"/>
+          <w:szCs w:val="28"/>
+        </w:rPr>
+        <w:t>Fig</w:t>
+      </w:r>
+      <w:proofErr w:type="spellEnd"/>
+      <w:r>
+        <w:rPr>
+          <w:b/>
+          <w:i/>
+          <w:color w:val="000000" w:themeColor="text1"/>
+          <w:sz w:val="28"/>
+          <w:szCs w:val="28"/>
+        </w:rPr>
+        <w:t xml:space="preserve"> </w:t>
+      </w:r>
+      <w:r>
+        <w:rPr>
+          <w:b/>
+          <w:i/>
+          <w:color w:val="000000" w:themeColor="text1"/>
+          <w:sz w:val="28"/>
+          <w:szCs w:val="28"/>
+        </w:rPr>
+        <w:t xml:space="preserve">1  </w:t>
+      </w:r>
+      <w:r>
+        <w:rPr>
+          <w:b/>
+          <w:i/>
+          <w:color w:val="000000" w:themeColor="text1"/>
+          <w:sz w:val="28"/>
+          <w:szCs w:val="28"/>
+        </w:rPr>
+        <w:t xml:space="preserve">Obtenida de </w:t>
+      </w:r>
+      <w:r>
+        <w:rPr>
+          <w:b/>
+          <w:i/>
+          <w:color w:val="000000" w:themeColor="text1"/>
+          <w:sz w:val="28"/>
+          <w:szCs w:val="28"/>
+        </w:rPr>
+        <w:t xml:space="preserve"> </w:t>
+      </w:r>
+      <w:proofErr w:type="spellStart"/>
+      <w:r>
+        <w:rPr>
+          <w:b/>
+          <w:i/>
+          <w:color w:val="000000" w:themeColor="text1"/>
+          <w:sz w:val="28"/>
+          <w:szCs w:val="28"/>
+        </w:rPr>
+        <w:t>Comunnication</w:t>
+      </w:r>
+      <w:proofErr w:type="spellEnd"/>
+      <w:r>
+        <w:rPr>
+          <w:b/>
+          <w:i/>
+          <w:color w:val="000000" w:themeColor="text1"/>
+          <w:sz w:val="28"/>
+          <w:szCs w:val="28"/>
+        </w:rPr>
+        <w:t xml:space="preserve"> </w:t>
+      </w:r>
+      <w:proofErr w:type="spellStart"/>
+      <w:r>
+        <w:rPr>
+          <w:b/>
+          <w:i/>
+          <w:color w:val="000000" w:themeColor="text1"/>
+          <w:sz w:val="28"/>
+          <w:szCs w:val="28"/>
+        </w:rPr>
+        <w:t>Systems</w:t>
+      </w:r>
+      <w:proofErr w:type="spellEnd"/>
+      <w:r>
+        <w:rPr>
+          <w:b/>
+          <w:i/>
+          <w:color w:val="000000" w:themeColor="text1"/>
+          <w:sz w:val="28"/>
+          <w:szCs w:val="28"/>
+        </w:rPr>
+        <w:t xml:space="preserve"> Bruce </w:t>
+      </w:r>
+      <w:proofErr w:type="spellStart"/>
+      <w:r>
+        <w:rPr>
+          <w:b/>
+          <w:i/>
+          <w:color w:val="000000" w:themeColor="text1"/>
+          <w:sz w:val="28"/>
+          <w:szCs w:val="28"/>
+        </w:rPr>
+        <w:t>Carlson</w:t>
+      </w:r>
+      <w:proofErr w:type="spellEnd"/>
+    </w:p>
+    <w:p>
+      <w:pPr>
+        <w:jc w:val="both"/>
+        <w:rPr>
+          <w:color w:val="000000" w:themeColor="text1"/>
+          <w:sz w:val="28"/>
+          <w:szCs w:val="28"/>
+        </w:rPr>
+      </w:pPr>
+      <w:r>
+        <w:rPr>
+          <w:color w:val="000000" w:themeColor="text1"/>
+          <w:sz w:val="28"/>
+          <w:szCs w:val="28"/>
+        </w:rPr>
+        <w:t xml:space="preserve">Los componentes de este diagrama se observan </w:t>
+      </w:r>
+      <w:proofErr w:type="gramStart"/>
+      <w:r>
+        <w:rPr>
+          <w:color w:val="000000" w:themeColor="text1"/>
+          <w:sz w:val="28"/>
+          <w:szCs w:val="28"/>
+        </w:rPr>
+        <w:t>fácilmente ,</w:t>
+      </w:r>
+      <w:proofErr w:type="gramEnd"/>
+      <w:r>
+        <w:rPr>
+          <w:color w:val="000000" w:themeColor="text1"/>
+          <w:sz w:val="28"/>
+          <w:szCs w:val="28"/>
+        </w:rPr>
+        <w:t xml:space="preserve"> </w:t>
+      </w:r>
+    </w:p>
+    <w:p>
+      <w:pPr>
+        <w:jc w:val="both"/>
+        <w:rPr>
+          <w:color w:val="000000" w:themeColor="text1"/>
+          <w:sz w:val="28"/>
+          <w:szCs w:val="28"/>
+        </w:rPr>
+      </w:pPr>
+      <w:proofErr w:type="gramStart"/>
+      <w:r>
+        <w:rPr>
+          <w:color w:val="000000" w:themeColor="text1"/>
+          <w:sz w:val="28"/>
+          <w:szCs w:val="28"/>
+        </w:rPr>
+        <w:t>primero</w:t>
+      </w:r>
+      <w:proofErr w:type="gramEnd"/>
+      <w:r>
+        <w:rPr>
+          <w:color w:val="000000" w:themeColor="text1"/>
+          <w:sz w:val="28"/>
+          <w:szCs w:val="28"/>
+        </w:rPr>
+        <w:t xml:space="preserve"> la señal x</w:t>
+      </w:r>
+      <w:r>
+        <w:rPr>
+          <w:color w:val="000000" w:themeColor="text1"/>
+          <w:sz w:val="28"/>
+          <w:szCs w:val="28"/>
+        </w:rPr>
+        <w:t>(</w:t>
+      </w:r>
+      <w:r>
+        <w:rPr>
+          <w:color w:val="000000" w:themeColor="text1"/>
+          <w:sz w:val="28"/>
+          <w:szCs w:val="28"/>
+        </w:rPr>
+        <w:t>t</w:t>
+      </w:r>
+      <w:r>
+        <w:rPr>
+          <w:color w:val="000000" w:themeColor="text1"/>
+          <w:sz w:val="28"/>
+          <w:szCs w:val="28"/>
+        </w:rPr>
+        <w:t>)</w:t>
+      </w:r>
+      <w:r>
+        <w:rPr>
+          <w:color w:val="000000" w:themeColor="text1"/>
+          <w:sz w:val="28"/>
+          <w:szCs w:val="28"/>
+        </w:rPr>
+        <w:t xml:space="preserve"> pasa por un sistema </w:t>
+      </w:r>
+      <w:proofErr w:type="spellStart"/>
+      <w:r>
+        <w:rPr>
+          <w:color w:val="000000" w:themeColor="text1"/>
+          <w:sz w:val="28"/>
+          <w:szCs w:val="28"/>
+        </w:rPr>
+        <w:t>Hq</w:t>
+      </w:r>
+      <w:proofErr w:type="spellEnd"/>
+      <w:r>
+        <w:rPr>
+          <w:color w:val="000000" w:themeColor="text1"/>
+          <w:sz w:val="28"/>
+          <w:szCs w:val="28"/>
+        </w:rPr>
+        <w:t xml:space="preserve">(t) que en este caso es un </w:t>
+      </w:r>
+      <w:proofErr w:type="spellStart"/>
+      <w:r>
+        <w:rPr>
+          <w:color w:val="000000" w:themeColor="text1"/>
+          <w:sz w:val="28"/>
+          <w:szCs w:val="28"/>
+        </w:rPr>
+        <w:t>desfasador</w:t>
+      </w:r>
+      <w:proofErr w:type="spellEnd"/>
+      <w:r>
+        <w:rPr>
+          <w:color w:val="000000" w:themeColor="text1"/>
+          <w:sz w:val="28"/>
+          <w:szCs w:val="28"/>
+        </w:rPr>
+        <w:t xml:space="preserve"> en frecuencia y que es conocido como la transformada de </w:t>
+      </w:r>
+      <w:proofErr w:type="spellStart"/>
+      <w:r>
+        <w:rPr>
+          <w:color w:val="000000" w:themeColor="text1"/>
+          <w:sz w:val="28"/>
+          <w:szCs w:val="28"/>
+        </w:rPr>
+        <w:t>Hilbert</w:t>
+      </w:r>
+      <w:proofErr w:type="spellEnd"/>
+      <w:r>
+        <w:rPr>
+          <w:color w:val="000000" w:themeColor="text1"/>
+          <w:sz w:val="28"/>
+          <w:szCs w:val="28"/>
+        </w:rPr>
+        <w:t xml:space="preserve"> . A su vez la misma señal </w:t>
+      </w:r>
+      <w:proofErr w:type="gramStart"/>
+      <w:r>
+        <w:rPr>
+          <w:color w:val="000000" w:themeColor="text1"/>
+          <w:sz w:val="28"/>
+          <w:szCs w:val="28"/>
+        </w:rPr>
+        <w:t>x</w:t>
+      </w:r>
+      <w:r>
+        <w:rPr>
+          <w:color w:val="000000" w:themeColor="text1"/>
+          <w:sz w:val="28"/>
+          <w:szCs w:val="28"/>
+        </w:rPr>
+        <w:t>(</w:t>
+      </w:r>
+      <w:proofErr w:type="gramEnd"/>
+      <w:r>
+        <w:rPr>
+          <w:color w:val="000000" w:themeColor="text1"/>
+          <w:sz w:val="28"/>
+          <w:szCs w:val="28"/>
+        </w:rPr>
+        <w:t>t) se modula con un coseno creando la component</w:t>
+      </w:r>
+      <w:r>
+        <w:rPr>
+          <w:color w:val="000000" w:themeColor="text1"/>
+          <w:sz w:val="28"/>
+          <w:szCs w:val="28"/>
+        </w:rPr>
+        <w:t>e</w:t>
+      </w:r>
+      <w:r>
+        <w:rPr>
+          <w:color w:val="000000" w:themeColor="text1"/>
+          <w:sz w:val="28"/>
+          <w:szCs w:val="28"/>
+        </w:rPr>
+        <w:t xml:space="preserve"> Ac/2x(</w:t>
+      </w:r>
+      <w:r>
+        <w:rPr>
+          <w:color w:val="000000" w:themeColor="text1"/>
+          <w:sz w:val="28"/>
+          <w:szCs w:val="28"/>
+        </w:rPr>
+        <w:t>t</w:t>
+      </w:r>
+      <w:r>
+        <w:rPr>
+          <w:color w:val="000000" w:themeColor="text1"/>
+          <w:sz w:val="28"/>
+          <w:szCs w:val="28"/>
+        </w:rPr>
+        <w:t>)</w:t>
+      </w:r>
+      <w:proofErr w:type="spellStart"/>
+      <w:r>
+        <w:rPr>
+          <w:color w:val="000000" w:themeColor="text1"/>
+          <w:sz w:val="28"/>
+          <w:szCs w:val="28"/>
+        </w:rPr>
+        <w:t>cos</w:t>
+      </w:r>
+      <w:proofErr w:type="spellEnd"/>
+      <w:r>
+        <w:rPr>
+          <w:color w:val="000000" w:themeColor="text1"/>
+          <w:sz w:val="28"/>
+          <w:szCs w:val="28"/>
+        </w:rPr>
+        <w:t>(</w:t>
+      </w:r>
+      <w:proofErr w:type="spellStart"/>
+      <w:r>
+        <w:rPr>
+          <w:color w:val="000000" w:themeColor="text1"/>
+          <w:sz w:val="28"/>
+          <w:szCs w:val="28"/>
+        </w:rPr>
+        <w:t>wc</w:t>
+      </w:r>
+      <w:proofErr w:type="spellEnd"/>
+      <w:r>
+        <w:rPr>
+          <w:color w:val="000000" w:themeColor="text1"/>
+          <w:sz w:val="28"/>
+          <w:szCs w:val="28"/>
+        </w:rPr>
+        <w:t xml:space="preserve">*t) . La misma señal coseno que se usa para la modulación se desfasa 90 </w:t>
+      </w:r>
+      <w:proofErr w:type="gramStart"/>
+      <w:r>
+        <w:rPr>
+          <w:color w:val="000000" w:themeColor="text1"/>
+          <w:sz w:val="28"/>
+          <w:szCs w:val="28"/>
+        </w:rPr>
+        <w:t>grados ,</w:t>
+      </w:r>
+      <w:proofErr w:type="gramEnd"/>
+      <w:r>
+        <w:rPr>
+          <w:color w:val="000000" w:themeColor="text1"/>
+          <w:sz w:val="28"/>
+          <w:szCs w:val="28"/>
+        </w:rPr>
+        <w:t xml:space="preserve"> y come es conocido si se desfasa 90 grados el coseno se obtiene el seno. Dicha señal seno se modula con la x</w:t>
+      </w:r>
+      <w:proofErr w:type="gramStart"/>
+      <w:r>
+        <w:rPr>
+          <w:color w:val="000000" w:themeColor="text1"/>
+          <w:sz w:val="28"/>
+          <w:szCs w:val="28"/>
+        </w:rPr>
+        <w:t>”(</w:t>
+      </w:r>
+      <w:proofErr w:type="gramEnd"/>
+      <w:r>
+        <w:rPr>
+          <w:color w:val="000000" w:themeColor="text1"/>
+          <w:sz w:val="28"/>
+          <w:szCs w:val="28"/>
+        </w:rPr>
+        <w:t xml:space="preserve">t) que es la </w:t>
+      </w:r>
+      <w:proofErr w:type="spellStart"/>
+      <w:r>
+        <w:rPr>
+          <w:color w:val="000000" w:themeColor="text1"/>
+          <w:sz w:val="28"/>
+          <w:szCs w:val="28"/>
+        </w:rPr>
+        <w:t>senal</w:t>
+      </w:r>
+      <w:proofErr w:type="spellEnd"/>
+      <w:r>
+        <w:rPr>
+          <w:color w:val="000000" w:themeColor="text1"/>
+          <w:sz w:val="28"/>
+          <w:szCs w:val="28"/>
+        </w:rPr>
+        <w:t xml:space="preserve"> que </w:t>
+      </w:r>
+      <w:proofErr w:type="spellStart"/>
+      <w:r>
+        <w:rPr>
+          <w:color w:val="000000" w:themeColor="text1"/>
+          <w:sz w:val="28"/>
+          <w:szCs w:val="28"/>
+        </w:rPr>
+        <w:t>salio</w:t>
+      </w:r>
+      <w:proofErr w:type="spellEnd"/>
+      <w:r>
+        <w:rPr>
+          <w:color w:val="000000" w:themeColor="text1"/>
+          <w:sz w:val="28"/>
+          <w:szCs w:val="28"/>
+        </w:rPr>
+        <w:t xml:space="preserve"> del </w:t>
+      </w:r>
+      <w:proofErr w:type="spellStart"/>
+      <w:r>
+        <w:rPr>
+          <w:color w:val="000000" w:themeColor="text1"/>
+          <w:sz w:val="28"/>
+          <w:szCs w:val="28"/>
+        </w:rPr>
+        <w:t>desfasor</w:t>
+      </w:r>
+      <w:proofErr w:type="spellEnd"/>
+      <w:r>
+        <w:rPr>
+          <w:color w:val="000000" w:themeColor="text1"/>
+          <w:sz w:val="28"/>
+          <w:szCs w:val="28"/>
+        </w:rPr>
+        <w:t xml:space="preserve"> de frecuencia. </w:t>
+      </w:r>
+      <w:r>
+        <w:rPr>
+          <w:color w:val="000000" w:themeColor="text1"/>
+          <w:sz w:val="28"/>
+          <w:szCs w:val="28"/>
+        </w:rPr>
+        <w:t xml:space="preserve">Por </w:t>
+      </w:r>
+      <w:proofErr w:type="spellStart"/>
+      <w:proofErr w:type="gramStart"/>
+      <w:r>
+        <w:rPr>
+          <w:color w:val="000000" w:themeColor="text1"/>
+          <w:sz w:val="28"/>
+          <w:szCs w:val="28"/>
+        </w:rPr>
+        <w:t>ultimo</w:t>
+      </w:r>
+      <w:proofErr w:type="spellEnd"/>
+      <w:proofErr w:type="gramEnd"/>
+      <w:r>
+        <w:rPr>
+          <w:color w:val="000000" w:themeColor="text1"/>
+          <w:sz w:val="28"/>
+          <w:szCs w:val="28"/>
+        </w:rPr>
+        <w:t xml:space="preserve"> las 2 señales se suman o se restan dependiendo de si se quiere usar USSB o LSSB</w:t>
       </w:r>
     </w:p>
     <w:p>
@@ -582,22 +1040,6 @@
           <w:szCs w:val="28"/>
         </w:rPr>
       </w:pPr>
-      <w:r>
-        <w:rPr>
-          <w:color w:val="1F497D" w:themeColor="text2"/>
-          <w:sz w:val="28"/>
-          <w:szCs w:val="28"/>
-        </w:rPr>
-        <w:t>Borre esto y responda en este espacio</w:t>
-      </w:r>
-      <w:r>
-        <w:rPr>
-          <w:color w:val="1F497D" w:themeColor="text2"/>
-          <w:sz w:val="28"/>
-          <w:szCs w:val="28"/>
-        </w:rPr>
-        <w:t xml:space="preserve"> a lo anterior</w:t>
-      </w:r>
     </w:p>
     <w:p>
       <w:pPr>
@@ -649,34 +1091,114 @@
           <w:sz w:val="28"/>
           <w:szCs w:val="28"/>
         </w:rPr>
-        <w:t>Si lo va a copiar de una página web indique su origen</w:t>
-      </w:r>
-    </w:p>
-    <w:p>
-      <w:pPr>
-        <w:jc w:val="both"/>
-        <w:rPr>
-          <w:color w:val="1F497D" w:themeColor="text2"/>
-          <w:sz w:val="28"/>
-          <w:szCs w:val="28"/>
-        </w:rPr>
-      </w:pPr>
-      <w:r>
-        <w:rPr>
-          <w:color w:val="1F497D" w:themeColor="text2"/>
-          <w:sz w:val="28"/>
-          <w:szCs w:val="28"/>
-        </w:rPr>
-        <w:t>Borre esto y responda en este espacio</w:t>
-      </w:r>
-      <w:r>
-        <w:rPr>
-          <w:color w:val="1F497D" w:themeColor="text2"/>
-          <w:sz w:val="28"/>
-          <w:szCs w:val="28"/>
-        </w:rPr>
-        <w:t xml:space="preserve"> a lo anterior</w:t>
-      </w:r>
+        <w:lastRenderedPageBreak/>
+        <w:t xml:space="preserve">       </w:t>
+      </w:r>
+      <w:r>
+        <w:rPr>
+          <w:noProof/>
+          <w:color w:val="FF0000"/>
+          <w:sz w:val="28"/>
+          <w:szCs w:val="28"/>
+          <w:lang w:eastAsia="es-VE"/>
+        </w:rPr>
+        <w:drawing>
+          <wp:inline distT="0" distB="0" distL="0" distR="0">
+            <wp:extent cx="5028572" cy="1723810"/>
+            <wp:effectExtent l="19050" t="0" r="628" b="0"/>
+            <wp:docPr id="5" name="1 Imagen" descr="demodulador sincrono.png"/>
+            <wp:cNvGraphicFramePr>
+              <a:graphicFrameLocks xmlns:a="http://schemas.openxmlformats.org/drawingml/2006/main" noChangeAspect="1"/>
+            </wp:cNvGraphicFramePr>
+            <a:graphic xmlns:a="http://schemas.openxmlformats.org/drawingml/2006/main">
+              <a:graphicData uri="http://schemas.openxmlformats.org/drawingml/2006/picture">
+                <pic:pic xmlns:pic="http://schemas.openxmlformats.org/drawingml/2006/picture">
+                  <pic:nvPicPr>
+                    <pic:cNvPr id="0" name="demodulador sincrono.png"/>
+                    <pic:cNvPicPr/>
+                  </pic:nvPicPr>
+                  <pic:blipFill>
+                    <a:blip r:embed="rId6"/>
+                    <a:stretch>
+                      <a:fillRect/>
+                    </a:stretch>
+                  </pic:blipFill>
+                  <pic:spPr>
+                    <a:xfrm>
+                      <a:off x="0" y="0"/>
+                      <a:ext cx="5028572" cy="1723810"/>
+                    </a:xfrm>
+                    <a:prstGeom prst="rect">
+                      <a:avLst/>
+                    </a:prstGeom>
+                  </pic:spPr>
+                </pic:pic>
+              </a:graphicData>
+            </a:graphic>
+          </wp:inline>
+        </w:drawing>
+      </w:r>
+    </w:p>
+    <w:p>
+      <w:pPr>
+        <w:jc w:val="both"/>
+        <w:rPr>
+          <w:color w:val="FF0000"/>
+          <w:sz w:val="28"/>
+          <w:szCs w:val="28"/>
+        </w:rPr>
+      </w:pPr>
+    </w:p>
+    <w:p>
+      <w:pPr>
+        <w:pStyle w:val="Prrafodelista"/>
+        <w:jc w:val="both"/>
+        <w:rPr>
+          <w:sz w:val="28"/>
+          <w:szCs w:val="28"/>
+        </w:rPr>
+      </w:pPr>
+      <w:r>
+        <w:rPr>
+          <w:color w:val="FF0000"/>
+          <w:sz w:val="28"/>
+          <w:szCs w:val="28"/>
+        </w:rPr>
+        <w:t xml:space="preserve">   </w:t>
+      </w:r>
+      <w:r>
+        <w:rPr>
+          <w:sz w:val="28"/>
+          <w:szCs w:val="28"/>
+        </w:rPr>
+        <w:t xml:space="preserve">El esquema presentado es el demodulador síncrono el cual consiste en multiplicar la señal transmitida con una portadora con la misma frecuencia  que la utilizada en la transmisión y el resultado de esto se pasa por un filtro </w:t>
+      </w:r>
+      <w:proofErr w:type="spellStart"/>
+      <w:r>
+        <w:rPr>
+          <w:sz w:val="28"/>
+          <w:szCs w:val="28"/>
+        </w:rPr>
+        <w:t>pasabajo</w:t>
+      </w:r>
+      <w:proofErr w:type="spellEnd"/>
+      <w:r>
+        <w:rPr>
+          <w:sz w:val="28"/>
+          <w:szCs w:val="28"/>
+        </w:rPr>
+        <w:t xml:space="preserve"> el cual eliminara las componentes de altas frecuencias de la señal transmitida (Recuérdese que al momento de modular se realizo un corrimiento en frecuencia). Luego la salida del filtro será el mensaje original.</w:t>
+      </w:r>
+    </w:p>
+    <w:p>
+      <w:pPr>
+        <w:pStyle w:val="Prrafodelista"/>
+        <w:jc w:val="both"/>
+        <w:rPr>
+          <w:sz w:val="28"/>
+          <w:szCs w:val="28"/>
+        </w:rPr>
+      </w:pPr>
     </w:p>
     <w:p>
       <w:pPr>
@@ -739,71 +1261,12 @@
     <w:p>
       <w:pPr>
         <w:pStyle w:val="Prrafodelista"/>
-        <w:numPr>
-          <w:ilvl w:val="0"/>
-          <w:numId w:val="3"/>
-        </w:numPr>
-        <w:jc w:val="both"/>
-        <w:rPr>
-          <w:sz w:val="28"/>
-          <w:szCs w:val="28"/>
-        </w:rPr>
-      </w:pPr>
-      <w:r>
-        <w:rPr>
-          <w:sz w:val="28"/>
-          <w:szCs w:val="28"/>
-        </w:rPr>
-        <w:t>S</w:t>
-      </w:r>
-      <w:r>
-        <w:rPr>
-          <w:sz w:val="28"/>
-          <w:szCs w:val="28"/>
-        </w:rPr>
-        <w:t>u grafica en el dominio del tiempo</w:t>
-      </w:r>
-      <w:r>
-        <w:rPr>
-          <w:sz w:val="28"/>
-          <w:szCs w:val="28"/>
-        </w:rPr>
-        <w:t xml:space="preserve"> </w:t>
-      </w:r>
-      <w:r>
-        <w:rPr>
-          <w:color w:val="FF0000"/>
-          <w:sz w:val="28"/>
-          <w:szCs w:val="28"/>
-        </w:rPr>
-        <w:t>(use MATLAB, indique el código que uso para generarla)</w:t>
-      </w:r>
-    </w:p>
-    <w:p>
-      <w:pPr>
-        <w:jc w:val="both"/>
-        <w:rPr>
-          <w:color w:val="1F497D" w:themeColor="text2"/>
-          <w:sz w:val="28"/>
-          <w:szCs w:val="28"/>
-        </w:rPr>
-      </w:pPr>
-      <w:r>
-        <w:rPr>
-          <w:color w:val="1F497D" w:themeColor="text2"/>
-          <w:sz w:val="28"/>
-          <w:szCs w:val="28"/>
-        </w:rPr>
-        <w:t>Borre esto y responda en este espacio</w:t>
-      </w:r>
-      <w:r>
-        <w:rPr>
-          <w:color w:val="1F497D" w:themeColor="text2"/>
-          <w:sz w:val="28"/>
-          <w:szCs w:val="28"/>
-        </w:rPr>
-        <w:t xml:space="preserve"> a lo anterior</w:t>
-      </w:r>
+        <w:jc w:val="both"/>
+        <w:rPr>
+          <w:sz w:val="28"/>
+          <w:szCs w:val="28"/>
+        </w:rPr>
+      </w:pPr>
     </w:p>
     <w:p>
       <w:pPr>
@@ -814,46 +1277,99 @@
         </w:numPr>
         <w:jc w:val="both"/>
         <w:rPr>
-          <w:rFonts w:ascii="Calibri" w:hAnsi="Calibri" w:cs="Calibri"/>
-          <w:sz w:val="28"/>
-          <w:szCs w:val="28"/>
-        </w:rPr>
-      </w:pPr>
-      <w:r>
-        <w:rPr>
-          <w:sz w:val="28"/>
-          <w:szCs w:val="28"/>
-        </w:rPr>
-        <w:t xml:space="preserve">La expresión matemática (como secuencia de pulsos triangulares </w:t>
-      </w:r>
-      <w:r>
-        <w:rPr>
-          <w:rFonts w:ascii="Calibri" w:hAnsi="Calibri" w:cs="Calibri"/>
-          <w:sz w:val="28"/>
-          <w:szCs w:val="28"/>
-        </w:rPr>
-        <w:sym w:font="Symbol" w:char="F04C"/>
-      </w:r>
-      <w:r>
-        <w:rPr>
-          <w:rFonts w:ascii="Calibri" w:hAnsi="Calibri" w:cs="Calibri"/>
-          <w:sz w:val="28"/>
-          <w:szCs w:val="28"/>
-        </w:rPr>
-        <w:t xml:space="preserve">(t)) </w:t>
-      </w:r>
-      <w:r>
-        <w:rPr>
-          <w:rFonts w:ascii="Calibri" w:hAnsi="Calibri" w:cs="Calibri"/>
+          <w:color w:val="1F497D" w:themeColor="text2"/>
+          <w:sz w:val="28"/>
+          <w:szCs w:val="28"/>
+        </w:rPr>
+      </w:pPr>
+      <w:r>
+        <w:rPr>
+          <w:sz w:val="28"/>
+          <w:szCs w:val="28"/>
+        </w:rPr>
+        <w:t xml:space="preserve">Su grafica en el dominio del tiempo </w:t>
+      </w:r>
+    </w:p>
+    <w:p>
+      <w:pPr>
+        <w:jc w:val="center"/>
+        <w:rPr>
+          <w:color w:val="1F497D" w:themeColor="text2"/>
+          <w:sz w:val="28"/>
+          <w:szCs w:val="28"/>
+        </w:rPr>
+      </w:pPr>
+      <w:r>
+        <w:rPr>
+          <w:noProof/>
+          <w:color w:val="1F497D" w:themeColor="text2"/>
+          <w:sz w:val="28"/>
+          <w:szCs w:val="28"/>
+          <w:lang w:eastAsia="es-VE"/>
+        </w:rPr>
+        <w:drawing>
+          <wp:inline distT="0" distB="0" distL="0" distR="0">
+            <wp:extent cx="5337544" cy="3508744"/>
+            <wp:effectExtent l="0" t="0" r="0" b="0"/>
+            <wp:docPr id="6" name="Imagen 1"/>
+            <wp:cNvGraphicFramePr>
+              <a:graphicFrameLocks xmlns:a="http://schemas.openxmlformats.org/drawingml/2006/main" noChangeAspect="1"/>
+            </wp:cNvGraphicFramePr>
+            <a:graphic xmlns:a="http://schemas.openxmlformats.org/drawingml/2006/main">
+              <a:graphicData uri="http://schemas.openxmlformats.org/drawingml/2006/picture">
+                <pic:pic xmlns:pic="http://schemas.openxmlformats.org/drawingml/2006/picture">
+                  <pic:nvPicPr>
+                    <pic:cNvPr id="0" name="Picture 1"/>
+                    <pic:cNvPicPr>
+                      <a:picLocks noChangeAspect="1" noChangeArrowheads="1"/>
+                    </pic:cNvPicPr>
+                  </pic:nvPicPr>
+                  <pic:blipFill>
+                    <a:blip r:embed="rId7"/>
+                    <a:srcRect/>
+                    <a:stretch>
+                      <a:fillRect/>
+                    </a:stretch>
+                  </pic:blipFill>
+                  <pic:spPr bwMode="auto">
+                    <a:xfrm>
+                      <a:off x="0" y="0"/>
+                      <a:ext cx="5337810" cy="3508919"/>
+                    </a:xfrm>
+                    <a:prstGeom prst="rect">
+                      <a:avLst/>
+                    </a:prstGeom>
+                    <a:noFill/>
+                    <a:ln w="9525">
+                      <a:noFill/>
+                      <a:miter lim="800000"/>
+                      <a:headEnd/>
+                      <a:tailEnd/>
+                    </a:ln>
+                  </pic:spPr>
+                </pic:pic>
+              </a:graphicData>
+            </a:graphic>
+          </wp:inline>
+        </w:drawing>
+      </w:r>
+    </w:p>
+    <w:p>
+      <w:pPr>
+        <w:pStyle w:val="Prrafodelista"/>
+        <w:ind w:left="1080"/>
+        <w:jc w:val="both"/>
+        <w:rPr>
           <w:color w:val="FF0000"/>
           <w:sz w:val="28"/>
           <w:szCs w:val="28"/>
         </w:rPr>
-        <w:t>(use el editor de formulas de Word u open office)</w:t>
-      </w:r>
-    </w:p>
-    <w:p>
-      <w:pPr>
+      </w:pPr>
+    </w:p>
+    <w:p>
+      <w:pPr>
+        <w:pStyle w:val="Prrafodelista"/>
+        <w:ind w:left="1080"/>
         <w:jc w:val="both"/>
         <w:rPr>
           <w:color w:val="1F497D" w:themeColor="text2"/>
@@ -861,14 +1377,149 @@
           <w:szCs w:val="28"/>
         </w:rPr>
       </w:pPr>
-      <w:r>
+    </w:p>
+    <w:p>
+      <w:pPr>
+        <w:pStyle w:val="Prrafodelista"/>
+        <w:ind w:left="1080"/>
+        <w:jc w:val="center"/>
         <w:rPr>
           <w:color w:val="1F497D" w:themeColor="text2"/>
           <w:sz w:val="28"/>
           <w:szCs w:val="28"/>
         </w:rPr>
-        <w:t>Borre esto y responda en este espacio a lo anterior</w:t>
-      </w:r>
+      </w:pPr>
+      <w:r>
+        <w:rPr>
+          <w:noProof/>
+          <w:color w:val="1F497D" w:themeColor="text2"/>
+          <w:sz w:val="28"/>
+          <w:szCs w:val="28"/>
+          <w:lang w:eastAsia="es-VE"/>
+        </w:rPr>
+        <w:drawing>
+          <wp:inline distT="0" distB="0" distL="0" distR="0">
+            <wp:extent cx="6475228" cy="1561927"/>
+            <wp:effectExtent l="19050" t="0" r="1772" b="0"/>
+            <wp:docPr id="7" name="3 Imagen" descr="codigo1.png"/>
+            <wp:cNvGraphicFramePr>
+              <a:graphicFrameLocks xmlns:a="http://schemas.openxmlformats.org/drawingml/2006/main" noChangeAspect="1"/>
+            </wp:cNvGraphicFramePr>
+            <a:graphic xmlns:a="http://schemas.openxmlformats.org/drawingml/2006/main">
+              <a:graphicData uri="http://schemas.openxmlformats.org/drawingml/2006/picture">
+                <pic:pic xmlns:pic="http://schemas.openxmlformats.org/drawingml/2006/picture">
+                  <pic:nvPicPr>
+                    <pic:cNvPr id="0" name="codigo1.png"/>
+                    <pic:cNvPicPr/>
+                  </pic:nvPicPr>
+                  <pic:blipFill>
+                    <a:blip r:embed="rId8"/>
+                    <a:stretch>
+                      <a:fillRect/>
+                    </a:stretch>
+                  </pic:blipFill>
+                  <pic:spPr>
+                    <a:xfrm>
+                      <a:off x="0" y="0"/>
+                      <a:ext cx="6475135" cy="1561905"/>
+                    </a:xfrm>
+                    <a:prstGeom prst="rect">
+                      <a:avLst/>
+                    </a:prstGeom>
+                  </pic:spPr>
+                </pic:pic>
+              </a:graphicData>
+            </a:graphic>
+          </wp:inline>
+        </w:drawing>
+      </w:r>
+    </w:p>
+    <w:p>
+      <w:pPr>
+        <w:pStyle w:val="Prrafodelista"/>
+        <w:ind w:left="1080"/>
+        <w:jc w:val="both"/>
+        <w:rPr>
+          <w:color w:val="1F497D" w:themeColor="text2"/>
+          <w:sz w:val="28"/>
+          <w:szCs w:val="28"/>
+        </w:rPr>
+      </w:pPr>
+    </w:p>
+    <w:p>
+      <w:pPr>
+        <w:rPr>
+          <w:sz w:val="28"/>
+          <w:szCs w:val="28"/>
+        </w:rPr>
+      </w:pPr>
+      <w:r>
+        <w:rPr>
+          <w:sz w:val="28"/>
+          <w:szCs w:val="28"/>
+        </w:rPr>
+        <w:t xml:space="preserve">Se definió una base de tiempo de forma que se obtuvieran 8 periodos, luego se uso la función de </w:t>
+      </w:r>
+      <w:proofErr w:type="spellStart"/>
+      <w:r>
+        <w:rPr>
+          <w:sz w:val="28"/>
+          <w:szCs w:val="28"/>
+        </w:rPr>
+        <w:t>matlab</w:t>
+      </w:r>
+      <w:proofErr w:type="spellEnd"/>
+      <w:r>
+        <w:rPr>
+          <w:sz w:val="28"/>
+          <w:szCs w:val="28"/>
+        </w:rPr>
+        <w:t xml:space="preserve"> </w:t>
+      </w:r>
+      <w:proofErr w:type="spellStart"/>
+      <w:proofErr w:type="gramStart"/>
+      <w:r>
+        <w:rPr>
+          <w:sz w:val="28"/>
+          <w:szCs w:val="28"/>
+        </w:rPr>
+        <w:t>sawtooth</w:t>
+      </w:r>
+      <w:proofErr w:type="spellEnd"/>
+      <w:r>
+        <w:rPr>
+          <w:sz w:val="28"/>
+          <w:szCs w:val="28"/>
+        </w:rPr>
+        <w:t>(</w:t>
+      </w:r>
+      <w:proofErr w:type="gramEnd"/>
+      <w:r>
+        <w:rPr>
+          <w:sz w:val="28"/>
+          <w:szCs w:val="28"/>
+        </w:rPr>
+        <w:t>) la cual permite generar una se</w:t>
+      </w:r>
+      <w:r>
+        <w:rPr>
+          <w:sz w:val="28"/>
+          <w:szCs w:val="28"/>
+        </w:rPr>
+        <w:t>ñal triangular con la frecuencia deseada, el segundo parámetro de la función lo que indica en donde está centrado el pico de la señal, para hacer la señal triangular este valor debe ser igual a 0.5 .</w:t>
+      </w:r>
+    </w:p>
+    <w:p>
+      <w:pPr>
+        <w:pStyle w:val="Prrafodelista"/>
+        <w:ind w:left="1080"/>
+        <w:jc w:val="both"/>
+        <w:rPr>
+          <w:color w:val="1F497D" w:themeColor="text2"/>
+          <w:sz w:val="28"/>
+          <w:szCs w:val="28"/>
+        </w:rPr>
+      </w:pPr>
     </w:p>
     <w:p>
       <w:pPr>
@@ -879,37 +1530,39 @@
         </w:numPr>
         <w:jc w:val="both"/>
         <w:rPr>
+          <w:color w:val="1F497D" w:themeColor="text2"/>
+          <w:sz w:val="28"/>
+          <w:szCs w:val="28"/>
+        </w:rPr>
+      </w:pPr>
+      <w:r>
+        <w:rPr>
+          <w:sz w:val="28"/>
+          <w:szCs w:val="28"/>
+        </w:rPr>
+        <w:t xml:space="preserve">La expresión matemática (como secuencia de pulsos triangulares </w:t>
+      </w:r>
+      <w:r>
+        <w:rPr>
           <w:rFonts w:ascii="Calibri" w:hAnsi="Calibri" w:cs="Calibri"/>
           <w:sz w:val="28"/>
           <w:szCs w:val="28"/>
         </w:rPr>
-      </w:pPr>
+        <w:sym w:font="Symbol" w:char="F04C"/>
+      </w:r>
       <w:r>
         <w:rPr>
           <w:rFonts w:ascii="Calibri" w:hAnsi="Calibri" w:cs="Calibri"/>
           <w:sz w:val="28"/>
           <w:szCs w:val="28"/>
         </w:rPr>
-        <w:t xml:space="preserve">La </w:t>
-      </w:r>
-      <w:r>
-        <w:rPr>
-          <w:sz w:val="28"/>
-          <w:szCs w:val="28"/>
-        </w:rPr>
-        <w:t xml:space="preserve">potencia </w:t>
-      </w:r>
-      <w:r>
-        <w:rPr>
-          <w:color w:val="FF0000"/>
-          <w:sz w:val="28"/>
-          <w:szCs w:val="28"/>
-        </w:rPr>
-        <w:t>(justifique todos estos cálculos con expresiones matemáticas)</w:t>
-      </w:r>
-    </w:p>
-    <w:p>
-      <w:pPr>
+        <w:t xml:space="preserve">(t)) </w:t>
+      </w:r>
+    </w:p>
+    <w:p>
+      <w:pPr>
+        <w:pStyle w:val="Prrafodelista"/>
+        <w:ind w:left="1080"/>
         <w:jc w:val="both"/>
         <w:rPr>
           <w:color w:val="1F497D" w:themeColor="text2"/>
@@ -917,13 +1570,61 @@
           <w:szCs w:val="28"/>
         </w:rPr>
       </w:pPr>
-      <w:r>
+    </w:p>
+    <w:p>
+      <w:pPr>
+        <w:pStyle w:val="Prrafodelista"/>
+        <w:ind w:left="1080"/>
+        <w:jc w:val="center"/>
         <w:rPr>
           <w:color w:val="1F497D" w:themeColor="text2"/>
           <w:sz w:val="28"/>
           <w:szCs w:val="28"/>
         </w:rPr>
-        <w:t>Borre esto y responda en este espacio a lo anterior</w:t>
+      </w:pPr>
+      <w:r>
+        <w:rPr>
+          <w:noProof/>
+          <w:color w:val="1F497D" w:themeColor="text2"/>
+          <w:sz w:val="28"/>
+          <w:szCs w:val="28"/>
+          <w:lang w:eastAsia="es-VE"/>
+        </w:rPr>
+        <w:drawing>
+          <wp:inline distT="0" distB="0" distL="0" distR="0">
+            <wp:extent cx="5265331" cy="1123250"/>
+            <wp:effectExtent l="19050" t="0" r="0" b="0"/>
+            <wp:docPr id="10" name="7 Imagen" descr="senalPulsosTriangulares.png"/>
+            <wp:cNvGraphicFramePr>
+              <a:graphicFrameLocks xmlns:a="http://schemas.openxmlformats.org/drawingml/2006/main" noChangeAspect="1"/>
+            </wp:cNvGraphicFramePr>
+            <a:graphic xmlns:a="http://schemas.openxmlformats.org/drawingml/2006/main">
+              <a:graphicData uri="http://schemas.openxmlformats.org/drawingml/2006/picture">
+                <pic:pic xmlns:pic="http://schemas.openxmlformats.org/drawingml/2006/picture">
+                  <pic:nvPicPr>
+                    <pic:cNvPr id="0" name="senalPulsosTriangulares.png"/>
+                    <pic:cNvPicPr/>
+                  </pic:nvPicPr>
+                  <pic:blipFill>
+                    <a:blip r:embed="rId9"/>
+                    <a:stretch>
+                      <a:fillRect/>
+                    </a:stretch>
+                  </pic:blipFill>
+                  <pic:spPr>
+                    <a:xfrm>
+                      <a:off x="0" y="0"/>
+                      <a:ext cx="5267958" cy="1123810"/>
+                    </a:xfrm>
+                    <a:prstGeom prst="rect">
+                      <a:avLst/>
+                    </a:prstGeom>
+                  </pic:spPr>
+                </pic:pic>
+              </a:graphicData>
+            </a:graphic>
+          </wp:inline>
+        </w:drawing>
       </w:r>
     </w:p>
     <w:p>
@@ -942,106 +1643,696 @@
       </w:pPr>
       <w:r>
         <w:rPr>
-          <w:sz w:val="28"/>
-          <w:szCs w:val="28"/>
-        </w:rPr>
-        <w:t>A</w:t>
-      </w:r>
-      <w:r>
-        <w:rPr>
-          <w:sz w:val="28"/>
-          <w:szCs w:val="28"/>
-        </w:rPr>
-        <w:t xml:space="preserve">ncho de banda, para esto </w:t>
-      </w:r>
-      <w:r>
-        <w:rPr>
-          <w:sz w:val="28"/>
-          <w:szCs w:val="28"/>
-        </w:rPr>
-        <w:t>tome los 3 primeros lóbulos de la expresión en frecuencia, note que es una señal en banda base.</w:t>
-      </w:r>
-      <w:r>
-        <w:rPr>
+          <w:rFonts w:ascii="Calibri" w:hAnsi="Calibri" w:cs="Calibri"/>
+          <w:sz w:val="28"/>
+          <w:szCs w:val="28"/>
+        </w:rPr>
+        <w:t xml:space="preserve">La </w:t>
+      </w:r>
+      <w:r>
+        <w:rPr>
+          <w:sz w:val="28"/>
+          <w:szCs w:val="28"/>
+        </w:rPr>
+        <w:t xml:space="preserve">potencia </w:t>
+      </w:r>
+    </w:p>
+    <w:p>
+      <w:pPr>
+        <w:pStyle w:val="Prrafodelista"/>
+        <w:ind w:left="1080"/>
+        <w:jc w:val="both"/>
+        <w:rPr>
+          <w:rFonts w:ascii="Calibri" w:hAnsi="Calibri" w:cs="Calibri"/>
+          <w:sz w:val="28"/>
+          <w:szCs w:val="28"/>
+        </w:rPr>
+      </w:pPr>
+    </w:p>
+    <w:p>
+      <w:pPr>
+        <w:jc w:val="both"/>
+        <w:rPr>
+          <w:color w:val="000000" w:themeColor="text1"/>
+          <w:sz w:val="28"/>
+          <w:szCs w:val="28"/>
+        </w:rPr>
+      </w:pPr>
+      <w:r>
+        <w:rPr>
+          <w:color w:val="1F497D" w:themeColor="text2"/>
+          <w:sz w:val="28"/>
+          <w:szCs w:val="28"/>
+        </w:rPr>
+        <w:t xml:space="preserve">  </w:t>
+      </w:r>
+      <w:r>
+        <w:rPr>
+          <w:color w:val="000000" w:themeColor="text1"/>
+          <w:sz w:val="28"/>
+          <w:szCs w:val="28"/>
+        </w:rPr>
+        <w:t xml:space="preserve">    La potencia se define como el cambio de la energía en función del tiempo, para una señal periódica esto queda representado como </w:t>
+      </w:r>
+    </w:p>
+    <w:p>
+      <w:pPr>
+        <w:jc w:val="center"/>
+        <w:rPr>
+          <w:color w:val="000000" w:themeColor="text1"/>
+          <w:sz w:val="28"/>
+          <w:szCs w:val="28"/>
+        </w:rPr>
+      </w:pPr>
+      <w:r>
+        <w:rPr>
+          <w:noProof/>
+          <w:color w:val="000000" w:themeColor="text1"/>
+          <w:sz w:val="28"/>
+          <w:szCs w:val="28"/>
+          <w:lang w:eastAsia="es-VE"/>
+        </w:rPr>
+        <w:drawing>
+          <wp:inline distT="0" distB="0" distL="0" distR="0">
+            <wp:extent cx="2990476" cy="1066667"/>
+            <wp:effectExtent l="19050" t="0" r="374" b="0"/>
+            <wp:docPr id="11" name="8 Imagen" descr="potencia1.png"/>
+            <wp:cNvGraphicFramePr>
+              <a:graphicFrameLocks xmlns:a="http://schemas.openxmlformats.org/drawingml/2006/main" noChangeAspect="1"/>
+            </wp:cNvGraphicFramePr>
+            <a:graphic xmlns:a="http://schemas.openxmlformats.org/drawingml/2006/main">
+              <a:graphicData uri="http://schemas.openxmlformats.org/drawingml/2006/picture">
+                <pic:pic xmlns:pic="http://schemas.openxmlformats.org/drawingml/2006/picture">
+                  <pic:nvPicPr>
+                    <pic:cNvPr id="0" name="potencia1.png"/>
+                    <pic:cNvPicPr/>
+                  </pic:nvPicPr>
+                  <pic:blipFill>
+                    <a:blip r:embed="rId10"/>
+                    <a:stretch>
+                      <a:fillRect/>
+                    </a:stretch>
+                  </pic:blipFill>
+                  <pic:spPr>
+                    <a:xfrm>
+                      <a:off x="0" y="0"/>
+                      <a:ext cx="2990476" cy="1066667"/>
+                    </a:xfrm>
+                    <a:prstGeom prst="rect">
+                      <a:avLst/>
+                    </a:prstGeom>
+                  </pic:spPr>
+                </pic:pic>
+              </a:graphicData>
+            </a:graphic>
+          </wp:inline>
+        </w:drawing>
+      </w:r>
+    </w:p>
+    <w:p>
+      <w:pPr>
+        <w:jc w:val="center"/>
+        <w:rPr>
+          <w:color w:val="000000" w:themeColor="text1"/>
+          <w:sz w:val="28"/>
+          <w:szCs w:val="28"/>
+        </w:rPr>
+      </w:pPr>
+    </w:p>
+    <w:p>
+      <w:pPr>
+        <w:jc w:val="center"/>
+        <w:rPr>
+          <w:color w:val="000000" w:themeColor="text1"/>
+          <w:sz w:val="28"/>
+          <w:szCs w:val="28"/>
+        </w:rPr>
+      </w:pPr>
+    </w:p>
+    <w:p>
+      <w:pPr>
+        <w:jc w:val="center"/>
+        <w:rPr>
+          <w:color w:val="000000" w:themeColor="text1"/>
+          <w:sz w:val="28"/>
+          <w:szCs w:val="28"/>
+        </w:rPr>
+      </w:pPr>
+    </w:p>
+    <w:p>
+      <w:pPr>
+        <w:jc w:val="center"/>
+        <w:rPr>
+          <w:color w:val="000000" w:themeColor="text1"/>
+          <w:sz w:val="28"/>
+          <w:szCs w:val="28"/>
+        </w:rPr>
+      </w:pPr>
+    </w:p>
+    <w:p>
+      <w:pPr>
+        <w:jc w:val="both"/>
+        <w:rPr>
+          <w:color w:val="000000" w:themeColor="text1"/>
+          <w:sz w:val="28"/>
+          <w:szCs w:val="28"/>
+        </w:rPr>
+      </w:pPr>
+      <w:r>
+        <w:rPr>
+          <w:color w:val="000000" w:themeColor="text1"/>
+          <w:sz w:val="28"/>
+          <w:szCs w:val="28"/>
+        </w:rPr>
+        <w:lastRenderedPageBreak/>
+        <w:t xml:space="preserve"> Solo tomaremos una sola componente triangular de la señal periódica, la que es equivalente a n</w:t>
+      </w:r>
+      <w:r>
+        <w:rPr>
+          <w:color w:val="000000" w:themeColor="text1"/>
+          <w:sz w:val="28"/>
+          <w:szCs w:val="28"/>
+        </w:rPr>
+        <w:t>=0 de la expresión proporcionada en el apartado anterior</w:t>
+      </w:r>
+    </w:p>
+    <w:p>
+      <w:pPr>
+        <w:jc w:val="center"/>
+        <w:rPr>
+          <w:color w:val="000000" w:themeColor="text1"/>
+          <w:sz w:val="28"/>
+          <w:szCs w:val="28"/>
+        </w:rPr>
+      </w:pPr>
+      <w:r>
+        <w:rPr>
+          <w:noProof/>
+          <w:color w:val="000000" w:themeColor="text1"/>
+          <w:sz w:val="28"/>
+          <w:szCs w:val="28"/>
+          <w:lang w:eastAsia="es-VE"/>
+        </w:rPr>
+        <w:drawing>
+          <wp:inline distT="0" distB="0" distL="0" distR="0">
+            <wp:extent cx="3361905" cy="904762"/>
+            <wp:effectExtent l="19050" t="0" r="0" b="0"/>
+            <wp:docPr id="14" name="9 Imagen" descr="potencia2.png"/>
+            <wp:cNvGraphicFramePr>
+              <a:graphicFrameLocks xmlns:a="http://schemas.openxmlformats.org/drawingml/2006/main" noChangeAspect="1"/>
+            </wp:cNvGraphicFramePr>
+            <a:graphic xmlns:a="http://schemas.openxmlformats.org/drawingml/2006/main">
+              <a:graphicData uri="http://schemas.openxmlformats.org/drawingml/2006/picture">
+                <pic:pic xmlns:pic="http://schemas.openxmlformats.org/drawingml/2006/picture">
+                  <pic:nvPicPr>
+                    <pic:cNvPr id="0" name="potencia2.png"/>
+                    <pic:cNvPicPr/>
+                  </pic:nvPicPr>
+                  <pic:blipFill>
+                    <a:blip r:embed="rId11"/>
+                    <a:stretch>
+                      <a:fillRect/>
+                    </a:stretch>
+                  </pic:blipFill>
+                  <pic:spPr>
+                    <a:xfrm>
+                      <a:off x="0" y="0"/>
+                      <a:ext cx="3361905" cy="904762"/>
+                    </a:xfrm>
+                    <a:prstGeom prst="rect">
+                      <a:avLst/>
+                    </a:prstGeom>
+                  </pic:spPr>
+                </pic:pic>
+              </a:graphicData>
+            </a:graphic>
+          </wp:inline>
+        </w:drawing>
+      </w:r>
+    </w:p>
+    <w:p>
+      <w:pPr>
+        <w:rPr>
+          <w:color w:val="000000" w:themeColor="text1"/>
+          <w:sz w:val="28"/>
+          <w:szCs w:val="28"/>
+        </w:rPr>
+      </w:pPr>
+      <w:r>
+        <w:rPr>
+          <w:color w:val="000000" w:themeColor="text1"/>
+          <w:sz w:val="28"/>
+          <w:szCs w:val="28"/>
+        </w:rPr>
+        <w:t xml:space="preserve">Reacomodando términos y desarrollando la señal se tiene que </w:t>
+      </w:r>
+    </w:p>
+    <w:p>
+      <w:pPr>
+        <w:jc w:val="center"/>
+        <w:rPr>
+          <w:color w:val="000000" w:themeColor="text1"/>
+          <w:sz w:val="28"/>
+          <w:szCs w:val="28"/>
+        </w:rPr>
+      </w:pPr>
+      <w:r>
+        <w:rPr>
+          <w:noProof/>
+          <w:color w:val="000000" w:themeColor="text1"/>
+          <w:sz w:val="28"/>
+          <w:szCs w:val="28"/>
+          <w:lang w:eastAsia="es-VE"/>
+        </w:rPr>
+        <w:drawing>
+          <wp:inline distT="0" distB="0" distL="0" distR="0">
+            <wp:extent cx="4961905" cy="952381"/>
+            <wp:effectExtent l="19050" t="0" r="0" b="0"/>
+            <wp:docPr id="15" name="10 Imagen" descr="potencia3.png"/>
+            <wp:cNvGraphicFramePr>
+              <a:graphicFrameLocks xmlns:a="http://schemas.openxmlformats.org/drawingml/2006/main" noChangeAspect="1"/>
+            </wp:cNvGraphicFramePr>
+            <a:graphic xmlns:a="http://schemas.openxmlformats.org/drawingml/2006/main">
+              <a:graphicData uri="http://schemas.openxmlformats.org/drawingml/2006/picture">
+                <pic:pic xmlns:pic="http://schemas.openxmlformats.org/drawingml/2006/picture">
+                  <pic:nvPicPr>
+                    <pic:cNvPr id="0" name="potencia3.png"/>
+                    <pic:cNvPicPr/>
+                  </pic:nvPicPr>
+                  <pic:blipFill>
+                    <a:blip r:embed="rId12"/>
+                    <a:stretch>
+                      <a:fillRect/>
+                    </a:stretch>
+                  </pic:blipFill>
+                  <pic:spPr>
+                    <a:xfrm>
+                      <a:off x="0" y="0"/>
+                      <a:ext cx="4961905" cy="952381"/>
+                    </a:xfrm>
+                    <a:prstGeom prst="rect">
+                      <a:avLst/>
+                    </a:prstGeom>
+                  </pic:spPr>
+                </pic:pic>
+              </a:graphicData>
+            </a:graphic>
+          </wp:inline>
+        </w:drawing>
+      </w:r>
+    </w:p>
+    <w:p>
+      <w:pPr>
+        <w:jc w:val="both"/>
+        <w:rPr>
+          <w:color w:val="000000" w:themeColor="text1"/>
+          <w:sz w:val="28"/>
+          <w:szCs w:val="28"/>
+        </w:rPr>
+      </w:pPr>
+      <w:proofErr w:type="spellStart"/>
+      <w:r>
+        <w:rPr>
+          <w:color w:val="000000" w:themeColor="text1"/>
+          <w:sz w:val="28"/>
+          <w:szCs w:val="28"/>
+        </w:rPr>
+        <w:t>Integrandola</w:t>
+      </w:r>
+      <w:proofErr w:type="spellEnd"/>
+      <w:r>
+        <w:rPr>
+          <w:color w:val="000000" w:themeColor="text1"/>
+          <w:sz w:val="28"/>
+          <w:szCs w:val="28"/>
+        </w:rPr>
+        <w:t xml:space="preserve"> obtenemos que </w:t>
+      </w:r>
+    </w:p>
+    <w:p>
+      <w:pPr>
+        <w:jc w:val="center"/>
+        <w:rPr>
+          <w:color w:val="000000" w:themeColor="text1"/>
+          <w:sz w:val="28"/>
+          <w:szCs w:val="28"/>
+        </w:rPr>
+      </w:pPr>
+      <w:r>
+        <w:rPr>
+          <w:noProof/>
+          <w:color w:val="000000" w:themeColor="text1"/>
+          <w:sz w:val="28"/>
+          <w:szCs w:val="28"/>
+          <w:lang w:eastAsia="es-VE"/>
+        </w:rPr>
+        <w:drawing>
+          <wp:inline distT="0" distB="0" distL="0" distR="0">
+            <wp:extent cx="2142857" cy="571429"/>
+            <wp:effectExtent l="19050" t="0" r="0" b="0"/>
+            <wp:docPr id="16" name="12 Imagen" descr="P5.png"/>
+            <wp:cNvGraphicFramePr>
+              <a:graphicFrameLocks xmlns:a="http://schemas.openxmlformats.org/drawingml/2006/main" noChangeAspect="1"/>
+            </wp:cNvGraphicFramePr>
+            <a:graphic xmlns:a="http://schemas.openxmlformats.org/drawingml/2006/main">
+              <a:graphicData uri="http://schemas.openxmlformats.org/drawingml/2006/picture">
+                <pic:pic xmlns:pic="http://schemas.openxmlformats.org/drawingml/2006/picture">
+                  <pic:nvPicPr>
+                    <pic:cNvPr id="0" name="P5.png"/>
+                    <pic:cNvPicPr/>
+                  </pic:nvPicPr>
+                  <pic:blipFill>
+                    <a:blip r:embed="rId13"/>
+                    <a:stretch>
+                      <a:fillRect/>
+                    </a:stretch>
+                  </pic:blipFill>
+                  <pic:spPr>
+                    <a:xfrm>
+                      <a:off x="0" y="0"/>
+                      <a:ext cx="2142857" cy="571429"/>
+                    </a:xfrm>
+                    <a:prstGeom prst="rect">
+                      <a:avLst/>
+                    </a:prstGeom>
+                  </pic:spPr>
+                </pic:pic>
+              </a:graphicData>
+            </a:graphic>
+          </wp:inline>
+        </w:drawing>
+      </w:r>
+    </w:p>
+    <w:p>
+      <w:pPr>
+        <w:rPr>
+          <w:color w:val="000000" w:themeColor="text1"/>
+          <w:sz w:val="28"/>
+          <w:szCs w:val="28"/>
+        </w:rPr>
+      </w:pPr>
+      <w:r>
+        <w:rPr>
+          <w:color w:val="000000" w:themeColor="text1"/>
+          <w:sz w:val="28"/>
+          <w:szCs w:val="28"/>
+        </w:rPr>
+        <w:t>La señal mensajera es una señal periódica  de pulsos rectangulares, definida por un triangulo de amplitud positiva en medio periodo y otro de amplitud negativa en el otro. El cálculo anterior fue hecho solo para medio periodo (equivalente a un triangulo</w:t>
+      </w:r>
+      <w:proofErr w:type="gramStart"/>
+      <w:r>
+        <w:rPr>
+          <w:color w:val="000000" w:themeColor="text1"/>
+          <w:sz w:val="28"/>
+          <w:szCs w:val="28"/>
+        </w:rPr>
+        <w:t>) ,</w:t>
+      </w:r>
+      <w:proofErr w:type="gramEnd"/>
+      <w:r>
+        <w:rPr>
+          <w:color w:val="000000" w:themeColor="text1"/>
+          <w:sz w:val="28"/>
+          <w:szCs w:val="28"/>
+        </w:rPr>
+        <w:t xml:space="preserve"> por lo cual ahora debemos obtener la otra parte que falta. La otra parte del periodo tiene  la misma forma triangular que se acaba de integrar pero con un cambio en su amplitud,  la energía durante este medio periodo es la misma  (el área debajo de la </w:t>
+      </w:r>
+      <w:proofErr w:type="gramStart"/>
+      <w:r>
+        <w:rPr>
+          <w:color w:val="000000" w:themeColor="text1"/>
+          <w:sz w:val="28"/>
+          <w:szCs w:val="28"/>
+        </w:rPr>
+        <w:t>curva )</w:t>
+      </w:r>
+      <w:proofErr w:type="gramEnd"/>
+      <w:r>
+        <w:rPr>
+          <w:color w:val="000000" w:themeColor="text1"/>
+          <w:sz w:val="28"/>
+          <w:szCs w:val="28"/>
+        </w:rPr>
+        <w:t xml:space="preserve"> por lo tanto la potencia de esta señal respecto a la anterior también lo es. Por lo que sí quiero  obtener la potencia </w:t>
+      </w:r>
+      <w:proofErr w:type="gramStart"/>
+      <w:r>
+        <w:rPr>
+          <w:color w:val="000000" w:themeColor="text1"/>
+          <w:sz w:val="28"/>
+          <w:szCs w:val="28"/>
+        </w:rPr>
+        <w:t>total ,</w:t>
+      </w:r>
+      <w:proofErr w:type="gramEnd"/>
+      <w:r>
+        <w:rPr>
+          <w:color w:val="000000" w:themeColor="text1"/>
+          <w:sz w:val="28"/>
+          <w:szCs w:val="28"/>
+        </w:rPr>
+        <w:t xml:space="preserve"> basta con promediar la suma de energía de las 2 señales y dividirlas entre 2 y con esto se obtendrá la potencia total en el periodo completo. El resultado de esta operación sigue siendo 4</w:t>
+      </w:r>
+      <w:r>
+        <w:rPr>
+          <w:color w:val="000000" w:themeColor="text1"/>
+          <w:sz w:val="28"/>
+          <w:szCs w:val="28"/>
+        </w:rPr>
+        <w:t>/3</w:t>
+      </w:r>
+      <w:r>
+        <w:rPr>
+          <w:color w:val="000000" w:themeColor="text1"/>
+          <w:sz w:val="28"/>
+          <w:szCs w:val="28"/>
+        </w:rPr>
+        <w:t>.  L</w:t>
+      </w:r>
+      <w:r>
+        <w:rPr>
+          <w:color w:val="000000" w:themeColor="text1"/>
+          <w:sz w:val="28"/>
+          <w:szCs w:val="28"/>
+        </w:rPr>
+        <w:t>o que indica que para una se</w:t>
+      </w:r>
+      <w:r>
+        <w:rPr>
+          <w:color w:val="000000" w:themeColor="text1"/>
+          <w:sz w:val="28"/>
+          <w:szCs w:val="28"/>
+        </w:rPr>
+        <w:t xml:space="preserve">ñal periódica simétrica respecto al eje X con solo obtener la potencia para medio periodo se puede conocer la potencia total de la señal.  </w:t>
+      </w:r>
+    </w:p>
+    <w:p>
+      <w:pPr>
+        <w:jc w:val="both"/>
+        <w:rPr>
+          <w:color w:val="000000" w:themeColor="text1"/>
+          <w:sz w:val="28"/>
+          <w:szCs w:val="28"/>
+        </w:rPr>
+      </w:pPr>
+    </w:p>
+    <w:p>
+      <w:pPr>
+        <w:pStyle w:val="Prrafodelista"/>
+        <w:numPr>
+          <w:ilvl w:val="0"/>
+          <w:numId w:val="3"/>
+        </w:numPr>
+        <w:jc w:val="both"/>
+        <w:rPr>
+          <w:rFonts w:ascii="Calibri" w:hAnsi="Calibri" w:cs="Calibri"/>
+          <w:sz w:val="28"/>
+          <w:szCs w:val="28"/>
+        </w:rPr>
+      </w:pPr>
+      <w:r>
+        <w:rPr>
+          <w:sz w:val="28"/>
+          <w:szCs w:val="28"/>
+        </w:rPr>
+        <w:t xml:space="preserve">Ancho de banda, para esto tome los 3 primeros lóbulos de la expresión en frecuencia, note que es una señal en banda base. </w:t>
+      </w:r>
+    </w:p>
+    <w:p>
+      <w:pPr>
+        <w:pStyle w:val="Prrafodelista"/>
+        <w:ind w:left="1080"/>
+        <w:jc w:val="both"/>
+        <w:rPr>
+          <w:color w:val="FF0000"/>
+          <w:sz w:val="28"/>
+          <w:szCs w:val="28"/>
+        </w:rPr>
+      </w:pPr>
+    </w:p>
+    <w:p>
+      <w:pPr>
+        <w:pStyle w:val="Prrafodelista"/>
+        <w:ind w:left="1080"/>
+        <w:jc w:val="center"/>
+        <w:rPr>
+          <w:rFonts w:ascii="Calibri" w:hAnsi="Calibri" w:cs="Calibri"/>
+          <w:sz w:val="28"/>
+          <w:szCs w:val="28"/>
+        </w:rPr>
+      </w:pPr>
+      <w:r>
+        <w:rPr>
+          <w:rFonts w:ascii="Calibri" w:hAnsi="Calibri" w:cs="Calibri"/>
+          <w:noProof/>
+          <w:sz w:val="28"/>
+          <w:szCs w:val="28"/>
+          <w:lang w:eastAsia="es-VE"/>
+        </w:rPr>
+        <w:lastRenderedPageBreak/>
+        <w:drawing>
+          <wp:inline distT="0" distB="0" distL="0" distR="0">
+            <wp:extent cx="5337810" cy="3997960"/>
+            <wp:effectExtent l="0" t="0" r="0" b="0"/>
+            <wp:docPr id="17" name="Imagen 1"/>
+            <wp:cNvGraphicFramePr>
+              <a:graphicFrameLocks xmlns:a="http://schemas.openxmlformats.org/drawingml/2006/main" noChangeAspect="1"/>
+            </wp:cNvGraphicFramePr>
+            <a:graphic xmlns:a="http://schemas.openxmlformats.org/drawingml/2006/main">
+              <a:graphicData uri="http://schemas.openxmlformats.org/drawingml/2006/picture">
+                <pic:pic xmlns:pic="http://schemas.openxmlformats.org/drawingml/2006/picture">
+                  <pic:nvPicPr>
+                    <pic:cNvPr id="0" name="Picture 1"/>
+                    <pic:cNvPicPr>
+                      <a:picLocks noChangeAspect="1" noChangeArrowheads="1"/>
+                    </pic:cNvPicPr>
+                  </pic:nvPicPr>
+                  <pic:blipFill>
+                    <a:blip r:embed="rId14"/>
+                    <a:srcRect/>
+                    <a:stretch>
+                      <a:fillRect/>
+                    </a:stretch>
+                  </pic:blipFill>
+                  <pic:spPr bwMode="auto">
+                    <a:xfrm>
+                      <a:off x="0" y="0"/>
+                      <a:ext cx="5337810" cy="3997960"/>
+                    </a:xfrm>
+                    <a:prstGeom prst="rect">
+                      <a:avLst/>
+                    </a:prstGeom>
+                    <a:noFill/>
+                    <a:ln w="9525">
+                      <a:noFill/>
+                      <a:miter lim="800000"/>
+                      <a:headEnd/>
+                      <a:tailEnd/>
+                    </a:ln>
+                  </pic:spPr>
+                </pic:pic>
+              </a:graphicData>
+            </a:graphic>
+          </wp:inline>
+        </w:drawing>
+      </w:r>
+    </w:p>
+    <w:p>
+      <w:pPr>
+        <w:pStyle w:val="Prrafodelista"/>
+        <w:ind w:left="1080"/>
+        <w:jc w:val="center"/>
+        <w:rPr>
+          <w:rFonts w:ascii="Calibri" w:hAnsi="Calibri" w:cs="Calibri"/>
+          <w:sz w:val="28"/>
+          <w:szCs w:val="28"/>
+        </w:rPr>
+      </w:pPr>
+    </w:p>
+    <w:p>
+      <w:pPr>
+        <w:pStyle w:val="Prrafodelista"/>
+        <w:ind w:left="1080"/>
+        <w:jc w:val="center"/>
+        <w:rPr>
+          <w:rFonts w:ascii="Calibri" w:hAnsi="Calibri" w:cs="Calibri"/>
+          <w:sz w:val="28"/>
+          <w:szCs w:val="28"/>
+        </w:rPr>
+      </w:pPr>
+    </w:p>
+    <w:p>
+      <w:pPr>
+        <w:pStyle w:val="Prrafodelista"/>
+        <w:ind w:left="1080"/>
+        <w:rPr>
+          <w:rFonts w:ascii="Calibri" w:hAnsi="Calibri" w:cs="Calibri"/>
+          <w:sz w:val="28"/>
+          <w:szCs w:val="28"/>
+        </w:rPr>
+      </w:pPr>
+      <w:r>
+        <w:rPr>
+          <w:rFonts w:ascii="Calibri" w:hAnsi="Calibri" w:cs="Calibri"/>
+          <w:sz w:val="28"/>
+          <w:szCs w:val="28"/>
+        </w:rPr>
+        <w:t xml:space="preserve">Dado que la señal es periódica y </w:t>
+      </w:r>
+      <w:proofErr w:type="spellStart"/>
+      <w:r>
+        <w:rPr>
+          <w:rFonts w:ascii="Calibri" w:hAnsi="Calibri" w:cs="Calibri"/>
+          <w:sz w:val="28"/>
+          <w:szCs w:val="28"/>
+        </w:rPr>
+        <w:t>determinística</w:t>
+      </w:r>
+      <w:proofErr w:type="spellEnd"/>
+      <w:r>
+        <w:rPr>
+          <w:rFonts w:ascii="Calibri" w:hAnsi="Calibri" w:cs="Calibri"/>
+          <w:sz w:val="28"/>
+          <w:szCs w:val="28"/>
+        </w:rPr>
+        <w:t xml:space="preserve"> su espectro de frecuencias es discreto. Los lóbulos </w:t>
+      </w:r>
+      <w:proofErr w:type="gramStart"/>
+      <w:r>
+        <w:rPr>
+          <w:rFonts w:ascii="Calibri" w:hAnsi="Calibri" w:cs="Calibri"/>
+          <w:sz w:val="28"/>
+          <w:szCs w:val="28"/>
+        </w:rPr>
+        <w:t>son ,</w:t>
+      </w:r>
+      <w:proofErr w:type="gramEnd"/>
+      <w:r>
+        <w:rPr>
+          <w:rFonts w:ascii="Calibri" w:hAnsi="Calibri" w:cs="Calibri"/>
+          <w:sz w:val="28"/>
+          <w:szCs w:val="28"/>
+        </w:rPr>
+        <w:t xml:space="preserve"> básicamente , los picos  de la señal en su espectro de frecuencia, para este caso el tercer pico de la señal representa el tercer lóbulo, si quiero el ancho de banda hasta el tercer lóbulo, observo en que frecuencia de la imagen se desvanece el pico de la señal para este caso el pico está centrado en 80 pero decae en 96. Por lo que 96 es el ancho de banda de la señal.</w:t>
+      </w:r>
+    </w:p>
+    <w:p>
+      <w:pPr>
+        <w:pStyle w:val="Prrafodelista"/>
+        <w:ind w:left="1080"/>
+        <w:rPr>
+          <w:rFonts w:ascii="Calibri" w:hAnsi="Calibri" w:cs="Calibri"/>
+          <w:sz w:val="28"/>
+          <w:szCs w:val="28"/>
+        </w:rPr>
+      </w:pPr>
+      <w:r>
+        <w:rPr>
+          <w:rFonts w:ascii="Calibri" w:hAnsi="Calibri" w:cs="Calibri"/>
           <w:sz w:val="28"/>
           <w:szCs w:val="28"/>
         </w:rPr>
         <w:t xml:space="preserve"> </w:t>
-      </w:r>
-      <w:r>
-        <w:rPr>
-          <w:color w:val="FF0000"/>
-          <w:sz w:val="28"/>
-          <w:szCs w:val="28"/>
-        </w:rPr>
-        <w:t xml:space="preserve">(justifique </w:t>
-      </w:r>
-      <w:r>
-        <w:rPr>
-          <w:color w:val="FF0000"/>
-          <w:sz w:val="28"/>
-          <w:szCs w:val="28"/>
-        </w:rPr>
-        <w:t xml:space="preserve">este inciso con </w:t>
-      </w:r>
-      <w:r>
-        <w:rPr>
-          <w:color w:val="FF0000"/>
-          <w:sz w:val="28"/>
-          <w:szCs w:val="28"/>
-        </w:rPr>
-        <w:t xml:space="preserve">cálculos </w:t>
-      </w:r>
-      <w:r>
-        <w:rPr>
-          <w:color w:val="FF0000"/>
-          <w:sz w:val="28"/>
-          <w:szCs w:val="28"/>
-        </w:rPr>
-        <w:t>matemático</w:t>
-      </w:r>
-      <w:r>
-        <w:rPr>
-          <w:color w:val="FF0000"/>
-          <w:sz w:val="28"/>
-          <w:szCs w:val="28"/>
-        </w:rPr>
-        <w:t>s</w:t>
-      </w:r>
-      <w:r>
-        <w:rPr>
-          <w:color w:val="FF0000"/>
-          <w:sz w:val="28"/>
-          <w:szCs w:val="28"/>
-        </w:rPr>
-        <w:t xml:space="preserve"> precisos y respalde con una grafica de MATLAB indicando</w:t>
-      </w:r>
-      <w:r>
-        <w:rPr>
-          <w:color w:val="FF0000"/>
-          <w:sz w:val="28"/>
-          <w:szCs w:val="28"/>
-        </w:rPr>
-        <w:t xml:space="preserve"> el código que uso para generarla)</w:t>
-      </w:r>
-    </w:p>
-    <w:p>
-      <w:pPr>
-        <w:jc w:val="both"/>
-        <w:rPr>
-          <w:color w:val="1F497D" w:themeColor="text2"/>
-          <w:sz w:val="28"/>
-          <w:szCs w:val="28"/>
-        </w:rPr>
-      </w:pPr>
-      <w:r>
-        <w:rPr>
-          <w:color w:val="1F497D" w:themeColor="text2"/>
-          <w:sz w:val="28"/>
-          <w:szCs w:val="28"/>
-        </w:rPr>
-        <w:lastRenderedPageBreak/>
-        <w:t>Borre esto y responda en este espacio a lo anterior</w:t>
       </w:r>
     </w:p>
     <w:p>
@@ -1095,77 +2386,7 @@
           <w:ilvl w:val="0"/>
           <w:numId w:val="4"/>
         </w:numPr>
-        <w:jc w:val="both"/>
-        <w:rPr>
-          <w:sz w:val="28"/>
-          <w:szCs w:val="28"/>
-        </w:rPr>
-      </w:pPr>
-      <w:r>
-        <w:rPr>
-          <w:sz w:val="28"/>
-          <w:szCs w:val="28"/>
-        </w:rPr>
-        <w:t>La expresión temp</w:t>
-      </w:r>
-      <w:r>
-        <w:rPr>
-          <w:sz w:val="28"/>
-          <w:szCs w:val="28"/>
-        </w:rPr>
-        <w:t xml:space="preserve">oral de la señal modulada s(t) </w:t>
-      </w:r>
-      <w:r>
-        <w:rPr>
-          <w:color w:val="FF0000"/>
-          <w:sz w:val="28"/>
-          <w:szCs w:val="28"/>
-        </w:rPr>
-        <w:t xml:space="preserve">(justifique </w:t>
-      </w:r>
-      <w:r>
-        <w:rPr>
-          <w:color w:val="FF0000"/>
-          <w:sz w:val="28"/>
-          <w:szCs w:val="28"/>
-        </w:rPr>
-        <w:t xml:space="preserve">este inciso con </w:t>
-      </w:r>
-      <w:r>
-        <w:rPr>
-          <w:color w:val="FF0000"/>
-          <w:sz w:val="28"/>
-          <w:szCs w:val="28"/>
-        </w:rPr>
-        <w:t xml:space="preserve">cálculos </w:t>
-      </w:r>
-      <w:r>
-        <w:rPr>
-          <w:color w:val="FF0000"/>
-          <w:sz w:val="28"/>
-          <w:szCs w:val="28"/>
-        </w:rPr>
-        <w:t>matemático</w:t>
-      </w:r>
-      <w:r>
-        <w:rPr>
-          <w:color w:val="FF0000"/>
-          <w:sz w:val="28"/>
-          <w:szCs w:val="28"/>
-        </w:rPr>
-        <w:t>s</w:t>
-      </w:r>
-      <w:r>
-        <w:rPr>
-          <w:color w:val="FF0000"/>
-          <w:sz w:val="28"/>
-          <w:szCs w:val="28"/>
-        </w:rPr>
-        <w:t xml:space="preserve"> precisos)</w:t>
-      </w:r>
-    </w:p>
-    <w:p>
-      <w:pPr>
+        <w:ind w:left="1069"/>
         <w:jc w:val="both"/>
         <w:rPr>
           <w:color w:val="1F497D" w:themeColor="text2"/>
@@ -1175,12 +2396,53 @@
       </w:pPr>
       <w:r>
         <w:rPr>
+          <w:sz w:val="28"/>
+          <w:szCs w:val="28"/>
+        </w:rPr>
+        <w:t xml:space="preserve">La expresión temporal de la señal modulada s(t) </w:t>
+      </w:r>
+    </w:p>
+    <w:p>
+      <w:pPr>
+        <w:pStyle w:val="Prrafodelista"/>
+        <w:ind w:left="1080"/>
+        <w:jc w:val="both"/>
+        <w:rPr>
+          <w:sz w:val="28"/>
+          <w:szCs w:val="28"/>
+        </w:rPr>
+      </w:pPr>
+    </w:p>
+    <w:p>
+      <w:pPr>
+        <w:pStyle w:val="Prrafodelista"/>
+        <w:ind w:left="1080"/>
+        <w:jc w:val="both"/>
+        <w:rPr>
           <w:color w:val="1F497D" w:themeColor="text2"/>
           <w:sz w:val="28"/>
           <w:szCs w:val="28"/>
         </w:rPr>
-        <w:t>Borre esto y responda en este espacio a lo anterior</w:t>
-      </w:r>
+      </w:pPr>
+      <w:r>
+        <w:rPr>
+          <w:sz w:val="28"/>
+          <w:szCs w:val="28"/>
+        </w:rPr>
+        <w:t xml:space="preserve">La expresión temporal de una señal modulada por SSB </w:t>
+      </w:r>
+    </w:p>
+    <w:p>
+      <w:pPr>
+        <w:pStyle w:val="Prrafodelista"/>
+        <w:ind w:left="1080"/>
+        <w:jc w:val="both"/>
+        <w:rPr>
+          <w:color w:val="1F497D" w:themeColor="text2"/>
+          <w:sz w:val="28"/>
+          <w:szCs w:val="28"/>
+        </w:rPr>
+      </w:pPr>
     </w:p>
     <w:p>
       <w:pPr>
@@ -1189,8 +2451,10 @@
           <w:ilvl w:val="0"/>
           <w:numId w:val="4"/>
         </w:numPr>
-        <w:jc w:val="both"/>
-        <w:rPr>
+        <w:ind w:left="1069"/>
+        <w:jc w:val="both"/>
+        <w:rPr>
+          <w:color w:val="1F497D" w:themeColor="text2"/>
           <w:sz w:val="28"/>
           <w:szCs w:val="28"/>
         </w:rPr>
@@ -1255,33 +2519,159 @@
           <w:sz w:val="28"/>
           <w:szCs w:val="28"/>
         </w:rPr>
-        <w:t xml:space="preserve"> precisos)</w:t>
-      </w:r>
-    </w:p>
-    <w:p>
-      <w:pPr>
-        <w:jc w:val="both"/>
-        <w:rPr>
-          <w:color w:val="1F497D" w:themeColor="text2"/>
-          <w:sz w:val="28"/>
-          <w:szCs w:val="28"/>
-        </w:rPr>
-      </w:pPr>
-      <w:r>
-        <w:rPr>
-          <w:color w:val="1F497D" w:themeColor="text2"/>
-          <w:sz w:val="28"/>
-          <w:szCs w:val="28"/>
-        </w:rPr>
-        <w:t>Borre esto y responda en este espacio</w:t>
-      </w:r>
-      <w:r>
-        <w:rPr>
-          <w:color w:val="1F497D" w:themeColor="text2"/>
-          <w:sz w:val="28"/>
-          <w:szCs w:val="28"/>
-        </w:rPr>
-        <w:t xml:space="preserve"> a lo anterior</w:t>
+        <w:t xml:space="preserve"> </w:t>
+      </w:r>
+    </w:p>
+    <w:p>
+      <w:pPr>
+        <w:pStyle w:val="Prrafodelista"/>
+        <w:ind w:left="1080"/>
+        <w:jc w:val="both"/>
+        <w:rPr>
+          <w:sz w:val="28"/>
+          <w:szCs w:val="28"/>
+        </w:rPr>
+      </w:pPr>
+    </w:p>
+    <w:p>
+      <w:pPr>
+        <w:pStyle w:val="Prrafodelista"/>
+        <w:ind w:left="1080"/>
+        <w:rPr>
+          <w:sz w:val="28"/>
+          <w:szCs w:val="28"/>
+        </w:rPr>
+      </w:pPr>
+      <w:r>
+        <w:rPr>
+          <w:sz w:val="28"/>
+          <w:szCs w:val="28"/>
+        </w:rPr>
+        <w:t xml:space="preserve">Es conocido que el ancho de banda de transmisión de una señal DSB está dada por </w:t>
+      </w:r>
+    </w:p>
+    <w:p>
+      <w:pPr>
+        <w:pStyle w:val="Prrafodelista"/>
+        <w:ind w:left="1080"/>
+        <w:rPr>
+          <w:sz w:val="28"/>
+          <w:szCs w:val="28"/>
+        </w:rPr>
+      </w:pPr>
+      <w:r>
+        <w:rPr>
+          <w:sz w:val="28"/>
+          <w:szCs w:val="28"/>
+        </w:rPr>
+        <w:t>BT</w:t>
+      </w:r>
+      <w:r>
+        <w:rPr>
+          <w:sz w:val="28"/>
+          <w:szCs w:val="28"/>
+        </w:rPr>
+        <w:t>=</w:t>
+      </w:r>
+      <w:r>
+        <w:rPr>
+          <w:sz w:val="28"/>
+          <w:szCs w:val="28"/>
+        </w:rPr>
+        <w:t xml:space="preserve">2W  donde W es la frecuencia tomada como ancho de banda de la </w:t>
+      </w:r>
+      <w:proofErr w:type="gramStart"/>
+      <w:r>
+        <w:rPr>
+          <w:sz w:val="28"/>
+          <w:szCs w:val="28"/>
+        </w:rPr>
+        <w:t>mensajera .</w:t>
+      </w:r>
+      <w:proofErr w:type="gramEnd"/>
+      <w:r>
+        <w:rPr>
+          <w:sz w:val="28"/>
+          <w:szCs w:val="28"/>
+        </w:rPr>
+        <w:t xml:space="preserve">  </w:t>
+      </w:r>
+      <w:r>
+        <w:rPr>
+          <w:sz w:val="28"/>
+          <w:szCs w:val="28"/>
+        </w:rPr>
+        <w:t>Esto ocurre por</w:t>
+      </w:r>
+      <w:r>
+        <w:rPr>
+          <w:sz w:val="28"/>
+          <w:szCs w:val="28"/>
+        </w:rPr>
+        <w:t xml:space="preserve">que al hacer modulación DSB </w:t>
+      </w:r>
+      <w:r>
+        <w:rPr>
+          <w:sz w:val="28"/>
+          <w:szCs w:val="28"/>
+        </w:rPr>
+        <w:t xml:space="preserve">  se hace un corri</w:t>
+      </w:r>
+      <w:r>
+        <w:rPr>
+          <w:sz w:val="28"/>
+          <w:szCs w:val="28"/>
+        </w:rPr>
+        <w:t>miento de la señal a frecuencias bajas y altas</w:t>
+      </w:r>
+      <w:r>
+        <w:rPr>
+          <w:sz w:val="28"/>
+          <w:szCs w:val="28"/>
+        </w:rPr>
+        <w:t xml:space="preserve"> centradas en la frecuencia de la portadora.</w:t>
+      </w:r>
+    </w:p>
+    <w:p>
+      <w:pPr>
+        <w:pStyle w:val="Prrafodelista"/>
+        <w:ind w:left="1080"/>
+        <w:rPr>
+          <w:sz w:val="28"/>
+          <w:szCs w:val="28"/>
+        </w:rPr>
+      </w:pPr>
+      <w:r>
+        <w:rPr>
+          <w:sz w:val="28"/>
+          <w:szCs w:val="28"/>
+        </w:rPr>
+        <w:lastRenderedPageBreak/>
+        <w:t>En el SSB el ancho de banda es el mismo que el de la señal original,  porque el SSB es una versión mejorada del DSB el cual después de hacer el corrimiento en frecuencia elimina la componentes bajas o altas de frecuencia extras,  de allí que el ancho de banda vuelva a hacer el de la señal original por lo que BT</w:t>
+      </w:r>
+      <w:r>
+        <w:rPr>
+          <w:sz w:val="28"/>
+          <w:szCs w:val="28"/>
+        </w:rPr>
+        <w:t>=96</w:t>
+      </w:r>
+    </w:p>
+    <w:p>
+      <w:pPr>
+        <w:pStyle w:val="Prrafodelista"/>
+        <w:ind w:left="1080"/>
+        <w:rPr>
+          <w:sz w:val="28"/>
+          <w:szCs w:val="28"/>
+        </w:rPr>
+      </w:pPr>
+      <w:r>
+        <w:rPr>
+          <w:sz w:val="28"/>
+          <w:szCs w:val="28"/>
+        </w:rPr>
+        <w:t xml:space="preserve"> </w:t>
       </w:r>
     </w:p>
     <w:p>
@@ -1291,6 +2681,7 @@
           <w:ilvl w:val="0"/>
           <w:numId w:val="4"/>
         </w:numPr>
+        <w:ind w:left="1069"/>
         <w:jc w:val="both"/>
         <w:rPr>
           <w:sz w:val="28"/>
@@ -1311,80 +2702,446 @@
         </w:rPr>
         <w:t xml:space="preserve"> </w:t>
       </w:r>
-      <w:r>
+    </w:p>
+    <w:p>
+      <w:pPr>
+        <w:pStyle w:val="Prrafodelista"/>
+        <w:ind w:left="1069"/>
+        <w:jc w:val="both"/>
         <w:rPr>
           <w:color w:val="FF0000"/>
           <w:sz w:val="28"/>
           <w:szCs w:val="28"/>
         </w:rPr>
-        <w:t xml:space="preserve">(justifique </w:t>
-      </w:r>
-      <w:r>
-        <w:rPr>
-          <w:color w:val="FF0000"/>
-          <w:sz w:val="28"/>
-          <w:szCs w:val="28"/>
-        </w:rPr>
-        <w:t xml:space="preserve">este inciso con </w:t>
-      </w:r>
-      <w:r>
-        <w:rPr>
-          <w:color w:val="FF0000"/>
-          <w:sz w:val="28"/>
-          <w:szCs w:val="28"/>
-        </w:rPr>
-        <w:t xml:space="preserve">cálculos </w:t>
-      </w:r>
-      <w:r>
-        <w:rPr>
-          <w:color w:val="FF0000"/>
-          <w:sz w:val="28"/>
-          <w:szCs w:val="28"/>
-        </w:rPr>
-        <w:t>matemático</w:t>
-      </w:r>
-      <w:r>
-        <w:rPr>
-          <w:color w:val="FF0000"/>
-          <w:sz w:val="28"/>
-          <w:szCs w:val="28"/>
-        </w:rPr>
-        <w:t>s</w:t>
-      </w:r>
-      <w:r>
-        <w:rPr>
-          <w:color w:val="FF0000"/>
-          <w:sz w:val="28"/>
-          <w:szCs w:val="28"/>
-        </w:rPr>
-        <w:t xml:space="preserve"> precisos)</w:t>
-      </w:r>
-    </w:p>
-    <w:p>
-      <w:pPr>
-        <w:jc w:val="both"/>
-        <w:rPr>
-          <w:color w:val="1F497D" w:themeColor="text2"/>
-          <w:sz w:val="28"/>
-          <w:szCs w:val="28"/>
-        </w:rPr>
-      </w:pPr>
-      <w:r>
-        <w:rPr>
-          <w:color w:val="1F497D" w:themeColor="text2"/>
-          <w:sz w:val="28"/>
-          <w:szCs w:val="28"/>
-        </w:rPr>
-        <w:t>Borre esto y responda en este espacio</w:t>
-      </w:r>
-      <w:r>
-        <w:rPr>
-          <w:color w:val="1F497D" w:themeColor="text2"/>
-          <w:sz w:val="28"/>
-          <w:szCs w:val="28"/>
-        </w:rPr>
-        <w:t xml:space="preserve"> a lo anterior</w:t>
-      </w:r>
+      </w:pPr>
+    </w:p>
+    <w:p>
+      <w:pPr>
+        <w:pStyle w:val="Prrafodelista"/>
+        <w:ind w:left="1069"/>
+        <w:rPr>
+          <w:color w:val="000000" w:themeColor="text1"/>
+          <w:sz w:val="28"/>
+          <w:szCs w:val="28"/>
+        </w:rPr>
+      </w:pPr>
+      <w:r>
+        <w:rPr>
+          <w:color w:val="000000" w:themeColor="text1"/>
+          <w:sz w:val="28"/>
+          <w:szCs w:val="28"/>
+        </w:rPr>
+        <w:t xml:space="preserve">Dado que se redujo el ancho  de banda de la señal modulada con SSB a W. La potencia se reduce también en la mitad ya que no gastas potencia en transmitir las 2 bandas </w:t>
+      </w:r>
+      <w:proofErr w:type="gramStart"/>
+      <w:r>
+        <w:rPr>
+          <w:color w:val="000000" w:themeColor="text1"/>
+          <w:sz w:val="28"/>
+          <w:szCs w:val="28"/>
+        </w:rPr>
+        <w:t>(</w:t>
+      </w:r>
+      <w:r>
+        <w:rPr>
+          <w:color w:val="000000" w:themeColor="text1"/>
+          <w:sz w:val="28"/>
+          <w:szCs w:val="28"/>
+        </w:rPr>
+        <w:t xml:space="preserve"> la</w:t>
+      </w:r>
+      <w:proofErr w:type="gramEnd"/>
+      <w:r>
+        <w:rPr>
+          <w:color w:val="000000" w:themeColor="text1"/>
+          <w:sz w:val="28"/>
+          <w:szCs w:val="28"/>
+        </w:rPr>
+        <w:t xml:space="preserve"> superior e inferior ) en las que se encontraba el mensaje  como si es el caso de la DSB </w:t>
+      </w:r>
+    </w:p>
+    <w:p>
+      <w:pPr>
+        <w:pStyle w:val="Prrafodelista"/>
+        <w:ind w:left="1069"/>
+        <w:rPr>
+          <w:color w:val="000000" w:themeColor="text1"/>
+          <w:sz w:val="28"/>
+          <w:szCs w:val="28"/>
+        </w:rPr>
+      </w:pPr>
+    </w:p>
+    <w:p>
+      <w:pPr>
+        <w:pStyle w:val="Prrafodelista"/>
+        <w:ind w:left="1069"/>
+        <w:rPr>
+          <w:color w:val="000000" w:themeColor="text1"/>
+          <w:sz w:val="28"/>
+          <w:szCs w:val="28"/>
+        </w:rPr>
+      </w:pPr>
+      <w:r>
+        <w:rPr>
+          <w:color w:val="000000" w:themeColor="text1"/>
+          <w:sz w:val="28"/>
+          <w:szCs w:val="28"/>
+        </w:rPr>
+        <w:t>Por lo tanto la potencia de la señal SSB es</w:t>
+      </w:r>
+      <w:r>
+        <w:rPr>
+          <w:color w:val="000000" w:themeColor="text1"/>
+          <w:sz w:val="28"/>
+          <w:szCs w:val="28"/>
+        </w:rPr>
+        <w:t>:</w:t>
+      </w:r>
+    </w:p>
+    <w:p>
+      <w:pPr>
+        <w:pStyle w:val="Prrafodelista"/>
+        <w:ind w:left="1069"/>
+        <w:jc w:val="both"/>
+        <w:rPr>
+          <w:color w:val="000000" w:themeColor="text1"/>
+          <w:sz w:val="28"/>
+          <w:szCs w:val="28"/>
+        </w:rPr>
+      </w:pPr>
+    </w:p>
+    <w:p>
+      <w:pPr>
+        <w:pStyle w:val="Prrafodelista"/>
+        <w:ind w:left="1069"/>
+        <w:jc w:val="center"/>
+        <w:rPr>
+          <w:color w:val="000000" w:themeColor="text1"/>
+          <w:sz w:val="28"/>
+          <w:szCs w:val="28"/>
+        </w:rPr>
+      </w:pPr>
+      <w:r>
+        <w:rPr>
+          <w:noProof/>
+          <w:color w:val="000000" w:themeColor="text1"/>
+          <w:sz w:val="28"/>
+          <w:szCs w:val="28"/>
+          <w:lang w:eastAsia="es-VE"/>
+        </w:rPr>
+        <w:drawing>
+          <wp:inline distT="0" distB="0" distL="0" distR="0">
+            <wp:extent cx="2742857" cy="800000"/>
+            <wp:effectExtent l="19050" t="0" r="343" b="0"/>
+            <wp:docPr id="18" name="15 Imagen" descr="p8.png"/>
+            <wp:cNvGraphicFramePr>
+              <a:graphicFrameLocks xmlns:a="http://schemas.openxmlformats.org/drawingml/2006/main" noChangeAspect="1"/>
+            </wp:cNvGraphicFramePr>
+            <a:graphic xmlns:a="http://schemas.openxmlformats.org/drawingml/2006/main">
+              <a:graphicData uri="http://schemas.openxmlformats.org/drawingml/2006/picture">
+                <pic:pic xmlns:pic="http://schemas.openxmlformats.org/drawingml/2006/picture">
+                  <pic:nvPicPr>
+                    <pic:cNvPr id="0" name="p8.png"/>
+                    <pic:cNvPicPr/>
+                  </pic:nvPicPr>
+                  <pic:blipFill>
+                    <a:blip r:embed="rId15"/>
+                    <a:stretch>
+                      <a:fillRect/>
+                    </a:stretch>
+                  </pic:blipFill>
+                  <pic:spPr>
+                    <a:xfrm>
+                      <a:off x="0" y="0"/>
+                      <a:ext cx="2742857" cy="800000"/>
+                    </a:xfrm>
+                    <a:prstGeom prst="rect">
+                      <a:avLst/>
+                    </a:prstGeom>
+                  </pic:spPr>
+                </pic:pic>
+              </a:graphicData>
+            </a:graphic>
+          </wp:inline>
+        </w:drawing>
+      </w:r>
+    </w:p>
+    <w:p>
+      <w:pPr>
+        <w:pStyle w:val="Prrafodelista"/>
+        <w:ind w:left="1069"/>
+        <w:jc w:val="both"/>
+        <w:rPr>
+          <w:color w:val="000000" w:themeColor="text1"/>
+          <w:sz w:val="28"/>
+          <w:szCs w:val="28"/>
+        </w:rPr>
+      </w:pPr>
+    </w:p>
+    <w:p>
+      <w:pPr>
+        <w:pStyle w:val="Prrafodelista"/>
+        <w:ind w:left="1069"/>
+        <w:jc w:val="center"/>
+        <w:rPr>
+          <w:color w:val="000000" w:themeColor="text1"/>
+          <w:sz w:val="28"/>
+          <w:szCs w:val="28"/>
+        </w:rPr>
+      </w:pPr>
+      <w:r>
+        <w:rPr>
+          <w:noProof/>
+          <w:color w:val="000000" w:themeColor="text1"/>
+          <w:sz w:val="28"/>
+          <w:szCs w:val="28"/>
+          <w:lang w:eastAsia="es-VE"/>
+        </w:rPr>
+        <w:drawing>
+          <wp:inline distT="0" distB="0" distL="0" distR="0">
+            <wp:extent cx="3000000" cy="695238"/>
+            <wp:effectExtent l="19050" t="0" r="0" b="0"/>
+            <wp:docPr id="19" name="14 Imagen" descr="P7.png"/>
+            <wp:cNvGraphicFramePr>
+              <a:graphicFrameLocks xmlns:a="http://schemas.openxmlformats.org/drawingml/2006/main" noChangeAspect="1"/>
+            </wp:cNvGraphicFramePr>
+            <a:graphic xmlns:a="http://schemas.openxmlformats.org/drawingml/2006/main">
+              <a:graphicData uri="http://schemas.openxmlformats.org/drawingml/2006/picture">
+                <pic:pic xmlns:pic="http://schemas.openxmlformats.org/drawingml/2006/picture">
+                  <pic:nvPicPr>
+                    <pic:cNvPr id="0" name="P7.png"/>
+                    <pic:cNvPicPr/>
+                  </pic:nvPicPr>
+                  <pic:blipFill>
+                    <a:blip r:embed="rId16"/>
+                    <a:stretch>
+                      <a:fillRect/>
+                    </a:stretch>
+                  </pic:blipFill>
+                  <pic:spPr>
+                    <a:xfrm>
+                      <a:off x="0" y="0"/>
+                      <a:ext cx="3000000" cy="695238"/>
+                    </a:xfrm>
+                    <a:prstGeom prst="rect">
+                      <a:avLst/>
+                    </a:prstGeom>
+                  </pic:spPr>
+                </pic:pic>
+              </a:graphicData>
+            </a:graphic>
+          </wp:inline>
+        </w:drawing>
+      </w:r>
+    </w:p>
+    <w:p>
+      <w:pPr>
+        <w:pStyle w:val="Prrafodelista"/>
+        <w:ind w:left="1069"/>
+        <w:rPr>
+          <w:color w:val="000000" w:themeColor="text1"/>
+          <w:sz w:val="28"/>
+          <w:szCs w:val="28"/>
+        </w:rPr>
+      </w:pPr>
+      <w:r>
+        <w:rPr>
+          <w:color w:val="000000" w:themeColor="text1"/>
+          <w:sz w:val="28"/>
+          <w:szCs w:val="28"/>
+        </w:rPr>
+        <w:t xml:space="preserve">Donde Ac es la amplitud de la portadora y </w:t>
+      </w:r>
+      <w:proofErr w:type="spellStart"/>
+      <w:r>
+        <w:rPr>
+          <w:color w:val="000000" w:themeColor="text1"/>
+          <w:sz w:val="28"/>
+          <w:szCs w:val="28"/>
+        </w:rPr>
+        <w:t>P</w:t>
+      </w:r>
+      <w:r>
+        <w:rPr>
+          <w:color w:val="000000" w:themeColor="text1"/>
+          <w:sz w:val="28"/>
+          <w:szCs w:val="28"/>
+          <w:vertAlign w:val="subscript"/>
+        </w:rPr>
+        <w:t>x</w:t>
+      </w:r>
+      <w:proofErr w:type="spellEnd"/>
+      <w:r>
+        <w:rPr>
+          <w:color w:val="000000" w:themeColor="text1"/>
+          <w:sz w:val="28"/>
+          <w:szCs w:val="28"/>
+        </w:rPr>
+        <w:t xml:space="preserve"> es la potencia de la señal original </w:t>
+      </w:r>
+    </w:p>
+    <w:p>
+      <w:pPr>
+        <w:pStyle w:val="Prrafodelista"/>
+        <w:ind w:left="1069"/>
+        <w:rPr>
+          <w:color w:val="000000" w:themeColor="text1"/>
+          <w:sz w:val="28"/>
+          <w:szCs w:val="28"/>
+        </w:rPr>
+      </w:pPr>
+    </w:p>
+    <w:p>
+      <w:pPr>
+        <w:pStyle w:val="Prrafodelista"/>
+        <w:ind w:left="1069"/>
+        <w:rPr>
+          <w:color w:val="000000" w:themeColor="text1"/>
+          <w:sz w:val="28"/>
+          <w:szCs w:val="28"/>
+        </w:rPr>
+      </w:pPr>
+      <w:r>
+        <w:rPr>
+          <w:color w:val="000000" w:themeColor="text1"/>
+          <w:sz w:val="28"/>
+          <w:szCs w:val="28"/>
+        </w:rPr>
+        <w:t xml:space="preserve">Sustituyendo en la expresión anterior se obtiene que la potencia SSB </w:t>
+      </w:r>
+      <w:proofErr w:type="gramStart"/>
+      <w:r>
+        <w:rPr>
+          <w:color w:val="000000" w:themeColor="text1"/>
+          <w:sz w:val="28"/>
+          <w:szCs w:val="28"/>
+        </w:rPr>
+        <w:t>es</w:t>
+      </w:r>
+      <w:proofErr w:type="gramEnd"/>
+      <w:r>
+        <w:rPr>
+          <w:color w:val="000000" w:themeColor="text1"/>
+          <w:sz w:val="28"/>
+          <w:szCs w:val="28"/>
+        </w:rPr>
+        <w:t xml:space="preserve"> </w:t>
+      </w:r>
+    </w:p>
+    <w:p>
+      <w:pPr>
+        <w:pStyle w:val="Prrafodelista"/>
+        <w:ind w:left="1069"/>
+        <w:rPr>
+          <w:color w:val="000000" w:themeColor="text1"/>
+          <w:sz w:val="28"/>
+          <w:szCs w:val="28"/>
+        </w:rPr>
+      </w:pPr>
+    </w:p>
+    <w:p>
+      <w:pPr>
+        <w:pStyle w:val="Prrafodelista"/>
+        <w:ind w:left="1069"/>
+        <w:jc w:val="center"/>
+        <w:rPr>
+          <w:color w:val="000000" w:themeColor="text1"/>
+          <w:sz w:val="48"/>
+          <w:szCs w:val="48"/>
+        </w:rPr>
+      </w:pPr>
+      <w:r>
+        <w:rPr>
+          <w:color w:val="000000" w:themeColor="text1"/>
+          <w:sz w:val="48"/>
+          <w:szCs w:val="48"/>
+        </w:rPr>
+        <w:t>P</w:t>
+      </w:r>
+      <w:r>
+        <w:rPr>
+          <w:color w:val="000000" w:themeColor="text1"/>
+          <w:sz w:val="48"/>
+          <w:szCs w:val="48"/>
+          <w:vertAlign w:val="subscript"/>
+        </w:rPr>
+        <w:t>SS</w:t>
+      </w:r>
+      <w:r>
+        <w:rPr>
+          <w:color w:val="000000" w:themeColor="text1"/>
+          <w:sz w:val="48"/>
+          <w:szCs w:val="48"/>
+          <w:vertAlign w:val="subscript"/>
+        </w:rPr>
+        <w:t xml:space="preserve">B </w:t>
+      </w:r>
+      <w:r>
+        <w:rPr>
+          <w:color w:val="000000" w:themeColor="text1"/>
+          <w:sz w:val="48"/>
+          <w:szCs w:val="48"/>
+        </w:rPr>
+        <w:t>=</w:t>
+      </w:r>
+      <m:oMath>
+        <m:r>
+          <w:rPr>
+            <w:rFonts w:ascii="Cambria Math" w:hAnsi="Cambria Math"/>
+            <w:color w:val="000000" w:themeColor="text1"/>
+            <w:sz w:val="48"/>
+            <w:szCs w:val="48"/>
+          </w:rPr>
+          <m:t xml:space="preserve"> </m:t>
+        </m:r>
+        <m:f>
+          <m:fPr>
+            <m:ctrlPr>
+              <w:rPr>
+                <w:rFonts w:ascii="Cambria Math" w:hAnsi="Cambria Math"/>
+                <w:i/>
+                <w:color w:val="000000" w:themeColor="text1"/>
+                <w:sz w:val="48"/>
+                <w:szCs w:val="48"/>
+              </w:rPr>
+            </m:ctrlPr>
+          </m:fPr>
+          <m:num>
+            <m:r>
+              <w:rPr>
+                <w:rFonts w:ascii="Cambria Math" w:hAnsi="Cambria Math"/>
+                <w:color w:val="000000" w:themeColor="text1"/>
+                <w:sz w:val="48"/>
+                <w:szCs w:val="48"/>
+              </w:rPr>
+              <m:t>25</m:t>
+            </m:r>
+          </m:num>
+          <m:den>
+            <m:r>
+              <w:rPr>
+                <w:rFonts w:ascii="Cambria Math" w:hAnsi="Cambria Math"/>
+                <w:color w:val="000000" w:themeColor="text1"/>
+                <w:sz w:val="48"/>
+                <w:szCs w:val="48"/>
+              </w:rPr>
+              <m:t>3</m:t>
+            </m:r>
+          </m:den>
+        </m:f>
+      </m:oMath>
+    </w:p>
+    <w:p>
+      <w:pPr>
+        <w:pStyle w:val="Prrafodelista"/>
+        <w:ind w:left="1069"/>
+        <w:jc w:val="both"/>
+        <w:rPr>
+          <w:color w:val="000000" w:themeColor="text1"/>
+          <w:sz w:val="28"/>
+          <w:szCs w:val="28"/>
+        </w:rPr>
+      </w:pPr>
     </w:p>
     <w:p>
       <w:pPr>
@@ -1395,6 +3152,7 @@
         </w:numPr>
         <w:jc w:val="both"/>
         <w:rPr>
+          <w:b/>
           <w:sz w:val="28"/>
           <w:szCs w:val="28"/>
         </w:rPr>
@@ -1445,54 +3203,668 @@
         </w:rPr>
         <w:t xml:space="preserve"> </w:t>
       </w:r>
-      <w:r>
-        <w:rPr>
-          <w:color w:val="FF0000"/>
-          <w:sz w:val="28"/>
-          <w:szCs w:val="28"/>
-        </w:rPr>
-        <w:t xml:space="preserve">(justifique </w:t>
-      </w:r>
-      <w:r>
-        <w:rPr>
-          <w:color w:val="FF0000"/>
-          <w:sz w:val="28"/>
-          <w:szCs w:val="28"/>
-        </w:rPr>
-        <w:t xml:space="preserve">este inciso con </w:t>
-      </w:r>
-      <w:r>
-        <w:rPr>
-          <w:color w:val="FF0000"/>
-          <w:sz w:val="28"/>
-          <w:szCs w:val="28"/>
-        </w:rPr>
-        <w:t xml:space="preserve">cálculos </w:t>
-      </w:r>
-      <w:r>
-        <w:rPr>
-          <w:color w:val="FF0000"/>
-          <w:sz w:val="28"/>
-          <w:szCs w:val="28"/>
-        </w:rPr>
-        <w:t>matemático</w:t>
-      </w:r>
-      <w:r>
-        <w:rPr>
-          <w:color w:val="FF0000"/>
-          <w:sz w:val="28"/>
-          <w:szCs w:val="28"/>
-        </w:rPr>
-        <w:t>s</w:t>
-      </w:r>
-      <w:r>
-        <w:rPr>
-          <w:color w:val="FF0000"/>
-          <w:sz w:val="28"/>
-          <w:szCs w:val="28"/>
-        </w:rPr>
-        <w:t xml:space="preserve"> precisos)</w:t>
-      </w:r>
+    </w:p>
+    <w:p>
+      <w:pPr>
+        <w:pStyle w:val="Prrafodelista"/>
+        <w:jc w:val="both"/>
+        <w:rPr>
+          <w:b/>
+          <w:sz w:val="28"/>
+          <w:szCs w:val="28"/>
+        </w:rPr>
+      </w:pPr>
+    </w:p>
+    <w:p>
+      <w:pPr>
+        <w:pStyle w:val="Prrafodelista"/>
+        <w:jc w:val="both"/>
+        <w:rPr>
+          <w:sz w:val="28"/>
+          <w:szCs w:val="28"/>
+        </w:rPr>
+      </w:pPr>
+    </w:p>
+    <w:p>
+      <w:pPr>
+        <w:pStyle w:val="Prrafodelista"/>
+        <w:jc w:val="both"/>
+        <w:rPr>
+          <w:sz w:val="28"/>
+          <w:szCs w:val="28"/>
+        </w:rPr>
+      </w:pPr>
+      <w:r>
+        <w:rPr>
+          <w:sz w:val="28"/>
+          <w:szCs w:val="28"/>
+        </w:rPr>
+        <w:t xml:space="preserve">En el caso de una señal modulada con el esquema SSB se tiene que la relación señal a ruido de la señal en el recepto es la misma que la señal a ruido de la señal </w:t>
+      </w:r>
+      <w:proofErr w:type="spellStart"/>
+      <w:r>
+        <w:rPr>
+          <w:sz w:val="28"/>
+          <w:szCs w:val="28"/>
+        </w:rPr>
+        <w:t>demoduladad</w:t>
+      </w:r>
+      <w:proofErr w:type="spellEnd"/>
+      <w:r>
+        <w:rPr>
+          <w:sz w:val="28"/>
+          <w:szCs w:val="28"/>
+        </w:rPr>
+        <w:t xml:space="preserve">, es decir, que </w:t>
+      </w:r>
+    </w:p>
+    <w:p>
+      <w:pPr>
+        <w:pStyle w:val="Prrafodelista"/>
+        <w:jc w:val="both"/>
+        <w:rPr>
+          <w:sz w:val="28"/>
+          <w:szCs w:val="28"/>
+        </w:rPr>
+      </w:pPr>
+    </w:p>
+    <w:p>
+      <w:pPr>
+        <w:pStyle w:val="Prrafodelista"/>
+        <w:jc w:val="both"/>
+        <w:rPr>
+          <w:sz w:val="28"/>
+          <w:szCs w:val="28"/>
+        </w:rPr>
+      </w:pPr>
+    </w:p>
+    <w:p>
+      <w:pPr>
+        <w:pStyle w:val="Prrafodelista"/>
+        <w:jc w:val="both"/>
+        <w:rPr>
+          <w:sz w:val="28"/>
+          <w:szCs w:val="28"/>
+        </w:rPr>
+      </w:pPr>
+      <w:r>
+        <w:rPr>
+          <w:sz w:val="28"/>
+          <w:szCs w:val="28"/>
+        </w:rPr>
+        <w:t xml:space="preserve">                                                      </w:t>
+      </w:r>
+      <m:oMath>
+        <m:sSub>
+          <m:sSubPr>
+            <m:ctrlPr>
+              <w:rPr>
+                <w:rFonts w:ascii="Cambria Math" w:hAnsi="Cambria Math"/>
+                <w:i/>
+                <w:color w:val="000000" w:themeColor="text1"/>
+                <w:sz w:val="48"/>
+                <w:szCs w:val="48"/>
+              </w:rPr>
+            </m:ctrlPr>
+          </m:sSubPr>
+          <m:e>
+            <m:d>
+              <m:dPr>
+                <m:ctrlPr>
+                  <w:rPr>
+                    <w:rFonts w:ascii="Cambria Math" w:hAnsi="Cambria Math"/>
+                    <w:i/>
+                    <w:color w:val="000000" w:themeColor="text1"/>
+                    <w:sz w:val="48"/>
+                    <w:szCs w:val="48"/>
+                  </w:rPr>
+                </m:ctrlPr>
+              </m:dPr>
+              <m:e>
+                <m:f>
+                  <m:fPr>
+                    <m:ctrlPr>
+                      <w:rPr>
+                        <w:rFonts w:ascii="Cambria Math" w:hAnsi="Cambria Math"/>
+                        <w:i/>
+                        <w:color w:val="000000" w:themeColor="text1"/>
+                        <w:sz w:val="48"/>
+                        <w:szCs w:val="48"/>
+                      </w:rPr>
+                    </m:ctrlPr>
+                  </m:fPr>
+                  <m:num>
+                    <m:r>
+                      <w:rPr>
+                        <w:rFonts w:ascii="Cambria Math" w:hAnsi="Cambria Math"/>
+                        <w:color w:val="000000" w:themeColor="text1"/>
+                        <w:sz w:val="48"/>
+                        <w:szCs w:val="48"/>
+                      </w:rPr>
+                      <m:t>Px</m:t>
+                    </m:r>
+                  </m:num>
+                  <m:den>
+                    <m:r>
+                      <w:rPr>
+                        <w:rFonts w:ascii="Cambria Math" w:hAnsi="Cambria Math"/>
+                        <w:color w:val="000000" w:themeColor="text1"/>
+                        <w:sz w:val="48"/>
+                        <w:szCs w:val="48"/>
+                      </w:rPr>
+                      <m:t>Nx</m:t>
+                    </m:r>
+                  </m:den>
+                </m:f>
+              </m:e>
+            </m:d>
+          </m:e>
+          <m:sub>
+            <m:r>
+              <w:rPr>
+                <w:rFonts w:ascii="Cambria Math" w:hAnsi="Cambria Math"/>
+                <w:color w:val="000000" w:themeColor="text1"/>
+                <w:sz w:val="48"/>
+                <w:szCs w:val="48"/>
+              </w:rPr>
+              <m:t>R</m:t>
+            </m:r>
+          </m:sub>
+        </m:sSub>
+        <m:r>
+          <w:rPr>
+            <w:rFonts w:ascii="Cambria Math" w:hAnsi="Cambria Math"/>
+            <w:sz w:val="28"/>
+            <w:szCs w:val="28"/>
+          </w:rPr>
+          <m:t>=</m:t>
+        </m:r>
+        <m:sSub>
+          <m:sSubPr>
+            <m:ctrlPr>
+              <w:rPr>
+                <w:rFonts w:ascii="Cambria Math" w:hAnsi="Cambria Math"/>
+                <w:i/>
+                <w:color w:val="000000" w:themeColor="text1"/>
+                <w:sz w:val="48"/>
+                <w:szCs w:val="48"/>
+              </w:rPr>
+            </m:ctrlPr>
+          </m:sSubPr>
+          <m:e>
+            <m:d>
+              <m:dPr>
+                <m:ctrlPr>
+                  <w:rPr>
+                    <w:rFonts w:ascii="Cambria Math" w:hAnsi="Cambria Math"/>
+                    <w:i/>
+                    <w:color w:val="000000" w:themeColor="text1"/>
+                    <w:sz w:val="48"/>
+                    <w:szCs w:val="48"/>
+                  </w:rPr>
+                </m:ctrlPr>
+              </m:dPr>
+              <m:e>
+                <m:f>
+                  <m:fPr>
+                    <m:ctrlPr>
+                      <w:rPr>
+                        <w:rFonts w:ascii="Cambria Math" w:hAnsi="Cambria Math"/>
+                        <w:i/>
+                        <w:color w:val="000000" w:themeColor="text1"/>
+                        <w:sz w:val="48"/>
+                        <w:szCs w:val="48"/>
+                      </w:rPr>
+                    </m:ctrlPr>
+                  </m:fPr>
+                  <m:num>
+                    <m:r>
+                      <w:rPr>
+                        <w:rFonts w:ascii="Cambria Math" w:hAnsi="Cambria Math"/>
+                        <w:color w:val="000000" w:themeColor="text1"/>
+                        <w:sz w:val="48"/>
+                        <w:szCs w:val="48"/>
+                      </w:rPr>
+                      <m:t>Px</m:t>
+                    </m:r>
+                  </m:num>
+                  <m:den>
+                    <m:r>
+                      <w:rPr>
+                        <w:rFonts w:ascii="Cambria Math" w:hAnsi="Cambria Math"/>
+                        <w:color w:val="000000" w:themeColor="text1"/>
+                        <w:sz w:val="48"/>
+                        <w:szCs w:val="48"/>
+                      </w:rPr>
+                      <m:t>Nx</m:t>
+                    </m:r>
+                  </m:den>
+                </m:f>
+              </m:e>
+            </m:d>
+          </m:e>
+          <m:sub>
+            <m:r>
+              <w:rPr>
+                <w:rFonts w:ascii="Cambria Math" w:hAnsi="Cambria Math"/>
+                <w:color w:val="000000" w:themeColor="text1"/>
+                <w:sz w:val="48"/>
+                <w:szCs w:val="48"/>
+              </w:rPr>
+              <m:t>D</m:t>
+            </m:r>
+          </m:sub>
+        </m:sSub>
+      </m:oMath>
+    </w:p>
+    <w:p>
+      <w:pPr>
+        <w:pStyle w:val="Prrafodelista"/>
+        <w:jc w:val="both"/>
+        <w:rPr>
+          <w:b/>
+          <w:sz w:val="28"/>
+          <w:szCs w:val="28"/>
+        </w:rPr>
+      </w:pPr>
+    </w:p>
+    <w:p>
+      <w:pPr>
+        <w:pStyle w:val="Prrafodelista"/>
+        <w:jc w:val="both"/>
+        <w:rPr>
+          <w:sz w:val="28"/>
+          <w:szCs w:val="28"/>
+        </w:rPr>
+      </w:pPr>
+      <w:r>
+        <w:rPr>
+          <w:sz w:val="28"/>
+          <w:szCs w:val="28"/>
+        </w:rPr>
+        <w:t xml:space="preserve">De lo anterior entonces es posible obtener la relación señal/ruido de forma directa con los datos </w:t>
+      </w:r>
+      <w:proofErr w:type="gramStart"/>
+      <w:r>
+        <w:rPr>
+          <w:sz w:val="28"/>
+          <w:szCs w:val="28"/>
+        </w:rPr>
+        <w:t>proporcionados .</w:t>
+      </w:r>
+      <w:proofErr w:type="gramEnd"/>
+    </w:p>
+    <w:p>
+      <w:pPr>
+        <w:pStyle w:val="Prrafodelista"/>
+        <w:jc w:val="both"/>
+        <w:rPr>
+          <w:sz w:val="28"/>
+          <w:szCs w:val="28"/>
+        </w:rPr>
+      </w:pPr>
+    </w:p>
+    <w:p>
+      <w:pPr>
+        <w:pStyle w:val="Prrafodelista"/>
+        <w:jc w:val="both"/>
+        <w:rPr>
+          <w:sz w:val="28"/>
+          <w:szCs w:val="28"/>
+        </w:rPr>
+      </w:pPr>
+      <w:r>
+        <w:rPr>
+          <w:sz w:val="28"/>
+          <w:szCs w:val="28"/>
+        </w:rPr>
+        <w:t xml:space="preserve">Dado que la  relación de señal a ruido es de 10DB entonces se tiene que </w:t>
+      </w:r>
+    </w:p>
+    <w:p>
+      <w:pPr>
+        <w:pStyle w:val="Prrafodelista"/>
+        <w:jc w:val="both"/>
+        <w:rPr>
+          <w:sz w:val="28"/>
+          <w:szCs w:val="28"/>
+        </w:rPr>
+      </w:pPr>
+    </w:p>
+    <w:p>
+      <w:pPr>
+        <w:pStyle w:val="Prrafodelista"/>
+        <w:jc w:val="center"/>
+        <w:rPr>
+          <w:rFonts w:eastAsiaTheme="minorEastAsia"/>
+          <w:sz w:val="28"/>
+          <w:szCs w:val="28"/>
+        </w:rPr>
+      </w:pPr>
+      <w:r>
+        <w:rPr>
+          <w:rFonts w:eastAsiaTheme="minorEastAsia"/>
+          <w:sz w:val="28"/>
+          <w:szCs w:val="28"/>
+        </w:rPr>
+        <w:t>10</w:t>
+      </w:r>
+      <w:r>
+        <w:rPr>
+          <w:rFonts w:eastAsiaTheme="minorEastAsia"/>
+          <w:sz w:val="28"/>
+          <w:szCs w:val="28"/>
+          <w:vertAlign w:val="subscript"/>
+        </w:rPr>
+        <w:t>DB</w:t>
+      </w:r>
+      <m:oMath>
+        <m:r>
+          <w:rPr>
+            <w:rFonts w:ascii="Cambria Math" w:hAnsi="Cambria Math"/>
+            <w:sz w:val="28"/>
+            <w:szCs w:val="28"/>
+          </w:rPr>
+          <m:t>=10</m:t>
+        </m:r>
+        <m:r>
+          <w:rPr>
+            <w:rFonts w:ascii="Cambria Math" w:hAnsi="Cambria Math"/>
+            <w:sz w:val="28"/>
+            <w:szCs w:val="28"/>
+            <w:lang w:val="en-US"/>
+          </w:rPr>
+          <m:t>log</m:t>
+        </m:r>
+        <m:d>
+          <m:dPr>
+            <m:ctrlPr>
+              <w:rPr>
+                <w:rFonts w:ascii="Cambria Math" w:hAnsi="Cambria Math"/>
+                <w:i/>
+                <w:sz w:val="28"/>
+                <w:szCs w:val="28"/>
+                <w:lang w:val="en-US"/>
+              </w:rPr>
+            </m:ctrlPr>
+          </m:dPr>
+          <m:e>
+            <m:f>
+              <m:fPr>
+                <m:ctrlPr>
+                  <w:rPr>
+                    <w:rFonts w:ascii="Cambria Math" w:hAnsi="Cambria Math"/>
+                    <w:i/>
+                    <w:sz w:val="28"/>
+                    <w:szCs w:val="28"/>
+                  </w:rPr>
+                </m:ctrlPr>
+              </m:fPr>
+              <m:num>
+                <m:r>
+                  <w:rPr>
+                    <w:rFonts w:ascii="Cambria Math" w:hAnsi="Cambria Math"/>
+                    <w:sz w:val="28"/>
+                    <w:szCs w:val="28"/>
+                  </w:rPr>
+                  <m:t>Px</m:t>
+                </m:r>
+              </m:num>
+              <m:den>
+                <m:r>
+                  <w:rPr>
+                    <w:rFonts w:ascii="Cambria Math" w:hAnsi="Cambria Math"/>
+                    <w:sz w:val="28"/>
+                    <w:szCs w:val="28"/>
+                  </w:rPr>
+                  <m:t>Nx</m:t>
+                </m:r>
+              </m:den>
+            </m:f>
+          </m:e>
+        </m:d>
+      </m:oMath>
+    </w:p>
+    <w:p>
+      <w:pPr>
+        <w:pStyle w:val="Prrafodelista"/>
+        <w:jc w:val="center"/>
+        <w:rPr>
+          <w:i/>
+          <w:sz w:val="28"/>
+          <w:szCs w:val="28"/>
+        </w:rPr>
+      </w:pPr>
+    </w:p>
+    <w:p>
+      <w:pPr>
+        <w:pStyle w:val="Prrafodelista"/>
+        <w:rPr>
+          <w:sz w:val="28"/>
+          <w:szCs w:val="28"/>
+        </w:rPr>
+      </w:pPr>
+      <w:r>
+        <w:rPr>
+          <w:sz w:val="28"/>
+          <w:szCs w:val="28"/>
+        </w:rPr>
+        <w:t>De aquí despejamos</w:t>
+      </w:r>
+      <w:r>
+        <w:rPr>
+          <w:b/>
+          <w:sz w:val="28"/>
+          <w:szCs w:val="28"/>
+        </w:rPr>
+        <w:t xml:space="preserve"> </w:t>
+      </w:r>
+      <w:r>
+        <w:rPr>
+          <w:b/>
+          <w:sz w:val="28"/>
+          <w:szCs w:val="28"/>
+        </w:rPr>
+        <w:t xml:space="preserve"> </w:t>
+      </w:r>
+      <w:proofErr w:type="spellStart"/>
+      <w:r>
+        <w:rPr>
+          <w:sz w:val="28"/>
+          <w:szCs w:val="28"/>
+        </w:rPr>
+        <w:t>Nx</w:t>
+      </w:r>
+      <w:proofErr w:type="spellEnd"/>
+      <w:r>
+        <w:rPr>
+          <w:sz w:val="28"/>
+          <w:szCs w:val="28"/>
+        </w:rPr>
+        <w:t xml:space="preserve"> obteniéndose </w:t>
+      </w:r>
+      <w:proofErr w:type="gramStart"/>
+      <w:r>
+        <w:rPr>
+          <w:sz w:val="28"/>
+          <w:szCs w:val="28"/>
+        </w:rPr>
+        <w:t xml:space="preserve">que </w:t>
+      </w:r>
+      <w:r>
+        <w:rPr>
+          <w:sz w:val="28"/>
+          <w:szCs w:val="28"/>
+        </w:rPr>
+        <w:t>:</w:t>
+      </w:r>
+      <w:proofErr w:type="gramEnd"/>
+    </w:p>
+    <w:p>
+      <w:pPr>
+        <w:pStyle w:val="Prrafodelista"/>
+        <w:jc w:val="center"/>
+        <w:rPr>
+          <w:rFonts w:eastAsiaTheme="minorEastAsia"/>
+          <w:sz w:val="28"/>
+          <w:szCs w:val="28"/>
+        </w:rPr>
+      </w:pPr>
+      <m:oMathPara>
+        <m:oMath>
+          <m:r>
+            <w:rPr>
+              <w:rFonts w:ascii="Cambria Math" w:hAnsi="Cambria Math"/>
+              <w:sz w:val="36"/>
+              <w:szCs w:val="36"/>
+            </w:rPr>
+            <m:t>Nx=</m:t>
+          </m:r>
+          <m:f>
+            <m:fPr>
+              <m:ctrlPr>
+                <w:rPr>
+                  <w:rFonts w:ascii="Cambria Math" w:hAnsi="Cambria Math"/>
+                  <w:i/>
+                  <w:sz w:val="36"/>
+                  <w:szCs w:val="36"/>
+                </w:rPr>
+              </m:ctrlPr>
+            </m:fPr>
+            <m:num>
+              <m:r>
+                <w:rPr>
+                  <w:rFonts w:ascii="Cambria Math" w:hAnsi="Cambria Math"/>
+                  <w:sz w:val="36"/>
+                  <w:szCs w:val="36"/>
+                </w:rPr>
+                <m:t>Px</m:t>
+              </m:r>
+            </m:num>
+            <m:den>
+              <m:r>
+                <w:rPr>
+                  <w:rFonts w:ascii="Cambria Math" w:hAnsi="Cambria Math"/>
+                  <w:sz w:val="36"/>
+                  <w:szCs w:val="36"/>
+                </w:rPr>
+                <m:t>10</m:t>
+              </m:r>
+            </m:den>
+          </m:f>
+        </m:oMath>
+      </m:oMathPara>
+    </w:p>
+    <w:p>
+      <w:pPr>
+        <w:pStyle w:val="Prrafodelista"/>
+        <w:rPr>
+          <w:rFonts w:eastAsiaTheme="minorEastAsia"/>
+          <w:sz w:val="28"/>
+          <w:szCs w:val="28"/>
+        </w:rPr>
+      </w:pPr>
+      <w:proofErr w:type="gramStart"/>
+      <w:r>
+        <w:rPr>
+          <w:rFonts w:eastAsiaTheme="minorEastAsia"/>
+          <w:sz w:val="28"/>
+          <w:szCs w:val="28"/>
+        </w:rPr>
+        <w:t>sustituyendo</w:t>
+      </w:r>
+      <w:proofErr w:type="gramEnd"/>
+      <w:r>
+        <w:rPr>
+          <w:rFonts w:eastAsiaTheme="minorEastAsia"/>
+          <w:sz w:val="28"/>
+          <w:szCs w:val="28"/>
+        </w:rPr>
+        <w:t xml:space="preserve"> el valor de </w:t>
+      </w:r>
+      <w:proofErr w:type="spellStart"/>
+      <w:r>
+        <w:rPr>
+          <w:rFonts w:eastAsiaTheme="minorEastAsia"/>
+          <w:sz w:val="28"/>
+          <w:szCs w:val="28"/>
+        </w:rPr>
+        <w:t>Px</w:t>
+      </w:r>
+      <w:proofErr w:type="spellEnd"/>
+      <w:r>
+        <w:rPr>
+          <w:rFonts w:eastAsiaTheme="minorEastAsia"/>
+          <w:sz w:val="28"/>
+          <w:szCs w:val="28"/>
+        </w:rPr>
+        <w:t xml:space="preserve">  ya conocido (la potencia en la señal ) en la relación anterior se obtiene entonces que la densidad espectral de potencia del ruido tiene un valor de </w:t>
+      </w:r>
+    </w:p>
+    <w:p>
+      <w:pPr>
+        <w:pStyle w:val="Prrafodelista"/>
+        <w:rPr>
+          <w:rFonts w:eastAsiaTheme="minorEastAsia"/>
+          <w:sz w:val="28"/>
+          <w:szCs w:val="28"/>
+        </w:rPr>
+      </w:pPr>
+    </w:p>
+    <w:p>
+      <w:pPr>
+        <w:pStyle w:val="Prrafodelista"/>
+        <w:jc w:val="center"/>
+        <w:rPr>
+          <w:rFonts w:eastAsiaTheme="minorEastAsia"/>
+          <w:sz w:val="28"/>
+          <w:szCs w:val="28"/>
+        </w:rPr>
+      </w:pPr>
+      <m:oMathPara>
+        <m:oMath>
+          <m:r>
+            <w:rPr>
+              <w:rFonts w:ascii="Cambria Math" w:hAnsi="Cambria Math"/>
+              <w:sz w:val="36"/>
+              <w:szCs w:val="36"/>
+            </w:rPr>
+            <m:t>Nx=</m:t>
+          </m:r>
+          <m:f>
+            <m:fPr>
+              <m:ctrlPr>
+                <w:rPr>
+                  <w:rFonts w:ascii="Cambria Math" w:hAnsi="Cambria Math"/>
+                  <w:i/>
+                  <w:sz w:val="36"/>
+                  <w:szCs w:val="36"/>
+                </w:rPr>
+              </m:ctrlPr>
+            </m:fPr>
+            <m:num>
+              <m:r>
+                <w:rPr>
+                  <w:rFonts w:ascii="Cambria Math" w:hAnsi="Cambria Math"/>
+                  <w:sz w:val="36"/>
+                  <w:szCs w:val="36"/>
+                </w:rPr>
+                <m:t>2</m:t>
+              </m:r>
+            </m:num>
+            <m:den>
+              <m:r>
+                <w:rPr>
+                  <w:rFonts w:ascii="Cambria Math" w:hAnsi="Cambria Math"/>
+                  <w:sz w:val="36"/>
+                  <w:szCs w:val="36"/>
+                </w:rPr>
+                <m:t>15</m:t>
+              </m:r>
+            </m:den>
+          </m:f>
+        </m:oMath>
+      </m:oMathPara>
     </w:p>
     <w:p>
       <w:pPr>
@@ -1503,14 +3875,146 @@
           <w:szCs w:val="28"/>
         </w:rPr>
       </w:pPr>
-      <w:r>
+    </w:p>
+    <w:p>
+      <w:pPr>
+        <w:jc w:val="both"/>
         <w:rPr>
           <w:color w:val="1F497D" w:themeColor="text2"/>
           <w:sz w:val="28"/>
           <w:szCs w:val="28"/>
         </w:rPr>
-        <w:t>Borre esto y responda en este espacio a lo anterior</w:t>
-      </w:r>
+      </w:pPr>
+    </w:p>
+    <w:p>
+      <w:pPr>
+        <w:jc w:val="both"/>
+        <w:rPr>
+          <w:color w:val="1F497D" w:themeColor="text2"/>
+          <w:sz w:val="28"/>
+          <w:szCs w:val="28"/>
+        </w:rPr>
+      </w:pPr>
+    </w:p>
+    <w:p>
+      <w:pPr>
+        <w:jc w:val="both"/>
+        <w:rPr>
+          <w:color w:val="1F497D" w:themeColor="text2"/>
+          <w:sz w:val="28"/>
+          <w:szCs w:val="28"/>
+        </w:rPr>
+      </w:pPr>
+    </w:p>
+    <w:p>
+      <w:pPr>
+        <w:jc w:val="both"/>
+        <w:rPr>
+          <w:color w:val="1F497D" w:themeColor="text2"/>
+          <w:sz w:val="28"/>
+          <w:szCs w:val="28"/>
+        </w:rPr>
+      </w:pPr>
+    </w:p>
+    <w:p>
+      <w:pPr>
+        <w:jc w:val="both"/>
+        <w:rPr>
+          <w:color w:val="1F497D" w:themeColor="text2"/>
+          <w:sz w:val="28"/>
+          <w:szCs w:val="28"/>
+        </w:rPr>
+      </w:pPr>
+    </w:p>
+    <w:p>
+      <w:pPr>
+        <w:jc w:val="both"/>
+        <w:rPr>
+          <w:color w:val="1F497D" w:themeColor="text2"/>
+          <w:sz w:val="28"/>
+          <w:szCs w:val="28"/>
+        </w:rPr>
+      </w:pPr>
+    </w:p>
+    <w:p>
+      <w:pPr>
+        <w:jc w:val="both"/>
+        <w:rPr>
+          <w:color w:val="1F497D" w:themeColor="text2"/>
+          <w:sz w:val="28"/>
+          <w:szCs w:val="28"/>
+        </w:rPr>
+      </w:pPr>
+    </w:p>
+    <w:p>
+      <w:pPr>
+        <w:jc w:val="both"/>
+        <w:rPr>
+          <w:color w:val="1F497D" w:themeColor="text2"/>
+          <w:sz w:val="28"/>
+          <w:szCs w:val="28"/>
+        </w:rPr>
+      </w:pPr>
+    </w:p>
+    <w:p>
+      <w:pPr>
+        <w:jc w:val="both"/>
+        <w:rPr>
+          <w:color w:val="1F497D" w:themeColor="text2"/>
+          <w:sz w:val="28"/>
+          <w:szCs w:val="28"/>
+        </w:rPr>
+      </w:pPr>
+    </w:p>
+    <w:p>
+      <w:pPr>
+        <w:jc w:val="both"/>
+        <w:rPr>
+          <w:color w:val="1F497D" w:themeColor="text2"/>
+          <w:sz w:val="28"/>
+          <w:szCs w:val="28"/>
+        </w:rPr>
+      </w:pPr>
+    </w:p>
+    <w:p>
+      <w:pPr>
+        <w:jc w:val="both"/>
+        <w:rPr>
+          <w:color w:val="1F497D" w:themeColor="text2"/>
+          <w:sz w:val="28"/>
+          <w:szCs w:val="28"/>
+        </w:rPr>
+      </w:pPr>
+    </w:p>
+    <w:p>
+      <w:pPr>
+        <w:jc w:val="both"/>
+        <w:rPr>
+          <w:color w:val="1F497D" w:themeColor="text2"/>
+          <w:sz w:val="28"/>
+          <w:szCs w:val="28"/>
+        </w:rPr>
+      </w:pPr>
+    </w:p>
+    <w:p>
+      <w:pPr>
+        <w:jc w:val="both"/>
+        <w:rPr>
+          <w:color w:val="1F497D" w:themeColor="text2"/>
+          <w:sz w:val="28"/>
+          <w:szCs w:val="28"/>
+        </w:rPr>
+      </w:pPr>
+    </w:p>
+    <w:p>
+      <w:pPr>
+        <w:jc w:val="both"/>
+        <w:rPr>
+          <w:color w:val="1F497D" w:themeColor="text2"/>
+          <w:sz w:val="28"/>
+          <w:szCs w:val="28"/>
+        </w:rPr>
+      </w:pPr>
     </w:p>
     <w:p>
       <w:pPr>
@@ -1767,7 +4271,6 @@
           <w:sz w:val="28"/>
           <w:szCs w:val="28"/>
         </w:rPr>
-        <w:lastRenderedPageBreak/>
         <w:t>Usando el esquema de modulación por discriminación de fase como el que se muestra a continuación observe los siguientes puntos de interés:</w:t>
       </w:r>
     </w:p>
@@ -1784,7 +4287,7 @@
           <w:noProof/>
           <w:sz w:val="28"/>
           <w:szCs w:val="28"/>
-          <w:lang w:val="es-US" w:eastAsia="es-US"/>
+          <w:lang w:eastAsia="es-VE"/>
         </w:rPr>
         <w:drawing>
           <wp:inline distT="0" distB="0" distL="0" distR="0">
@@ -1804,7 +4307,7 @@
                     </pic:cNvPicPr>
                   </pic:nvPicPr>
                   <pic:blipFill>
-                    <a:blip r:embed="rId5"/>
+                    <a:blip r:embed="rId17"/>
                     <a:srcRect/>
                     <a:stretch>
                       <a:fillRect/>
@@ -1897,6 +4400,7 @@
           <w:sz w:val="28"/>
           <w:szCs w:val="28"/>
         </w:rPr>
+        <w:lastRenderedPageBreak/>
         <w:t>Grá</w:t>
       </w:r>
       <w:r>
@@ -1962,7 +4466,7 @@
                 <w:color w:val="FF0000"/>
                 <w:sz w:val="28"/>
                 <w:szCs w:val="28"/>
-                <w:lang w:val="es-US" w:eastAsia="es-US"/>
+                <w:lang w:eastAsia="es-VE"/>
               </w:rPr>
               <w:drawing>
                 <wp:inline distT="0" distB="0" distL="0" distR="0">
@@ -1982,7 +4486,7 @@
                           </pic:cNvPicPr>
                         </pic:nvPicPr>
                         <pic:blipFill>
-                          <a:blip r:embed="rId6"/>
+                          <a:blip r:embed="rId18"/>
                           <a:srcRect/>
                           <a:stretch>
                             <a:fillRect/>
@@ -2032,7 +4536,7 @@
                 <w:color w:val="FF0000"/>
                 <w:sz w:val="28"/>
                 <w:szCs w:val="28"/>
-                <w:lang w:val="es-US" w:eastAsia="es-US"/>
+                <w:lang w:eastAsia="es-VE"/>
               </w:rPr>
               <w:drawing>
                 <wp:inline distT="0" distB="0" distL="0" distR="0">
@@ -2052,7 +4556,7 @@
                           </pic:cNvPicPr>
                         </pic:nvPicPr>
                         <pic:blipFill>
-                          <a:blip r:embed="rId7"/>
+                          <a:blip r:embed="rId19"/>
                           <a:srcRect/>
                           <a:stretch>
                             <a:fillRect/>
@@ -2492,7 +4996,6 @@
           <w:sz w:val="28"/>
           <w:szCs w:val="28"/>
         </w:rPr>
-        <w:lastRenderedPageBreak/>
         <w:t>Calculo de la potencia antes de modular</w:t>
       </w:r>
       <w:r>
@@ -2852,8 +5355,9 @@
                 <w:color w:val="FF0000"/>
                 <w:sz w:val="28"/>
                 <w:szCs w:val="28"/>
-                <w:lang w:val="es-US" w:eastAsia="es-US"/>
-              </w:rPr>
+                <w:lang w:eastAsia="es-VE"/>
+              </w:rPr>
+              <w:lastRenderedPageBreak/>
               <w:drawing>
                 <wp:inline distT="0" distB="0" distL="0" distR="0">
                   <wp:extent cx="3733517" cy="2796362"/>
@@ -2872,7 +5376,7 @@
                           </pic:cNvPicPr>
                         </pic:nvPicPr>
                         <pic:blipFill>
-                          <a:blip r:embed="rId8"/>
+                          <a:blip r:embed="rId20"/>
                           <a:srcRect/>
                           <a:stretch>
                             <a:fillRect/>
@@ -2922,7 +5426,7 @@
                 <w:color w:val="FF0000"/>
                 <w:sz w:val="28"/>
                 <w:szCs w:val="28"/>
-                <w:lang w:val="es-US" w:eastAsia="es-US"/>
+                <w:lang w:eastAsia="es-VE"/>
               </w:rPr>
               <w:drawing>
                 <wp:inline distT="0" distB="0" distL="0" distR="0">
@@ -2942,7 +5446,7 @@
                           </pic:cNvPicPr>
                         </pic:nvPicPr>
                         <pic:blipFill>
-                          <a:blip r:embed="rId9"/>
+                          <a:blip r:embed="rId21"/>
                           <a:srcRect/>
                           <a:stretch>
                             <a:fillRect/>
@@ -3173,9 +5677,9 @@
         <w:tblLook w:val="04A0"/>
       </w:tblPr>
       <w:tblGrid>
-        <w:gridCol w:w="5623"/>
-        <w:gridCol w:w="1998"/>
-        <w:gridCol w:w="3625"/>
+        <w:gridCol w:w="5710"/>
+        <w:gridCol w:w="1813"/>
+        <w:gridCol w:w="3799"/>
       </w:tblGrid>
       <w:tr>
         <w:trPr>
@@ -3194,6 +5698,60 @@
                 <w:szCs w:val="28"/>
               </w:rPr>
             </w:pPr>
+            <w:r>
+              <w:rPr>
+                <w:noProof/>
+                <w:color w:val="FF0000"/>
+                <w:sz w:val="28"/>
+                <w:szCs w:val="28"/>
+                <w:lang w:eastAsia="es-VE"/>
+              </w:rPr>
+              <w:drawing>
+                <wp:inline distT="0" distB="0" distL="0" distR="0">
+                  <wp:extent cx="3676735" cy="2753833"/>
+                  <wp:effectExtent l="0" t="0" r="0" b="0"/>
+                  <wp:docPr id="20" name="Imagen 1"/>
+                  <wp:cNvGraphicFramePr>
+                    <a:graphicFrameLocks xmlns:a="http://schemas.openxmlformats.org/drawingml/2006/main" noChangeAspect="1"/>
+                  </wp:cNvGraphicFramePr>
+                  <a:graphic xmlns:a="http://schemas.openxmlformats.org/drawingml/2006/main">
+                    <a:graphicData uri="http://schemas.openxmlformats.org/drawingml/2006/picture">
+                      <pic:pic xmlns:pic="http://schemas.openxmlformats.org/drawingml/2006/picture">
+                        <pic:nvPicPr>
+                          <pic:cNvPr id="0" name="Picture 1"/>
+                          <pic:cNvPicPr>
+                            <a:picLocks noChangeAspect="1" noChangeArrowheads="1"/>
+                          </pic:cNvPicPr>
+                        </pic:nvPicPr>
+                        <pic:blipFill>
+                          <a:blip r:embed="rId22"/>
+                          <a:srcRect/>
+                          <a:stretch>
+                            <a:fillRect/>
+                          </a:stretch>
+                        </pic:blipFill>
+                        <pic:spPr bwMode="auto">
+                          <a:xfrm>
+                            <a:off x="0" y="0"/>
+                            <a:ext cx="3681883" cy="2757689"/>
+                          </a:xfrm>
+                          <a:prstGeom prst="rect">
+                            <a:avLst/>
+                          </a:prstGeom>
+                          <a:noFill/>
+                          <a:ln w="9525">
+                            <a:noFill/>
+                            <a:miter lim="800000"/>
+                            <a:headEnd/>
+                            <a:tailEnd/>
+                          </a:ln>
+                        </pic:spPr>
+                      </pic:pic>
+                    </a:graphicData>
+                  </a:graphic>
+                </wp:inline>
+              </w:drawing>
+            </w:r>
           </w:p>
         </w:tc>
         <w:tc>
@@ -3210,6 +5768,60 @@
                 <w:szCs w:val="28"/>
               </w:rPr>
             </w:pPr>
+            <w:r>
+              <w:rPr>
+                <w:noProof/>
+                <w:color w:val="FF0000"/>
+                <w:sz w:val="28"/>
+                <w:szCs w:val="28"/>
+                <w:lang w:eastAsia="es-VE"/>
+              </w:rPr>
+              <w:drawing>
+                <wp:inline distT="0" distB="0" distL="0" distR="0">
+                  <wp:extent cx="3604437" cy="2753833"/>
+                  <wp:effectExtent l="0" t="0" r="0" b="0"/>
+                  <wp:docPr id="21" name="Imagen 2"/>
+                  <wp:cNvGraphicFramePr>
+                    <a:graphicFrameLocks xmlns:a="http://schemas.openxmlformats.org/drawingml/2006/main" noChangeAspect="1"/>
+                  </wp:cNvGraphicFramePr>
+                  <a:graphic xmlns:a="http://schemas.openxmlformats.org/drawingml/2006/main">
+                    <a:graphicData uri="http://schemas.openxmlformats.org/drawingml/2006/picture">
+                      <pic:pic xmlns:pic="http://schemas.openxmlformats.org/drawingml/2006/picture">
+                        <pic:nvPicPr>
+                          <pic:cNvPr id="0" name="Picture 2"/>
+                          <pic:cNvPicPr>
+                            <a:picLocks noChangeAspect="1" noChangeArrowheads="1"/>
+                          </pic:cNvPicPr>
+                        </pic:nvPicPr>
+                        <pic:blipFill>
+                          <a:blip r:embed="rId23"/>
+                          <a:srcRect/>
+                          <a:stretch>
+                            <a:fillRect/>
+                          </a:stretch>
+                        </pic:blipFill>
+                        <pic:spPr bwMode="auto">
+                          <a:xfrm>
+                            <a:off x="0" y="0"/>
+                            <a:ext cx="3605144" cy="2754373"/>
+                          </a:xfrm>
+                          <a:prstGeom prst="rect">
+                            <a:avLst/>
+                          </a:prstGeom>
+                          <a:noFill/>
+                          <a:ln w="9525">
+                            <a:noFill/>
+                            <a:miter lim="800000"/>
+                            <a:headEnd/>
+                            <a:tailEnd/>
+                          </a:ln>
+                        </pic:spPr>
+                      </pic:pic>
+                    </a:graphicData>
+                  </a:graphic>
+                </wp:inline>
+              </w:drawing>
+            </w:r>
           </w:p>
         </w:tc>
       </w:tr>
@@ -3326,6 +5938,28 @@
                 <w:szCs w:val="28"/>
               </w:rPr>
             </w:pPr>
+            <w:r>
+              <w:rPr>
+                <w:sz w:val="28"/>
+                <w:szCs w:val="28"/>
+              </w:rPr>
+              <w:t>81</w:t>
+            </w:r>
+            <w:r>
+              <w:rPr>
+                <w:sz w:val="28"/>
+                <w:szCs w:val="28"/>
+                <w:lang w:val="en-US"/>
+              </w:rPr>
+              <w:t>-</w:t>
+            </w:r>
+            <w:r>
+              <w:rPr>
+                <w:sz w:val="28"/>
+                <w:szCs w:val="28"/>
+              </w:rPr>
+              <w:t>85</w:t>
+            </w:r>
           </w:p>
         </w:tc>
       </w:tr>
@@ -3371,7 +6005,6 @@
           <w:sz w:val="28"/>
           <w:szCs w:val="28"/>
         </w:rPr>
-        <w:lastRenderedPageBreak/>
         <w:t xml:space="preserve">(Al mostrar su grafica use el la cuadricula </w:t>
       </w:r>
       <w:proofErr w:type="spellStart"/>
@@ -3411,6 +6044,7 @@
           <w:sz w:val="28"/>
           <w:szCs w:val="28"/>
         </w:rPr>
+        <w:lastRenderedPageBreak/>
         <w:t>Gr</w:t>
       </w:r>
       <w:r>
@@ -3521,9 +6155,9 @@
         <w:tblLook w:val="04A0"/>
       </w:tblPr>
       <w:tblGrid>
-        <w:gridCol w:w="5623"/>
-        <w:gridCol w:w="1998"/>
-        <w:gridCol w:w="3625"/>
+        <w:gridCol w:w="5965"/>
+        <w:gridCol w:w="1945"/>
+        <w:gridCol w:w="3412"/>
       </w:tblGrid>
       <w:tr>
         <w:trPr>
@@ -3542,6 +6176,60 @@
                 <w:szCs w:val="28"/>
               </w:rPr>
             </w:pPr>
+            <w:r>
+              <w:rPr>
+                <w:noProof/>
+                <w:color w:val="FF0000"/>
+                <w:sz w:val="28"/>
+                <w:szCs w:val="28"/>
+                <w:lang w:eastAsia="es-VE"/>
+              </w:rPr>
+              <w:drawing>
+                <wp:inline distT="0" distB="0" distL="0" distR="0">
+                  <wp:extent cx="3761910" cy="2817628"/>
+                  <wp:effectExtent l="0" t="0" r="0" b="0"/>
+                  <wp:docPr id="22" name="Imagen 3"/>
+                  <wp:cNvGraphicFramePr>
+                    <a:graphicFrameLocks xmlns:a="http://schemas.openxmlformats.org/drawingml/2006/main" noChangeAspect="1"/>
+                  </wp:cNvGraphicFramePr>
+                  <a:graphic xmlns:a="http://schemas.openxmlformats.org/drawingml/2006/main">
+                    <a:graphicData uri="http://schemas.openxmlformats.org/drawingml/2006/picture">
+                      <pic:pic xmlns:pic="http://schemas.openxmlformats.org/drawingml/2006/picture">
+                        <pic:nvPicPr>
+                          <pic:cNvPr id="0" name="Picture 3"/>
+                          <pic:cNvPicPr>
+                            <a:picLocks noChangeAspect="1" noChangeArrowheads="1"/>
+                          </pic:cNvPicPr>
+                        </pic:nvPicPr>
+                        <pic:blipFill>
+                          <a:blip r:embed="rId24"/>
+                          <a:srcRect/>
+                          <a:stretch>
+                            <a:fillRect/>
+                          </a:stretch>
+                        </pic:blipFill>
+                        <pic:spPr bwMode="auto">
+                          <a:xfrm>
+                            <a:off x="0" y="0"/>
+                            <a:ext cx="3763863" cy="2819091"/>
+                          </a:xfrm>
+                          <a:prstGeom prst="rect">
+                            <a:avLst/>
+                          </a:prstGeom>
+                          <a:noFill/>
+                          <a:ln w="9525">
+                            <a:noFill/>
+                            <a:miter lim="800000"/>
+                            <a:headEnd/>
+                            <a:tailEnd/>
+                          </a:ln>
+                        </pic:spPr>
+                      </pic:pic>
+                    </a:graphicData>
+                  </a:graphic>
+                </wp:inline>
+              </w:drawing>
+            </w:r>
           </w:p>
         </w:tc>
         <w:tc>
@@ -3558,6 +6246,60 @@
                 <w:szCs w:val="28"/>
               </w:rPr>
             </w:pPr>
+            <w:r>
+              <w:rPr>
+                <w:noProof/>
+                <w:color w:val="FF0000"/>
+                <w:sz w:val="28"/>
+                <w:szCs w:val="28"/>
+                <w:lang w:eastAsia="es-VE"/>
+              </w:rPr>
+              <w:drawing>
+                <wp:inline distT="0" distB="0" distL="0" distR="0">
+                  <wp:extent cx="3359888" cy="2817628"/>
+                  <wp:effectExtent l="0" t="0" r="0" b="0"/>
+                  <wp:docPr id="23" name="Imagen 4"/>
+                  <wp:cNvGraphicFramePr>
+                    <a:graphicFrameLocks xmlns:a="http://schemas.openxmlformats.org/drawingml/2006/main" noChangeAspect="1"/>
+                  </wp:cNvGraphicFramePr>
+                  <a:graphic xmlns:a="http://schemas.openxmlformats.org/drawingml/2006/main">
+                    <a:graphicData uri="http://schemas.openxmlformats.org/drawingml/2006/picture">
+                      <pic:pic xmlns:pic="http://schemas.openxmlformats.org/drawingml/2006/picture">
+                        <pic:nvPicPr>
+                          <pic:cNvPr id="0" name="Picture 4"/>
+                          <pic:cNvPicPr>
+                            <a:picLocks noChangeAspect="1" noChangeArrowheads="1"/>
+                          </pic:cNvPicPr>
+                        </pic:nvPicPr>
+                        <pic:blipFill>
+                          <a:blip r:embed="rId25"/>
+                          <a:srcRect/>
+                          <a:stretch>
+                            <a:fillRect/>
+                          </a:stretch>
+                        </pic:blipFill>
+                        <pic:spPr bwMode="auto">
+                          <a:xfrm>
+                            <a:off x="0" y="0"/>
+                            <a:ext cx="3361284" cy="2818799"/>
+                          </a:xfrm>
+                          <a:prstGeom prst="rect">
+                            <a:avLst/>
+                          </a:prstGeom>
+                          <a:noFill/>
+                          <a:ln w="9525">
+                            <a:noFill/>
+                            <a:miter lim="800000"/>
+                            <a:headEnd/>
+                            <a:tailEnd/>
+                          </a:ln>
+                        </pic:spPr>
+                      </pic:pic>
+                    </a:graphicData>
+                  </a:graphic>
+                </wp:inline>
+              </w:drawing>
+            </w:r>
           </w:p>
         </w:tc>
       </w:tr>
@@ -3674,6 +6416,13 @@
                 <w:szCs w:val="28"/>
               </w:rPr>
             </w:pPr>
+            <w:r>
+              <w:rPr>
+                <w:sz w:val="28"/>
+                <w:szCs w:val="28"/>
+              </w:rPr>
+              <w:t>91-96</w:t>
+            </w:r>
           </w:p>
         </w:tc>
       </w:tr>
@@ -3834,9 +6583,9 @@
         <w:tblLook w:val="04A0"/>
       </w:tblPr>
       <w:tblGrid>
-        <w:gridCol w:w="5623"/>
-        <w:gridCol w:w="1998"/>
-        <w:gridCol w:w="3625"/>
+        <w:gridCol w:w="5804"/>
+        <w:gridCol w:w="1741"/>
+        <w:gridCol w:w="3777"/>
       </w:tblGrid>
       <w:tr>
         <w:trPr>
@@ -3855,6 +6604,60 @@
                 <w:szCs w:val="28"/>
               </w:rPr>
             </w:pPr>
+            <w:r>
+              <w:rPr>
+                <w:noProof/>
+                <w:color w:val="FF0000"/>
+                <w:sz w:val="28"/>
+                <w:szCs w:val="28"/>
+                <w:lang w:eastAsia="es-VE"/>
+              </w:rPr>
+              <w:drawing>
+                <wp:inline distT="0" distB="0" distL="0" distR="0">
+                  <wp:extent cx="3634146" cy="2721935"/>
+                  <wp:effectExtent l="0" t="0" r="0" b="0"/>
+                  <wp:docPr id="24" name="Imagen 5"/>
+                  <wp:cNvGraphicFramePr>
+                    <a:graphicFrameLocks xmlns:a="http://schemas.openxmlformats.org/drawingml/2006/main" noChangeAspect="1"/>
+                  </wp:cNvGraphicFramePr>
+                  <a:graphic xmlns:a="http://schemas.openxmlformats.org/drawingml/2006/main">
+                    <a:graphicData uri="http://schemas.openxmlformats.org/drawingml/2006/picture">
+                      <pic:pic xmlns:pic="http://schemas.openxmlformats.org/drawingml/2006/picture">
+                        <pic:nvPicPr>
+                          <pic:cNvPr id="0" name="Picture 5"/>
+                          <pic:cNvPicPr>
+                            <a:picLocks noChangeAspect="1" noChangeArrowheads="1"/>
+                          </pic:cNvPicPr>
+                        </pic:nvPicPr>
+                        <pic:blipFill>
+                          <a:blip r:embed="rId26"/>
+                          <a:srcRect/>
+                          <a:stretch>
+                            <a:fillRect/>
+                          </a:stretch>
+                        </pic:blipFill>
+                        <pic:spPr bwMode="auto">
+                          <a:xfrm>
+                            <a:off x="0" y="0"/>
+                            <a:ext cx="3634327" cy="2722071"/>
+                          </a:xfrm>
+                          <a:prstGeom prst="rect">
+                            <a:avLst/>
+                          </a:prstGeom>
+                          <a:noFill/>
+                          <a:ln w="9525">
+                            <a:noFill/>
+                            <a:miter lim="800000"/>
+                            <a:headEnd/>
+                            <a:tailEnd/>
+                          </a:ln>
+                        </pic:spPr>
+                      </pic:pic>
+                    </a:graphicData>
+                  </a:graphic>
+                </wp:inline>
+              </w:drawing>
+            </w:r>
           </w:p>
         </w:tc>
         <w:tc>
@@ -3871,6 +6674,60 @@
                 <w:szCs w:val="28"/>
               </w:rPr>
             </w:pPr>
+            <w:r>
+              <w:rPr>
+                <w:noProof/>
+                <w:color w:val="FF0000"/>
+                <w:sz w:val="28"/>
+                <w:szCs w:val="28"/>
+                <w:lang w:eastAsia="es-VE"/>
+              </w:rPr>
+              <w:drawing>
+                <wp:inline distT="0" distB="0" distL="0" distR="0">
+                  <wp:extent cx="3444948" cy="2721934"/>
+                  <wp:effectExtent l="0" t="0" r="0" b="0"/>
+                  <wp:docPr id="25" name="Imagen 6"/>
+                  <wp:cNvGraphicFramePr>
+                    <a:graphicFrameLocks xmlns:a="http://schemas.openxmlformats.org/drawingml/2006/main" noChangeAspect="1"/>
+                  </wp:cNvGraphicFramePr>
+                  <a:graphic xmlns:a="http://schemas.openxmlformats.org/drawingml/2006/main">
+                    <a:graphicData uri="http://schemas.openxmlformats.org/drawingml/2006/picture">
+                      <pic:pic xmlns:pic="http://schemas.openxmlformats.org/drawingml/2006/picture">
+                        <pic:nvPicPr>
+                          <pic:cNvPr id="0" name="Picture 6"/>
+                          <pic:cNvPicPr>
+                            <a:picLocks noChangeAspect="1" noChangeArrowheads="1"/>
+                          </pic:cNvPicPr>
+                        </pic:nvPicPr>
+                        <pic:blipFill>
+                          <a:blip r:embed="rId27"/>
+                          <a:srcRect/>
+                          <a:stretch>
+                            <a:fillRect/>
+                          </a:stretch>
+                        </pic:blipFill>
+                        <pic:spPr bwMode="auto">
+                          <a:xfrm>
+                            <a:off x="0" y="0"/>
+                            <a:ext cx="3445007" cy="2721981"/>
+                          </a:xfrm>
+                          <a:prstGeom prst="rect">
+                            <a:avLst/>
+                          </a:prstGeom>
+                          <a:noFill/>
+                          <a:ln w="9525">
+                            <a:noFill/>
+                            <a:miter lim="800000"/>
+                            <a:headEnd/>
+                            <a:tailEnd/>
+                          </a:ln>
+                        </pic:spPr>
+                      </pic:pic>
+                    </a:graphicData>
+                  </a:graphic>
+                </wp:inline>
+              </w:drawing>
+            </w:r>
           </w:p>
         </w:tc>
       </w:tr>
@@ -3987,6 +6844,13 @@
                 <w:szCs w:val="28"/>
               </w:rPr>
             </w:pPr>
+            <w:r>
+              <w:rPr>
+                <w:sz w:val="28"/>
+                <w:szCs w:val="28"/>
+              </w:rPr>
+              <w:t>100-108</w:t>
+            </w:r>
           </w:p>
         </w:tc>
       </w:tr>
@@ -4016,6 +6880,7 @@
           <w:sz w:val="28"/>
           <w:szCs w:val="28"/>
         </w:rPr>
+        <w:lastRenderedPageBreak/>
         <w:t xml:space="preserve">Borre esto y </w:t>
       </w:r>
       <w:r>
@@ -4042,7 +6907,6 @@
           <w:sz w:val="28"/>
           <w:szCs w:val="28"/>
         </w:rPr>
-        <w:lastRenderedPageBreak/>
         <w:t xml:space="preserve">(Al mostrar su grafica use el la cuadricula </w:t>
       </w:r>
       <w:proofErr w:type="spellStart"/>
@@ -4098,6 +6962,39 @@
           <w:szCs w:val="28"/>
         </w:rPr>
         <w:t>(indique en que líneas de su código se realiza esta operación)</w:t>
+      </w:r>
+    </w:p>
+    <w:p>
+      <w:pPr>
+        <w:pStyle w:val="Prrafodelista"/>
+        <w:jc w:val="both"/>
+        <w:rPr>
+          <w:sz w:val="28"/>
+          <w:szCs w:val="28"/>
+        </w:rPr>
+      </w:pPr>
+      <w:r>
+        <w:rPr>
+          <w:sz w:val="28"/>
+          <w:szCs w:val="28"/>
+        </w:rPr>
+        <w:t xml:space="preserve">El ancho de banda es el mismo que el original ver como inventarnos el </w:t>
+      </w:r>
+      <w:proofErr w:type="gramStart"/>
+      <w:r>
+        <w:rPr>
+          <w:sz w:val="28"/>
+          <w:szCs w:val="28"/>
+        </w:rPr>
+        <w:t>calculo</w:t>
+      </w:r>
+      <w:proofErr w:type="gramEnd"/>
+      <w:r>
+        <w:rPr>
+          <w:sz w:val="28"/>
+          <w:szCs w:val="28"/>
+        </w:rPr>
+        <w:t xml:space="preserve"> </w:t>
       </w:r>
     </w:p>
     <w:tbl>
@@ -4160,8 +7057,16 @@
               <w:rPr>
                 <w:sz w:val="28"/>
                 <w:szCs w:val="28"/>
+                <w:u w:val="single"/>
               </w:rPr>
             </w:pPr>
+            <w:r>
+              <w:rPr>
+                <w:sz w:val="28"/>
+                <w:szCs w:val="28"/>
+              </w:rPr>
+              <w:t>111-115</w:t>
+            </w:r>
           </w:p>
         </w:tc>
       </w:tr>
@@ -4362,6 +7267,13 @@
                 <w:szCs w:val="28"/>
               </w:rPr>
             </w:pPr>
+            <w:r>
+              <w:rPr>
+                <w:sz w:val="28"/>
+                <w:szCs w:val="28"/>
+              </w:rPr>
+              <w:t>117-118</w:t>
+            </w:r>
           </w:p>
         </w:tc>
       </w:tr>
@@ -4442,6 +7354,13 @@
                 <w:szCs w:val="28"/>
               </w:rPr>
             </w:pPr>
+            <w:r>
+              <w:rPr>
+                <w:sz w:val="28"/>
+                <w:szCs w:val="28"/>
+              </w:rPr>
+              <w:t>8.333</w:t>
+            </w:r>
           </w:p>
         </w:tc>
       </w:tr>
@@ -4533,7 +7452,7 @@
           <w:noProof/>
           <w:sz w:val="28"/>
           <w:szCs w:val="28"/>
-          <w:lang w:val="es-US" w:eastAsia="es-US"/>
+          <w:lang w:eastAsia="es-VE"/>
         </w:rPr>
         <w:drawing>
           <wp:inline distT="0" distB="0" distL="0" distR="0">
@@ -4553,7 +7472,7 @@
                     </pic:cNvPicPr>
                   </pic:nvPicPr>
                   <pic:blipFill>
-                    <a:blip r:embed="rId10"/>
+                    <a:blip r:embed="rId28"/>
                     <a:srcRect/>
                     <a:stretch>
                       <a:fillRect/>
@@ -4856,6 +7775,7 @@
           <w:sz w:val="28"/>
           <w:szCs w:val="28"/>
         </w:rPr>
+        <w:lastRenderedPageBreak/>
         <w:t xml:space="preserve">Borre esto y </w:t>
       </w:r>
       <w:r>
@@ -4882,7 +7802,6 @@
           <w:sz w:val="28"/>
           <w:szCs w:val="28"/>
         </w:rPr>
-        <w:lastRenderedPageBreak/>
         <w:t xml:space="preserve">(Al mostrar su grafica use el la cuadricula </w:t>
       </w:r>
       <w:proofErr w:type="spellStart"/>
@@ -5447,6 +8366,7 @@
           <w:sz w:val="28"/>
           <w:szCs w:val="28"/>
         </w:rPr>
+        <w:lastRenderedPageBreak/>
         <w:t xml:space="preserve">(Al mostrar su grafica use el la cuadricula </w:t>
       </w:r>
       <w:proofErr w:type="spellStart"/>
@@ -5486,7 +8406,6 @@
           <w:sz w:val="28"/>
           <w:szCs w:val="28"/>
         </w:rPr>
-        <w:lastRenderedPageBreak/>
         <w:t xml:space="preserve">Contamine la </w:t>
       </w:r>
       <w:r>
@@ -6421,6 +9340,7 @@
           <w:sz w:val="28"/>
           <w:szCs w:val="28"/>
         </w:rPr>
+        <w:lastRenderedPageBreak/>
         <w:t>Usando el siguiente tipo de demodulador observe los siguientes puntos de interés:</w:t>
       </w:r>
     </w:p>
@@ -6438,9 +9358,8 @@
           <w:noProof/>
           <w:sz w:val="28"/>
           <w:szCs w:val="28"/>
-          <w:lang w:val="es-US" w:eastAsia="es-US"/>
-        </w:rPr>
-        <w:lastRenderedPageBreak/>
+          <w:lang w:eastAsia="es-VE"/>
+        </w:rPr>
         <w:drawing>
           <wp:inline distT="0" distB="0" distL="0" distR="0">
             <wp:extent cx="4935855" cy="1261745"/>
@@ -6459,7 +9378,7 @@
                     </pic:cNvPicPr>
                   </pic:nvPicPr>
                   <pic:blipFill>
-                    <a:blip r:embed="rId10"/>
+                    <a:blip r:embed="rId28"/>
                     <a:srcRect/>
                     <a:stretch>
                       <a:fillRect/>
@@ -6978,6 +9897,7 @@
                 <w:sz w:val="28"/>
                 <w:szCs w:val="28"/>
               </w:rPr>
+              <w:lastRenderedPageBreak/>
               <w:t>Número de las líneas de código donde se realiza esta operación</w:t>
             </w:r>
             <w:r>
@@ -7049,7 +9969,6 @@
           <w:sz w:val="28"/>
           <w:szCs w:val="28"/>
         </w:rPr>
-        <w:lastRenderedPageBreak/>
         <w:t xml:space="preserve">(Al mostrar su grafica use el la cuadricula </w:t>
       </w:r>
       <w:proofErr w:type="spellStart"/>
@@ -7645,6 +10564,7 @@
           <w:sz w:val="28"/>
           <w:szCs w:val="28"/>
         </w:rPr>
+        <w:lastRenderedPageBreak/>
         <w:t>Borre esto y muestre en este espacio lo que se le pide anteriormente</w:t>
       </w:r>
     </w:p>
@@ -7724,7 +10644,6 @@
           <w:sz w:val="28"/>
           <w:szCs w:val="28"/>
         </w:rPr>
-        <w:lastRenderedPageBreak/>
         <w:t>Borre esto y muestre en este espacio lo que se le pide anteriormente</w:t>
       </w:r>
     </w:p>
@@ -7873,7 +10792,7 @@
         </w:rPr>
         <w:t xml:space="preserve"> </w:t>
       </w:r>
-      <w:hyperlink r:id="rId11" w:history="1">
+      <w:hyperlink r:id="rId29" w:history="1">
         <w:r>
           <w:rPr>
             <w:rStyle w:val="Hipervnculo"/>

</xml_diff>

<commit_message>
Unidos la version mia y de Cristhian, ya estan el desde el pre hasta la parte de Modulacion, falta demodulacion
</commit_message>
<xml_diff>
--- a/Practica1/0-Grupo-Seccion1-1erReporte.docx
+++ b/Practica1/0-Grupo-Seccion1-1erReporte.docx
@@ -575,38 +575,464 @@
       </w:pPr>
       <w:r>
         <w:rPr>
+          <w:noProof/>
           <w:color w:val="FF0000"/>
           <w:sz w:val="28"/>
           <w:szCs w:val="28"/>
-        </w:rPr>
-        <w:t>Si lo va a copiar de una página web indique su origen</w:t>
-      </w:r>
+          <w:lang w:val="es-US" w:eastAsia="es-US"/>
+        </w:rPr>
+        <w:drawing>
+          <wp:inline distT="0" distB="0" distL="0" distR="0">
+            <wp:extent cx="7052310" cy="3342005"/>
+            <wp:effectExtent l="19050" t="0" r="0" b="0"/>
+            <wp:docPr id="14" name="0 Imagen" descr="Modulador SSB.png"/>
+            <wp:cNvGraphicFramePr>
+              <a:graphicFrameLocks xmlns:a="http://schemas.openxmlformats.org/drawingml/2006/main" noChangeAspect="1"/>
+            </wp:cNvGraphicFramePr>
+            <a:graphic xmlns:a="http://schemas.openxmlformats.org/drawingml/2006/main">
+              <a:graphicData uri="http://schemas.openxmlformats.org/drawingml/2006/picture">
+                <pic:pic xmlns:pic="http://schemas.openxmlformats.org/drawingml/2006/picture">
+                  <pic:nvPicPr>
+                    <pic:cNvPr id="0" name="Modulador SSB.png"/>
+                    <pic:cNvPicPr/>
+                  </pic:nvPicPr>
+                  <pic:blipFill>
+                    <a:blip r:embed="rId5"/>
+                    <a:stretch>
+                      <a:fillRect/>
+                    </a:stretch>
+                  </pic:blipFill>
+                  <pic:spPr>
+                    <a:xfrm>
+                      <a:off x="0" y="0"/>
+                      <a:ext cx="7052310" cy="3342005"/>
+                    </a:xfrm>
+                    <a:prstGeom prst="rect">
+                      <a:avLst/>
+                    </a:prstGeom>
+                  </pic:spPr>
+                </pic:pic>
+              </a:graphicData>
+            </a:graphic>
+          </wp:inline>
+        </w:drawing>
+      </w:r>
+    </w:p>
+    <w:p>
+      <w:pPr>
+        <w:jc w:val="center"/>
+        <w:rPr>
+          <w:b/>
+          <w:i/>
+          <w:color w:val="000000" w:themeColor="text1"/>
+          <w:sz w:val="28"/>
+          <w:szCs w:val="28"/>
+        </w:rPr>
+      </w:pPr>
+      <w:proofErr w:type="spellStart"/>
+      <w:r>
+        <w:rPr>
+          <w:b/>
+          <w:i/>
+          <w:color w:val="000000" w:themeColor="text1"/>
+          <w:sz w:val="28"/>
+          <w:szCs w:val="28"/>
+        </w:rPr>
+        <w:t>Fig</w:t>
+      </w:r>
+      <w:proofErr w:type="spellEnd"/>
+      <w:r>
+        <w:rPr>
+          <w:b/>
+          <w:i/>
+          <w:color w:val="000000" w:themeColor="text1"/>
+          <w:sz w:val="28"/>
+          <w:szCs w:val="28"/>
+        </w:rPr>
+        <w:t xml:space="preserve"> </w:t>
+      </w:r>
+      <w:r>
+        <w:rPr>
+          <w:b/>
+          <w:i/>
+          <w:color w:val="000000" w:themeColor="text1"/>
+          <w:sz w:val="28"/>
+          <w:szCs w:val="28"/>
+        </w:rPr>
+        <w:t xml:space="preserve">1  </w:t>
+      </w:r>
+      <w:r>
+        <w:rPr>
+          <w:b/>
+          <w:i/>
+          <w:color w:val="000000" w:themeColor="text1"/>
+          <w:sz w:val="28"/>
+          <w:szCs w:val="28"/>
+        </w:rPr>
+        <w:t xml:space="preserve">Obtenida de </w:t>
+      </w:r>
+      <w:r>
+        <w:rPr>
+          <w:b/>
+          <w:i/>
+          <w:color w:val="000000" w:themeColor="text1"/>
+          <w:sz w:val="28"/>
+          <w:szCs w:val="28"/>
+        </w:rPr>
+        <w:t xml:space="preserve"> </w:t>
+      </w:r>
+      <w:proofErr w:type="spellStart"/>
+      <w:r>
+        <w:rPr>
+          <w:b/>
+          <w:i/>
+          <w:color w:val="000000" w:themeColor="text1"/>
+          <w:sz w:val="28"/>
+          <w:szCs w:val="28"/>
+        </w:rPr>
+        <w:t>Comunnication</w:t>
+      </w:r>
+      <w:proofErr w:type="spellEnd"/>
+      <w:r>
+        <w:rPr>
+          <w:b/>
+          <w:i/>
+          <w:color w:val="000000" w:themeColor="text1"/>
+          <w:sz w:val="28"/>
+          <w:szCs w:val="28"/>
+        </w:rPr>
+        <w:t xml:space="preserve"> </w:t>
+      </w:r>
+      <w:proofErr w:type="spellStart"/>
+      <w:r>
+        <w:rPr>
+          <w:b/>
+          <w:i/>
+          <w:color w:val="000000" w:themeColor="text1"/>
+          <w:sz w:val="28"/>
+          <w:szCs w:val="28"/>
+        </w:rPr>
+        <w:t>Systems</w:t>
+      </w:r>
+      <w:proofErr w:type="spellEnd"/>
+      <w:r>
+        <w:rPr>
+          <w:b/>
+          <w:i/>
+          <w:color w:val="000000" w:themeColor="text1"/>
+          <w:sz w:val="28"/>
+          <w:szCs w:val="28"/>
+        </w:rPr>
+        <w:t xml:space="preserve"> Bruce </w:t>
+      </w:r>
+      <w:proofErr w:type="spellStart"/>
+      <w:r>
+        <w:rPr>
+          <w:b/>
+          <w:i/>
+          <w:color w:val="000000" w:themeColor="text1"/>
+          <w:sz w:val="28"/>
+          <w:szCs w:val="28"/>
+        </w:rPr>
+        <w:t>Carlson</w:t>
+      </w:r>
+      <w:proofErr w:type="spellEnd"/>
     </w:p>
     <w:p>
       <w:pPr>
         <w:jc w:val="both"/>
         <w:rPr>
+          <w:color w:val="000000" w:themeColor="text1"/>
+          <w:sz w:val="28"/>
+          <w:szCs w:val="28"/>
+        </w:rPr>
+      </w:pPr>
+      <w:r>
+        <w:rPr>
+          <w:color w:val="000000" w:themeColor="text1"/>
+          <w:sz w:val="28"/>
+          <w:szCs w:val="28"/>
+        </w:rPr>
+        <w:t xml:space="preserve">Los componentes de este diagrama se observan fácilmente , </w:t>
+      </w:r>
+    </w:p>
+    <w:p>
+      <w:pPr>
+        <w:jc w:val="both"/>
+        <w:rPr>
+          <w:color w:val="000000" w:themeColor="text1"/>
+          <w:sz w:val="28"/>
+          <w:szCs w:val="28"/>
+        </w:rPr>
+      </w:pPr>
+      <w:r>
+        <w:rPr>
+          <w:color w:val="000000" w:themeColor="text1"/>
+          <w:sz w:val="28"/>
+          <w:szCs w:val="28"/>
+        </w:rPr>
+        <w:t>primero la señal x</w:t>
+      </w:r>
+      <w:r>
+        <w:rPr>
+          <w:color w:val="000000" w:themeColor="text1"/>
+          <w:sz w:val="28"/>
+          <w:szCs w:val="28"/>
+        </w:rPr>
+        <w:t>(</w:t>
+      </w:r>
+      <w:r>
+        <w:rPr>
+          <w:color w:val="000000" w:themeColor="text1"/>
+          <w:sz w:val="28"/>
+          <w:szCs w:val="28"/>
+        </w:rPr>
+        <w:t>t</w:t>
+      </w:r>
+      <w:r>
+        <w:rPr>
+          <w:color w:val="000000" w:themeColor="text1"/>
+          <w:sz w:val="28"/>
+          <w:szCs w:val="28"/>
+        </w:rPr>
+        <w:t>)</w:t>
+      </w:r>
+      <w:r>
+        <w:rPr>
+          <w:color w:val="000000" w:themeColor="text1"/>
+          <w:sz w:val="28"/>
+          <w:szCs w:val="28"/>
+        </w:rPr>
+        <w:t xml:space="preserve"> pasa por un sistema </w:t>
+      </w:r>
+      <w:proofErr w:type="spellStart"/>
+      <w:r>
+        <w:rPr>
+          <w:color w:val="000000" w:themeColor="text1"/>
+          <w:sz w:val="28"/>
+          <w:szCs w:val="28"/>
+        </w:rPr>
+        <w:t>Hq</w:t>
+      </w:r>
+      <w:proofErr w:type="spellEnd"/>
+      <w:r>
+        <w:rPr>
+          <w:color w:val="000000" w:themeColor="text1"/>
+          <w:sz w:val="28"/>
+          <w:szCs w:val="28"/>
+        </w:rPr>
+        <w:t xml:space="preserve">(t) que en este caso es un </w:t>
+      </w:r>
+      <w:proofErr w:type="spellStart"/>
+      <w:r>
+        <w:rPr>
+          <w:color w:val="000000" w:themeColor="text1"/>
+          <w:sz w:val="28"/>
+          <w:szCs w:val="28"/>
+        </w:rPr>
+        <w:t>desfasador</w:t>
+      </w:r>
+      <w:proofErr w:type="spellEnd"/>
+      <w:r>
+        <w:rPr>
+          <w:color w:val="000000" w:themeColor="text1"/>
+          <w:sz w:val="28"/>
+          <w:szCs w:val="28"/>
+        </w:rPr>
+        <w:t xml:space="preserve"> en frecuencia y que es conocido como la transformada de </w:t>
+      </w:r>
+      <w:proofErr w:type="spellStart"/>
+      <w:r>
+        <w:rPr>
+          <w:color w:val="000000" w:themeColor="text1"/>
+          <w:sz w:val="28"/>
+          <w:szCs w:val="28"/>
+        </w:rPr>
+        <w:t>Hilbert</w:t>
+      </w:r>
+      <w:proofErr w:type="spellEnd"/>
+      <w:r>
+        <w:rPr>
+          <w:color w:val="000000" w:themeColor="text1"/>
+          <w:sz w:val="28"/>
+          <w:szCs w:val="28"/>
+        </w:rPr>
+        <w:t xml:space="preserve"> . A su vez la misma señal x</w:t>
+      </w:r>
+      <w:r>
+        <w:rPr>
+          <w:color w:val="000000" w:themeColor="text1"/>
+          <w:sz w:val="28"/>
+          <w:szCs w:val="28"/>
+        </w:rPr>
+        <w:t>(t) se modula con un coseno creando la component</w:t>
+      </w:r>
+      <w:r>
+        <w:rPr>
+          <w:color w:val="000000" w:themeColor="text1"/>
+          <w:sz w:val="28"/>
+          <w:szCs w:val="28"/>
+        </w:rPr>
+        <w:t>e</w:t>
+      </w:r>
+      <w:r>
+        <w:rPr>
+          <w:color w:val="000000" w:themeColor="text1"/>
+          <w:sz w:val="28"/>
+          <w:szCs w:val="28"/>
+        </w:rPr>
+        <w:t xml:space="preserve"> Ac/2x(</w:t>
+      </w:r>
+      <w:r>
+        <w:rPr>
+          <w:color w:val="000000" w:themeColor="text1"/>
+          <w:sz w:val="28"/>
+          <w:szCs w:val="28"/>
+        </w:rPr>
+        <w:t>t</w:t>
+      </w:r>
+      <w:r>
+        <w:rPr>
+          <w:color w:val="000000" w:themeColor="text1"/>
+          <w:sz w:val="28"/>
+          <w:szCs w:val="28"/>
+        </w:rPr>
+        <w:t>)</w:t>
+      </w:r>
+      <w:proofErr w:type="spellStart"/>
+      <w:r>
+        <w:rPr>
+          <w:color w:val="000000" w:themeColor="text1"/>
+          <w:sz w:val="28"/>
+          <w:szCs w:val="28"/>
+        </w:rPr>
+        <w:t>cos</w:t>
+      </w:r>
+      <w:proofErr w:type="spellEnd"/>
+      <w:r>
+        <w:rPr>
+          <w:color w:val="000000" w:themeColor="text1"/>
+          <w:sz w:val="28"/>
+          <w:szCs w:val="28"/>
+        </w:rPr>
+        <w:t>(</w:t>
+      </w:r>
+      <w:proofErr w:type="spellStart"/>
+      <w:r>
+        <w:rPr>
+          <w:color w:val="000000" w:themeColor="text1"/>
+          <w:sz w:val="28"/>
+          <w:szCs w:val="28"/>
+        </w:rPr>
+        <w:t>wc</w:t>
+      </w:r>
+      <w:proofErr w:type="spellEnd"/>
+      <w:r>
+        <w:rPr>
+          <w:color w:val="000000" w:themeColor="text1"/>
+          <w:sz w:val="28"/>
+          <w:szCs w:val="28"/>
+        </w:rPr>
+        <w:t>*t) . La misma señal coseno que se usa para la modulación se desfasa 90 grados , y come es conocido si se desfasa 90 grados el coseno se obtiene el seno. Dicha señal seno se modula con la x</w:t>
+      </w:r>
+      <w:r>
+        <w:rPr>
+          <w:color w:val="000000" w:themeColor="text1"/>
+          <w:sz w:val="28"/>
+          <w:szCs w:val="28"/>
+        </w:rPr>
+        <w:t xml:space="preserve">”(t) que es la </w:t>
+      </w:r>
+      <w:proofErr w:type="spellStart"/>
+      <w:r>
+        <w:rPr>
+          <w:color w:val="000000" w:themeColor="text1"/>
+          <w:sz w:val="28"/>
+          <w:szCs w:val="28"/>
+        </w:rPr>
+        <w:t>senal</w:t>
+      </w:r>
+      <w:proofErr w:type="spellEnd"/>
+      <w:r>
+        <w:rPr>
+          <w:color w:val="000000" w:themeColor="text1"/>
+          <w:sz w:val="28"/>
+          <w:szCs w:val="28"/>
+        </w:rPr>
+        <w:t xml:space="preserve"> que </w:t>
+      </w:r>
+      <w:proofErr w:type="spellStart"/>
+      <w:r>
+        <w:rPr>
+          <w:color w:val="000000" w:themeColor="text1"/>
+          <w:sz w:val="28"/>
+          <w:szCs w:val="28"/>
+        </w:rPr>
+        <w:t>salio</w:t>
+      </w:r>
+      <w:proofErr w:type="spellEnd"/>
+      <w:r>
+        <w:rPr>
+          <w:color w:val="000000" w:themeColor="text1"/>
+          <w:sz w:val="28"/>
+          <w:szCs w:val="28"/>
+        </w:rPr>
+        <w:t xml:space="preserve"> del </w:t>
+      </w:r>
+      <w:proofErr w:type="spellStart"/>
+      <w:r>
+        <w:rPr>
+          <w:color w:val="000000" w:themeColor="text1"/>
+          <w:sz w:val="28"/>
+          <w:szCs w:val="28"/>
+        </w:rPr>
+        <w:t>desfasor</w:t>
+      </w:r>
+      <w:proofErr w:type="spellEnd"/>
+      <w:r>
+        <w:rPr>
+          <w:color w:val="000000" w:themeColor="text1"/>
+          <w:sz w:val="28"/>
+          <w:szCs w:val="28"/>
+        </w:rPr>
+        <w:t xml:space="preserve"> de frecuencia. </w:t>
+      </w:r>
+      <w:r>
+        <w:rPr>
+          <w:color w:val="000000" w:themeColor="text1"/>
+          <w:sz w:val="28"/>
+          <w:szCs w:val="28"/>
+        </w:rPr>
+        <w:t xml:space="preserve">Por </w:t>
+      </w:r>
+      <w:proofErr w:type="spellStart"/>
+      <w:r>
+        <w:rPr>
+          <w:color w:val="000000" w:themeColor="text1"/>
+          <w:sz w:val="28"/>
+          <w:szCs w:val="28"/>
+        </w:rPr>
+        <w:t>ultimo</w:t>
+      </w:r>
+      <w:proofErr w:type="spellEnd"/>
+      <w:r>
+        <w:rPr>
+          <w:color w:val="000000" w:themeColor="text1"/>
+          <w:sz w:val="28"/>
+          <w:szCs w:val="28"/>
+        </w:rPr>
+        <w:t xml:space="preserve"> las 2 señales se suman o se restan dependiendo de si se quiere usar USSB o LSSB</w:t>
+      </w:r>
+    </w:p>
+    <w:p>
+      <w:pPr>
+        <w:jc w:val="both"/>
+        <w:rPr>
           <w:color w:val="1F497D" w:themeColor="text2"/>
           <w:sz w:val="28"/>
           <w:szCs w:val="28"/>
         </w:rPr>
       </w:pPr>
-      <w:r>
-        <w:rPr>
-          <w:color w:val="1F497D" w:themeColor="text2"/>
-          <w:sz w:val="28"/>
-          <w:szCs w:val="28"/>
-        </w:rPr>
-        <w:t>Borre esto y responda en este espacio</w:t>
-      </w:r>
-      <w:r>
-        <w:rPr>
-          <w:color w:val="1F497D" w:themeColor="text2"/>
-          <w:sz w:val="28"/>
-          <w:szCs w:val="28"/>
-        </w:rPr>
-        <w:t xml:space="preserve"> a lo anterior</w:t>
-      </w:r>
     </w:p>
     <w:p>
       <w:pPr>
@@ -626,6 +1052,7 @@
           <w:sz w:val="28"/>
           <w:szCs w:val="28"/>
         </w:rPr>
+        <w:lastRenderedPageBreak/>
         <w:t>Dibujar</w:t>
       </w:r>
       <w:r>
@@ -658,34 +1085,113 @@
           <w:sz w:val="28"/>
           <w:szCs w:val="28"/>
         </w:rPr>
-        <w:t>Si lo va a copiar de una página web indique su origen</w:t>
+        <w:t xml:space="preserve">       </w:t>
+      </w:r>
+      <w:r>
+        <w:rPr>
+          <w:noProof/>
+          <w:color w:val="FF0000"/>
+          <w:sz w:val="28"/>
+          <w:szCs w:val="28"/>
+          <w:lang w:val="es-US" w:eastAsia="es-US"/>
+        </w:rPr>
+        <w:drawing>
+          <wp:inline distT="0" distB="0" distL="0" distR="0">
+            <wp:extent cx="5028572" cy="1723810"/>
+            <wp:effectExtent l="19050" t="0" r="628" b="0"/>
+            <wp:docPr id="15" name="1 Imagen" descr="demodulador sincrono.png"/>
+            <wp:cNvGraphicFramePr>
+              <a:graphicFrameLocks xmlns:a="http://schemas.openxmlformats.org/drawingml/2006/main" noChangeAspect="1"/>
+            </wp:cNvGraphicFramePr>
+            <a:graphic xmlns:a="http://schemas.openxmlformats.org/drawingml/2006/main">
+              <a:graphicData uri="http://schemas.openxmlformats.org/drawingml/2006/picture">
+                <pic:pic xmlns:pic="http://schemas.openxmlformats.org/drawingml/2006/picture">
+                  <pic:nvPicPr>
+                    <pic:cNvPr id="0" name="demodulador sincrono.png"/>
+                    <pic:cNvPicPr/>
+                  </pic:nvPicPr>
+                  <pic:blipFill>
+                    <a:blip r:embed="rId6"/>
+                    <a:stretch>
+                      <a:fillRect/>
+                    </a:stretch>
+                  </pic:blipFill>
+                  <pic:spPr>
+                    <a:xfrm>
+                      <a:off x="0" y="0"/>
+                      <a:ext cx="5028572" cy="1723810"/>
+                    </a:xfrm>
+                    <a:prstGeom prst="rect">
+                      <a:avLst/>
+                    </a:prstGeom>
+                  </pic:spPr>
+                </pic:pic>
+              </a:graphicData>
+            </a:graphic>
+          </wp:inline>
+        </w:drawing>
       </w:r>
     </w:p>
     <w:p>
       <w:pPr>
         <w:jc w:val="both"/>
         <w:rPr>
-          <w:color w:val="1F497D" w:themeColor="text2"/>
-          <w:sz w:val="28"/>
-          <w:szCs w:val="28"/>
-        </w:rPr>
-      </w:pPr>
-      <w:r>
-        <w:rPr>
-          <w:color w:val="1F497D" w:themeColor="text2"/>
-          <w:sz w:val="28"/>
-          <w:szCs w:val="28"/>
-        </w:rPr>
-        <w:t>Borre esto y responda en este espacio</w:t>
-      </w:r>
-      <w:r>
-        <w:rPr>
-          <w:color w:val="1F497D" w:themeColor="text2"/>
-          <w:sz w:val="28"/>
-          <w:szCs w:val="28"/>
-        </w:rPr>
-        <w:t xml:space="preserve"> a lo anterior</w:t>
-      </w:r>
+          <w:color w:val="FF0000"/>
+          <w:sz w:val="28"/>
+          <w:szCs w:val="28"/>
+        </w:rPr>
+      </w:pPr>
+    </w:p>
+    <w:p>
+      <w:pPr>
+        <w:pStyle w:val="Prrafodelista"/>
+        <w:jc w:val="both"/>
+        <w:rPr>
+          <w:sz w:val="28"/>
+          <w:szCs w:val="28"/>
+        </w:rPr>
+      </w:pPr>
+      <w:r>
+        <w:rPr>
+          <w:color w:val="FF0000"/>
+          <w:sz w:val="28"/>
+          <w:szCs w:val="28"/>
+        </w:rPr>
+        <w:t xml:space="preserve">   </w:t>
+      </w:r>
+      <w:r>
+        <w:rPr>
+          <w:sz w:val="28"/>
+          <w:szCs w:val="28"/>
+        </w:rPr>
+        <w:t xml:space="preserve">El esquema presentado es el demodulador síncrono el cual consiste en multiplicar la señal transmitida con una portadora con la misma frecuencia  que la utilizada en la transmisión y el resultado de esto se pasa por un filtro </w:t>
+      </w:r>
+      <w:proofErr w:type="spellStart"/>
+      <w:r>
+        <w:rPr>
+          <w:sz w:val="28"/>
+          <w:szCs w:val="28"/>
+        </w:rPr>
+        <w:t>pasabajo</w:t>
+      </w:r>
+      <w:proofErr w:type="spellEnd"/>
+      <w:r>
+        <w:rPr>
+          <w:sz w:val="28"/>
+          <w:szCs w:val="28"/>
+        </w:rPr>
+        <w:t xml:space="preserve"> el cual eliminara las componentes de altas frecuencias de la señal transmitida (Recuérdese que al momento de modular se realizo un corrimiento en frecuencia). Luego la salida del filtro será el mensaje original.</w:t>
+      </w:r>
+    </w:p>
+    <w:p>
+      <w:pPr>
+        <w:pStyle w:val="Prrafodelista"/>
+        <w:jc w:val="both"/>
+        <w:rPr>
+          <w:sz w:val="28"/>
+          <w:szCs w:val="28"/>
+        </w:rPr>
+      </w:pPr>
     </w:p>
     <w:p>
       <w:pPr>
@@ -748,71 +1254,12 @@
     <w:p>
       <w:pPr>
         <w:pStyle w:val="Prrafodelista"/>
-        <w:numPr>
-          <w:ilvl w:val="0"/>
-          <w:numId w:val="3"/>
-        </w:numPr>
         <w:jc w:val="both"/>
         <w:rPr>
           <w:sz w:val="28"/>
           <w:szCs w:val="28"/>
         </w:rPr>
       </w:pPr>
-      <w:r>
-        <w:rPr>
-          <w:sz w:val="28"/>
-          <w:szCs w:val="28"/>
-        </w:rPr>
-        <w:t>S</w:t>
-      </w:r>
-      <w:r>
-        <w:rPr>
-          <w:sz w:val="28"/>
-          <w:szCs w:val="28"/>
-        </w:rPr>
-        <w:t>u grafica en el dominio del tiempo</w:t>
-      </w:r>
-      <w:r>
-        <w:rPr>
-          <w:sz w:val="28"/>
-          <w:szCs w:val="28"/>
-        </w:rPr>
-        <w:t xml:space="preserve"> </w:t>
-      </w:r>
-      <w:r>
-        <w:rPr>
-          <w:color w:val="FF0000"/>
-          <w:sz w:val="28"/>
-          <w:szCs w:val="28"/>
-        </w:rPr>
-        <w:t>(use MATLAB, indique el código que uso para generarla)</w:t>
-      </w:r>
-    </w:p>
-    <w:p>
-      <w:pPr>
-        <w:jc w:val="both"/>
-        <w:rPr>
-          <w:color w:val="1F497D" w:themeColor="text2"/>
-          <w:sz w:val="28"/>
-          <w:szCs w:val="28"/>
-        </w:rPr>
-      </w:pPr>
-      <w:r>
-        <w:rPr>
-          <w:color w:val="1F497D" w:themeColor="text2"/>
-          <w:sz w:val="28"/>
-          <w:szCs w:val="28"/>
-        </w:rPr>
-        <w:t>Borre esto y responda en este espacio</w:t>
-      </w:r>
-      <w:r>
-        <w:rPr>
-          <w:color w:val="1F497D" w:themeColor="text2"/>
-          <w:sz w:val="28"/>
-          <w:szCs w:val="28"/>
-        </w:rPr>
-        <w:t xml:space="preserve"> a lo anterior</w:t>
-      </w:r>
     </w:p>
     <w:p>
       <w:pPr>
@@ -823,46 +1270,99 @@
         </w:numPr>
         <w:jc w:val="both"/>
         <w:rPr>
-          <w:rFonts w:ascii="Calibri" w:hAnsi="Calibri" w:cs="Calibri"/>
-          <w:sz w:val="28"/>
-          <w:szCs w:val="28"/>
-        </w:rPr>
-      </w:pPr>
-      <w:r>
-        <w:rPr>
-          <w:sz w:val="28"/>
-          <w:szCs w:val="28"/>
-        </w:rPr>
-        <w:t xml:space="preserve">La expresión matemática (como secuencia de pulsos triangulares </w:t>
-      </w:r>
-      <w:r>
-        <w:rPr>
-          <w:rFonts w:ascii="Calibri" w:hAnsi="Calibri" w:cs="Calibri"/>
-          <w:sz w:val="28"/>
-          <w:szCs w:val="28"/>
-        </w:rPr>
-        <w:sym w:font="Symbol" w:char="F04C"/>
-      </w:r>
-      <w:r>
-        <w:rPr>
-          <w:rFonts w:ascii="Calibri" w:hAnsi="Calibri" w:cs="Calibri"/>
-          <w:sz w:val="28"/>
-          <w:szCs w:val="28"/>
-        </w:rPr>
-        <w:t xml:space="preserve">(t)) </w:t>
-      </w:r>
-      <w:r>
-        <w:rPr>
-          <w:rFonts w:ascii="Calibri" w:hAnsi="Calibri" w:cs="Calibri"/>
+          <w:color w:val="1F497D" w:themeColor="text2"/>
+          <w:sz w:val="28"/>
+          <w:szCs w:val="28"/>
+        </w:rPr>
+      </w:pPr>
+      <w:r>
+        <w:rPr>
+          <w:sz w:val="28"/>
+          <w:szCs w:val="28"/>
+        </w:rPr>
+        <w:t xml:space="preserve">Su grafica en el dominio del tiempo </w:t>
+      </w:r>
+    </w:p>
+    <w:p>
+      <w:pPr>
+        <w:jc w:val="center"/>
+        <w:rPr>
+          <w:color w:val="1F497D" w:themeColor="text2"/>
+          <w:sz w:val="28"/>
+          <w:szCs w:val="28"/>
+        </w:rPr>
+      </w:pPr>
+      <w:r>
+        <w:rPr>
+          <w:noProof/>
+          <w:color w:val="1F497D" w:themeColor="text2"/>
+          <w:sz w:val="28"/>
+          <w:szCs w:val="28"/>
+          <w:lang w:val="es-US" w:eastAsia="es-US"/>
+        </w:rPr>
+        <w:drawing>
+          <wp:inline distT="0" distB="0" distL="0" distR="0">
+            <wp:extent cx="5337544" cy="3508744"/>
+            <wp:effectExtent l="0" t="0" r="0" b="0"/>
+            <wp:docPr id="16" name="Imagen 1"/>
+            <wp:cNvGraphicFramePr>
+              <a:graphicFrameLocks xmlns:a="http://schemas.openxmlformats.org/drawingml/2006/main" noChangeAspect="1"/>
+            </wp:cNvGraphicFramePr>
+            <a:graphic xmlns:a="http://schemas.openxmlformats.org/drawingml/2006/main">
+              <a:graphicData uri="http://schemas.openxmlformats.org/drawingml/2006/picture">
+                <pic:pic xmlns:pic="http://schemas.openxmlformats.org/drawingml/2006/picture">
+                  <pic:nvPicPr>
+                    <pic:cNvPr id="0" name="Picture 1"/>
+                    <pic:cNvPicPr>
+                      <a:picLocks noChangeAspect="1" noChangeArrowheads="1"/>
+                    </pic:cNvPicPr>
+                  </pic:nvPicPr>
+                  <pic:blipFill>
+                    <a:blip r:embed="rId7"/>
+                    <a:srcRect/>
+                    <a:stretch>
+                      <a:fillRect/>
+                    </a:stretch>
+                  </pic:blipFill>
+                  <pic:spPr bwMode="auto">
+                    <a:xfrm>
+                      <a:off x="0" y="0"/>
+                      <a:ext cx="5337810" cy="3508919"/>
+                    </a:xfrm>
+                    <a:prstGeom prst="rect">
+                      <a:avLst/>
+                    </a:prstGeom>
+                    <a:noFill/>
+                    <a:ln w="9525">
+                      <a:noFill/>
+                      <a:miter lim="800000"/>
+                      <a:headEnd/>
+                      <a:tailEnd/>
+                    </a:ln>
+                  </pic:spPr>
+                </pic:pic>
+              </a:graphicData>
+            </a:graphic>
+          </wp:inline>
+        </w:drawing>
+      </w:r>
+    </w:p>
+    <w:p>
+      <w:pPr>
+        <w:pStyle w:val="Prrafodelista"/>
+        <w:ind w:left="1080"/>
+        <w:jc w:val="both"/>
+        <w:rPr>
           <w:color w:val="FF0000"/>
           <w:sz w:val="28"/>
           <w:szCs w:val="28"/>
         </w:rPr>
-        <w:t>(use el editor de formulas de Word u open office)</w:t>
-      </w:r>
-    </w:p>
-    <w:p>
-      <w:pPr>
+      </w:pPr>
+    </w:p>
+    <w:p>
+      <w:pPr>
+        <w:pStyle w:val="Prrafodelista"/>
+        <w:ind w:left="1080"/>
         <w:jc w:val="both"/>
         <w:rPr>
           <w:color w:val="1F497D" w:themeColor="text2"/>
@@ -870,14 +1370,140 @@
           <w:szCs w:val="28"/>
         </w:rPr>
       </w:pPr>
-      <w:r>
+    </w:p>
+    <w:p>
+      <w:pPr>
+        <w:pStyle w:val="Prrafodelista"/>
+        <w:ind w:left="1080"/>
+        <w:jc w:val="center"/>
         <w:rPr>
           <w:color w:val="1F497D" w:themeColor="text2"/>
           <w:sz w:val="28"/>
           <w:szCs w:val="28"/>
         </w:rPr>
-        <w:t>Borre esto y responda en este espacio a lo anterior</w:t>
-      </w:r>
+      </w:pPr>
+      <w:r>
+        <w:rPr>
+          <w:noProof/>
+          <w:color w:val="1F497D" w:themeColor="text2"/>
+          <w:sz w:val="28"/>
+          <w:szCs w:val="28"/>
+          <w:lang w:val="es-US" w:eastAsia="es-US"/>
+        </w:rPr>
+        <w:drawing>
+          <wp:inline distT="0" distB="0" distL="0" distR="0">
+            <wp:extent cx="6475228" cy="1561927"/>
+            <wp:effectExtent l="19050" t="0" r="1772" b="0"/>
+            <wp:docPr id="17" name="3 Imagen" descr="codigo1.png"/>
+            <wp:cNvGraphicFramePr>
+              <a:graphicFrameLocks xmlns:a="http://schemas.openxmlformats.org/drawingml/2006/main" noChangeAspect="1"/>
+            </wp:cNvGraphicFramePr>
+            <a:graphic xmlns:a="http://schemas.openxmlformats.org/drawingml/2006/main">
+              <a:graphicData uri="http://schemas.openxmlformats.org/drawingml/2006/picture">
+                <pic:pic xmlns:pic="http://schemas.openxmlformats.org/drawingml/2006/picture">
+                  <pic:nvPicPr>
+                    <pic:cNvPr id="0" name="codigo1.png"/>
+                    <pic:cNvPicPr/>
+                  </pic:nvPicPr>
+                  <pic:blipFill>
+                    <a:blip r:embed="rId8"/>
+                    <a:stretch>
+                      <a:fillRect/>
+                    </a:stretch>
+                  </pic:blipFill>
+                  <pic:spPr>
+                    <a:xfrm>
+                      <a:off x="0" y="0"/>
+                      <a:ext cx="6475135" cy="1561905"/>
+                    </a:xfrm>
+                    <a:prstGeom prst="rect">
+                      <a:avLst/>
+                    </a:prstGeom>
+                  </pic:spPr>
+                </pic:pic>
+              </a:graphicData>
+            </a:graphic>
+          </wp:inline>
+        </w:drawing>
+      </w:r>
+    </w:p>
+    <w:p>
+      <w:pPr>
+        <w:pStyle w:val="Prrafodelista"/>
+        <w:ind w:left="1080"/>
+        <w:jc w:val="both"/>
+        <w:rPr>
+          <w:color w:val="1F497D" w:themeColor="text2"/>
+          <w:sz w:val="28"/>
+          <w:szCs w:val="28"/>
+        </w:rPr>
+      </w:pPr>
+    </w:p>
+    <w:p>
+      <w:pPr>
+        <w:rPr>
+          <w:sz w:val="28"/>
+          <w:szCs w:val="28"/>
+        </w:rPr>
+      </w:pPr>
+      <w:r>
+        <w:rPr>
+          <w:sz w:val="28"/>
+          <w:szCs w:val="28"/>
+        </w:rPr>
+        <w:t xml:space="preserve">Se definió una base de tiempo de forma que se obtuvieran 8 periodos, luego se uso la función de </w:t>
+      </w:r>
+      <w:proofErr w:type="spellStart"/>
+      <w:r>
+        <w:rPr>
+          <w:sz w:val="28"/>
+          <w:szCs w:val="28"/>
+        </w:rPr>
+        <w:t>matlab</w:t>
+      </w:r>
+      <w:proofErr w:type="spellEnd"/>
+      <w:r>
+        <w:rPr>
+          <w:sz w:val="28"/>
+          <w:szCs w:val="28"/>
+        </w:rPr>
+        <w:t xml:space="preserve"> </w:t>
+      </w:r>
+      <w:proofErr w:type="spellStart"/>
+      <w:r>
+        <w:rPr>
+          <w:sz w:val="28"/>
+          <w:szCs w:val="28"/>
+        </w:rPr>
+        <w:t>sawtooth</w:t>
+      </w:r>
+      <w:proofErr w:type="spellEnd"/>
+      <w:r>
+        <w:rPr>
+          <w:sz w:val="28"/>
+          <w:szCs w:val="28"/>
+        </w:rPr>
+        <w:t>() la cual permite generar una se</w:t>
+      </w:r>
+      <w:r>
+        <w:rPr>
+          <w:sz w:val="28"/>
+          <w:szCs w:val="28"/>
+        </w:rPr>
+        <w:t>ñal triangular con la frecuencia deseada, el segundo parámetro de la función lo que indica en donde está centrado el pico de la señal, para hacer la señal triangular este valor debe ser igual a 0.5 .</w:t>
+      </w:r>
+    </w:p>
+    <w:p>
+      <w:pPr>
+        <w:pStyle w:val="Prrafodelista"/>
+        <w:ind w:left="1080"/>
+        <w:jc w:val="both"/>
+        <w:rPr>
+          <w:color w:val="1F497D" w:themeColor="text2"/>
+          <w:sz w:val="28"/>
+          <w:szCs w:val="28"/>
+        </w:rPr>
+      </w:pPr>
     </w:p>
     <w:p>
       <w:pPr>
@@ -888,37 +1514,39 @@
         </w:numPr>
         <w:jc w:val="both"/>
         <w:rPr>
+          <w:color w:val="1F497D" w:themeColor="text2"/>
+          <w:sz w:val="28"/>
+          <w:szCs w:val="28"/>
+        </w:rPr>
+      </w:pPr>
+      <w:r>
+        <w:rPr>
+          <w:sz w:val="28"/>
+          <w:szCs w:val="28"/>
+        </w:rPr>
+        <w:t xml:space="preserve">La expresión matemática (como secuencia de pulsos triangulares </w:t>
+      </w:r>
+      <w:r>
+        <w:rPr>
           <w:rFonts w:ascii="Calibri" w:hAnsi="Calibri" w:cs="Calibri"/>
           <w:sz w:val="28"/>
           <w:szCs w:val="28"/>
         </w:rPr>
-      </w:pPr>
+        <w:sym w:font="Symbol" w:char="F04C"/>
+      </w:r>
       <w:r>
         <w:rPr>
           <w:rFonts w:ascii="Calibri" w:hAnsi="Calibri" w:cs="Calibri"/>
           <w:sz w:val="28"/>
           <w:szCs w:val="28"/>
         </w:rPr>
-        <w:t xml:space="preserve">La </w:t>
-      </w:r>
-      <w:r>
-        <w:rPr>
-          <w:sz w:val="28"/>
-          <w:szCs w:val="28"/>
-        </w:rPr>
-        <w:t xml:space="preserve">potencia </w:t>
-      </w:r>
-      <w:r>
-        <w:rPr>
-          <w:color w:val="FF0000"/>
-          <w:sz w:val="28"/>
-          <w:szCs w:val="28"/>
-        </w:rPr>
-        <w:t>(justifique todos estos cálculos con expresiones matemáticas)</w:t>
-      </w:r>
-    </w:p>
-    <w:p>
-      <w:pPr>
+        <w:t xml:space="preserve">(t)) </w:t>
+      </w:r>
+    </w:p>
+    <w:p>
+      <w:pPr>
+        <w:pStyle w:val="Prrafodelista"/>
+        <w:ind w:left="1080"/>
         <w:jc w:val="both"/>
         <w:rPr>
           <w:color w:val="1F497D" w:themeColor="text2"/>
@@ -926,13 +1554,61 @@
           <w:szCs w:val="28"/>
         </w:rPr>
       </w:pPr>
-      <w:r>
+    </w:p>
+    <w:p>
+      <w:pPr>
+        <w:pStyle w:val="Prrafodelista"/>
+        <w:ind w:left="1080"/>
+        <w:jc w:val="center"/>
         <w:rPr>
           <w:color w:val="1F497D" w:themeColor="text2"/>
           <w:sz w:val="28"/>
           <w:szCs w:val="28"/>
         </w:rPr>
-        <w:t>Borre esto y responda en este espacio a lo anterior</w:t>
+      </w:pPr>
+      <w:r>
+        <w:rPr>
+          <w:noProof/>
+          <w:color w:val="1F497D" w:themeColor="text2"/>
+          <w:sz w:val="28"/>
+          <w:szCs w:val="28"/>
+          <w:lang w:val="es-US" w:eastAsia="es-US"/>
+        </w:rPr>
+        <w:drawing>
+          <wp:inline distT="0" distB="0" distL="0" distR="0">
+            <wp:extent cx="5265331" cy="1123250"/>
+            <wp:effectExtent l="19050" t="0" r="0" b="0"/>
+            <wp:docPr id="18" name="7 Imagen" descr="senalPulsosTriangulares.png"/>
+            <wp:cNvGraphicFramePr>
+              <a:graphicFrameLocks xmlns:a="http://schemas.openxmlformats.org/drawingml/2006/main" noChangeAspect="1"/>
+            </wp:cNvGraphicFramePr>
+            <a:graphic xmlns:a="http://schemas.openxmlformats.org/drawingml/2006/main">
+              <a:graphicData uri="http://schemas.openxmlformats.org/drawingml/2006/picture">
+                <pic:pic xmlns:pic="http://schemas.openxmlformats.org/drawingml/2006/picture">
+                  <pic:nvPicPr>
+                    <pic:cNvPr id="0" name="senalPulsosTriangulares.png"/>
+                    <pic:cNvPicPr/>
+                  </pic:nvPicPr>
+                  <pic:blipFill>
+                    <a:blip r:embed="rId9"/>
+                    <a:stretch>
+                      <a:fillRect/>
+                    </a:stretch>
+                  </pic:blipFill>
+                  <pic:spPr>
+                    <a:xfrm>
+                      <a:off x="0" y="0"/>
+                      <a:ext cx="5267958" cy="1123810"/>
+                    </a:xfrm>
+                    <a:prstGeom prst="rect">
+                      <a:avLst/>
+                    </a:prstGeom>
+                  </pic:spPr>
+                </pic:pic>
+              </a:graphicData>
+            </a:graphic>
+          </wp:inline>
+        </w:drawing>
       </w:r>
     </w:p>
     <w:p>
@@ -951,106 +1627,624 @@
       </w:pPr>
       <w:r>
         <w:rPr>
-          <w:sz w:val="28"/>
-          <w:szCs w:val="28"/>
-        </w:rPr>
-        <w:t>A</w:t>
-      </w:r>
-      <w:r>
-        <w:rPr>
-          <w:sz w:val="28"/>
-          <w:szCs w:val="28"/>
-        </w:rPr>
-        <w:t xml:space="preserve">ncho de banda, para esto </w:t>
-      </w:r>
-      <w:r>
-        <w:rPr>
-          <w:sz w:val="28"/>
-          <w:szCs w:val="28"/>
-        </w:rPr>
-        <w:t>tome los 3 primeros lóbulos de la expresión en frecuencia, note que es una señal en banda base.</w:t>
-      </w:r>
-      <w:r>
-        <w:rPr>
+          <w:rFonts w:ascii="Calibri" w:hAnsi="Calibri" w:cs="Calibri"/>
+          <w:sz w:val="28"/>
+          <w:szCs w:val="28"/>
+        </w:rPr>
+        <w:t xml:space="preserve">La </w:t>
+      </w:r>
+      <w:r>
+        <w:rPr>
+          <w:sz w:val="28"/>
+          <w:szCs w:val="28"/>
+        </w:rPr>
+        <w:t xml:space="preserve">potencia </w:t>
+      </w:r>
+    </w:p>
+    <w:p>
+      <w:pPr>
+        <w:pStyle w:val="Prrafodelista"/>
+        <w:ind w:left="1080"/>
+        <w:jc w:val="both"/>
+        <w:rPr>
+          <w:rFonts w:ascii="Calibri" w:hAnsi="Calibri" w:cs="Calibri"/>
+          <w:sz w:val="28"/>
+          <w:szCs w:val="28"/>
+        </w:rPr>
+      </w:pPr>
+    </w:p>
+    <w:p>
+      <w:pPr>
+        <w:jc w:val="both"/>
+        <w:rPr>
+          <w:color w:val="000000" w:themeColor="text1"/>
+          <w:sz w:val="28"/>
+          <w:szCs w:val="28"/>
+        </w:rPr>
+      </w:pPr>
+      <w:r>
+        <w:rPr>
+          <w:color w:val="1F497D" w:themeColor="text2"/>
+          <w:sz w:val="28"/>
+          <w:szCs w:val="28"/>
+        </w:rPr>
+        <w:t xml:space="preserve">  </w:t>
+      </w:r>
+      <w:r>
+        <w:rPr>
+          <w:color w:val="000000" w:themeColor="text1"/>
+          <w:sz w:val="28"/>
+          <w:szCs w:val="28"/>
+        </w:rPr>
+        <w:t xml:space="preserve">    La potencia se define como el cambio de la energía en función del tiempo, para una señal periódica esto queda representado como </w:t>
+      </w:r>
+    </w:p>
+    <w:p>
+      <w:pPr>
+        <w:jc w:val="center"/>
+        <w:rPr>
+          <w:color w:val="000000" w:themeColor="text1"/>
+          <w:sz w:val="28"/>
+          <w:szCs w:val="28"/>
+        </w:rPr>
+      </w:pPr>
+      <w:r>
+        <w:rPr>
+          <w:noProof/>
+          <w:color w:val="000000" w:themeColor="text1"/>
+          <w:sz w:val="28"/>
+          <w:szCs w:val="28"/>
+          <w:lang w:val="es-US" w:eastAsia="es-US"/>
+        </w:rPr>
+        <w:drawing>
+          <wp:inline distT="0" distB="0" distL="0" distR="0">
+            <wp:extent cx="2990476" cy="1066667"/>
+            <wp:effectExtent l="19050" t="0" r="374" b="0"/>
+            <wp:docPr id="19" name="8 Imagen" descr="potencia1.png"/>
+            <wp:cNvGraphicFramePr>
+              <a:graphicFrameLocks xmlns:a="http://schemas.openxmlformats.org/drawingml/2006/main" noChangeAspect="1"/>
+            </wp:cNvGraphicFramePr>
+            <a:graphic xmlns:a="http://schemas.openxmlformats.org/drawingml/2006/main">
+              <a:graphicData uri="http://schemas.openxmlformats.org/drawingml/2006/picture">
+                <pic:pic xmlns:pic="http://schemas.openxmlformats.org/drawingml/2006/picture">
+                  <pic:nvPicPr>
+                    <pic:cNvPr id="0" name="potencia1.png"/>
+                    <pic:cNvPicPr/>
+                  </pic:nvPicPr>
+                  <pic:blipFill>
+                    <a:blip r:embed="rId10"/>
+                    <a:stretch>
+                      <a:fillRect/>
+                    </a:stretch>
+                  </pic:blipFill>
+                  <pic:spPr>
+                    <a:xfrm>
+                      <a:off x="0" y="0"/>
+                      <a:ext cx="2990476" cy="1066667"/>
+                    </a:xfrm>
+                    <a:prstGeom prst="rect">
+                      <a:avLst/>
+                    </a:prstGeom>
+                  </pic:spPr>
+                </pic:pic>
+              </a:graphicData>
+            </a:graphic>
+          </wp:inline>
+        </w:drawing>
+      </w:r>
+    </w:p>
+    <w:p>
+      <w:pPr>
+        <w:jc w:val="center"/>
+        <w:rPr>
+          <w:color w:val="000000" w:themeColor="text1"/>
+          <w:sz w:val="28"/>
+          <w:szCs w:val="28"/>
+        </w:rPr>
+      </w:pPr>
+    </w:p>
+    <w:p>
+      <w:pPr>
+        <w:jc w:val="center"/>
+        <w:rPr>
+          <w:color w:val="000000" w:themeColor="text1"/>
+          <w:sz w:val="28"/>
+          <w:szCs w:val="28"/>
+        </w:rPr>
+      </w:pPr>
+    </w:p>
+    <w:p>
+      <w:pPr>
+        <w:jc w:val="center"/>
+        <w:rPr>
+          <w:color w:val="000000" w:themeColor="text1"/>
+          <w:sz w:val="28"/>
+          <w:szCs w:val="28"/>
+        </w:rPr>
+      </w:pPr>
+    </w:p>
+    <w:p>
+      <w:pPr>
+        <w:jc w:val="center"/>
+        <w:rPr>
+          <w:color w:val="000000" w:themeColor="text1"/>
+          <w:sz w:val="28"/>
+          <w:szCs w:val="28"/>
+        </w:rPr>
+      </w:pPr>
+    </w:p>
+    <w:p>
+      <w:pPr>
+        <w:jc w:val="both"/>
+        <w:rPr>
+          <w:color w:val="000000" w:themeColor="text1"/>
+          <w:sz w:val="28"/>
+          <w:szCs w:val="28"/>
+        </w:rPr>
+      </w:pPr>
+      <w:r>
+        <w:rPr>
+          <w:color w:val="000000" w:themeColor="text1"/>
+          <w:sz w:val="28"/>
+          <w:szCs w:val="28"/>
+        </w:rPr>
+        <w:lastRenderedPageBreak/>
+        <w:t xml:space="preserve"> Solo tomaremos una sola componente triangular de la señal periódica, la que es equivalente a n</w:t>
+      </w:r>
+      <w:r>
+        <w:rPr>
+          <w:color w:val="000000" w:themeColor="text1"/>
+          <w:sz w:val="28"/>
+          <w:szCs w:val="28"/>
+        </w:rPr>
+        <w:t>=0 de la expresión proporcionada en el apartado anterior</w:t>
+      </w:r>
+    </w:p>
+    <w:p>
+      <w:pPr>
+        <w:jc w:val="center"/>
+        <w:rPr>
+          <w:color w:val="000000" w:themeColor="text1"/>
+          <w:sz w:val="28"/>
+          <w:szCs w:val="28"/>
+        </w:rPr>
+      </w:pPr>
+      <w:r>
+        <w:rPr>
+          <w:noProof/>
+          <w:color w:val="000000" w:themeColor="text1"/>
+          <w:sz w:val="28"/>
+          <w:szCs w:val="28"/>
+          <w:lang w:val="es-US" w:eastAsia="es-US"/>
+        </w:rPr>
+        <w:drawing>
+          <wp:inline distT="0" distB="0" distL="0" distR="0">
+            <wp:extent cx="3361905" cy="904762"/>
+            <wp:effectExtent l="19050" t="0" r="0" b="0"/>
+            <wp:docPr id="20" name="9 Imagen" descr="potencia2.png"/>
+            <wp:cNvGraphicFramePr>
+              <a:graphicFrameLocks xmlns:a="http://schemas.openxmlformats.org/drawingml/2006/main" noChangeAspect="1"/>
+            </wp:cNvGraphicFramePr>
+            <a:graphic xmlns:a="http://schemas.openxmlformats.org/drawingml/2006/main">
+              <a:graphicData uri="http://schemas.openxmlformats.org/drawingml/2006/picture">
+                <pic:pic xmlns:pic="http://schemas.openxmlformats.org/drawingml/2006/picture">
+                  <pic:nvPicPr>
+                    <pic:cNvPr id="0" name="potencia2.png"/>
+                    <pic:cNvPicPr/>
+                  </pic:nvPicPr>
+                  <pic:blipFill>
+                    <a:blip r:embed="rId11"/>
+                    <a:stretch>
+                      <a:fillRect/>
+                    </a:stretch>
+                  </pic:blipFill>
+                  <pic:spPr>
+                    <a:xfrm>
+                      <a:off x="0" y="0"/>
+                      <a:ext cx="3361905" cy="904762"/>
+                    </a:xfrm>
+                    <a:prstGeom prst="rect">
+                      <a:avLst/>
+                    </a:prstGeom>
+                  </pic:spPr>
+                </pic:pic>
+              </a:graphicData>
+            </a:graphic>
+          </wp:inline>
+        </w:drawing>
+      </w:r>
+    </w:p>
+    <w:p>
+      <w:pPr>
+        <w:rPr>
+          <w:color w:val="000000" w:themeColor="text1"/>
+          <w:sz w:val="28"/>
+          <w:szCs w:val="28"/>
+        </w:rPr>
+      </w:pPr>
+      <w:r>
+        <w:rPr>
+          <w:color w:val="000000" w:themeColor="text1"/>
+          <w:sz w:val="28"/>
+          <w:szCs w:val="28"/>
+        </w:rPr>
+        <w:t xml:space="preserve">Reacomodando términos y desarrollando la señal se tiene que </w:t>
+      </w:r>
+    </w:p>
+    <w:p>
+      <w:pPr>
+        <w:jc w:val="center"/>
+        <w:rPr>
+          <w:color w:val="000000" w:themeColor="text1"/>
+          <w:sz w:val="28"/>
+          <w:szCs w:val="28"/>
+        </w:rPr>
+      </w:pPr>
+      <w:r>
+        <w:rPr>
+          <w:noProof/>
+          <w:color w:val="000000" w:themeColor="text1"/>
+          <w:sz w:val="28"/>
+          <w:szCs w:val="28"/>
+          <w:lang w:val="es-US" w:eastAsia="es-US"/>
+        </w:rPr>
+        <w:drawing>
+          <wp:inline distT="0" distB="0" distL="0" distR="0">
+            <wp:extent cx="4961905" cy="952381"/>
+            <wp:effectExtent l="19050" t="0" r="0" b="0"/>
+            <wp:docPr id="21" name="10 Imagen" descr="potencia3.png"/>
+            <wp:cNvGraphicFramePr>
+              <a:graphicFrameLocks xmlns:a="http://schemas.openxmlformats.org/drawingml/2006/main" noChangeAspect="1"/>
+            </wp:cNvGraphicFramePr>
+            <a:graphic xmlns:a="http://schemas.openxmlformats.org/drawingml/2006/main">
+              <a:graphicData uri="http://schemas.openxmlformats.org/drawingml/2006/picture">
+                <pic:pic xmlns:pic="http://schemas.openxmlformats.org/drawingml/2006/picture">
+                  <pic:nvPicPr>
+                    <pic:cNvPr id="0" name="potencia3.png"/>
+                    <pic:cNvPicPr/>
+                  </pic:nvPicPr>
+                  <pic:blipFill>
+                    <a:blip r:embed="rId12"/>
+                    <a:stretch>
+                      <a:fillRect/>
+                    </a:stretch>
+                  </pic:blipFill>
+                  <pic:spPr>
+                    <a:xfrm>
+                      <a:off x="0" y="0"/>
+                      <a:ext cx="4961905" cy="952381"/>
+                    </a:xfrm>
+                    <a:prstGeom prst="rect">
+                      <a:avLst/>
+                    </a:prstGeom>
+                  </pic:spPr>
+                </pic:pic>
+              </a:graphicData>
+            </a:graphic>
+          </wp:inline>
+        </w:drawing>
+      </w:r>
+    </w:p>
+    <w:p>
+      <w:pPr>
+        <w:jc w:val="both"/>
+        <w:rPr>
+          <w:color w:val="000000" w:themeColor="text1"/>
+          <w:sz w:val="28"/>
+          <w:szCs w:val="28"/>
+        </w:rPr>
+      </w:pPr>
+      <w:proofErr w:type="spellStart"/>
+      <w:r>
+        <w:rPr>
+          <w:color w:val="000000" w:themeColor="text1"/>
+          <w:sz w:val="28"/>
+          <w:szCs w:val="28"/>
+        </w:rPr>
+        <w:t>Integrandola</w:t>
+      </w:r>
+      <w:proofErr w:type="spellEnd"/>
+      <w:r>
+        <w:rPr>
+          <w:color w:val="000000" w:themeColor="text1"/>
+          <w:sz w:val="28"/>
+          <w:szCs w:val="28"/>
+        </w:rPr>
+        <w:t xml:space="preserve"> obtenemos que </w:t>
+      </w:r>
+    </w:p>
+    <w:p>
+      <w:pPr>
+        <w:jc w:val="center"/>
+        <w:rPr>
+          <w:color w:val="000000" w:themeColor="text1"/>
+          <w:sz w:val="28"/>
+          <w:szCs w:val="28"/>
+        </w:rPr>
+      </w:pPr>
+      <w:r>
+        <w:rPr>
+          <w:noProof/>
+          <w:color w:val="000000" w:themeColor="text1"/>
+          <w:sz w:val="28"/>
+          <w:szCs w:val="28"/>
+          <w:lang w:val="es-US" w:eastAsia="es-US"/>
+        </w:rPr>
+        <w:drawing>
+          <wp:inline distT="0" distB="0" distL="0" distR="0">
+            <wp:extent cx="2142857" cy="571429"/>
+            <wp:effectExtent l="19050" t="0" r="0" b="0"/>
+            <wp:docPr id="22" name="12 Imagen" descr="P5.png"/>
+            <wp:cNvGraphicFramePr>
+              <a:graphicFrameLocks xmlns:a="http://schemas.openxmlformats.org/drawingml/2006/main" noChangeAspect="1"/>
+            </wp:cNvGraphicFramePr>
+            <a:graphic xmlns:a="http://schemas.openxmlformats.org/drawingml/2006/main">
+              <a:graphicData uri="http://schemas.openxmlformats.org/drawingml/2006/picture">
+                <pic:pic xmlns:pic="http://schemas.openxmlformats.org/drawingml/2006/picture">
+                  <pic:nvPicPr>
+                    <pic:cNvPr id="0" name="P5.png"/>
+                    <pic:cNvPicPr/>
+                  </pic:nvPicPr>
+                  <pic:blipFill>
+                    <a:blip r:embed="rId13"/>
+                    <a:stretch>
+                      <a:fillRect/>
+                    </a:stretch>
+                  </pic:blipFill>
+                  <pic:spPr>
+                    <a:xfrm>
+                      <a:off x="0" y="0"/>
+                      <a:ext cx="2142857" cy="571429"/>
+                    </a:xfrm>
+                    <a:prstGeom prst="rect">
+                      <a:avLst/>
+                    </a:prstGeom>
+                  </pic:spPr>
+                </pic:pic>
+              </a:graphicData>
+            </a:graphic>
+          </wp:inline>
+        </w:drawing>
+      </w:r>
+    </w:p>
+    <w:p>
+      <w:pPr>
+        <w:rPr>
+          <w:color w:val="000000" w:themeColor="text1"/>
+          <w:sz w:val="28"/>
+          <w:szCs w:val="28"/>
+        </w:rPr>
+      </w:pPr>
+      <w:r>
+        <w:rPr>
+          <w:color w:val="000000" w:themeColor="text1"/>
+          <w:sz w:val="28"/>
+          <w:szCs w:val="28"/>
+        </w:rPr>
+        <w:t>La señal mensajera es una señal periódica  de pulsos rectangulares, definida por un triangulo de amplitud positiva en medio periodo y otro de amplitud negativa en el otro. El cálculo anterior fue hecho solo para medio periodo (equivalente a un triangulo) , por lo cual ahora debemos obtener la otra parte que falta. La otra parte del periodo tiene  la misma forma triangular que se acaba de integrar pero con un cambio en su amplitud,  la energía durante este medio periodo es la misma  (el área debajo de la curva ) por lo tanto la potencia de esta señal respecto a la anterior también lo es. Por lo que sí quiero  obtener la potencia total , basta con promediar la suma de energía de las 2 señales y dividirlas entre 2 y con esto se obtendrá la potencia total en el periodo completo. El resultado de esta operación sigue siendo 4</w:t>
+      </w:r>
+      <w:r>
+        <w:rPr>
+          <w:color w:val="000000" w:themeColor="text1"/>
+          <w:sz w:val="28"/>
+          <w:szCs w:val="28"/>
+        </w:rPr>
+        <w:t>/3</w:t>
+      </w:r>
+      <w:r>
+        <w:rPr>
+          <w:color w:val="000000" w:themeColor="text1"/>
+          <w:sz w:val="28"/>
+          <w:szCs w:val="28"/>
+        </w:rPr>
+        <w:t>.  L</w:t>
+      </w:r>
+      <w:r>
+        <w:rPr>
+          <w:color w:val="000000" w:themeColor="text1"/>
+          <w:sz w:val="28"/>
+          <w:szCs w:val="28"/>
+        </w:rPr>
+        <w:t>o que indica que para una se</w:t>
+      </w:r>
+      <w:r>
+        <w:rPr>
+          <w:color w:val="000000" w:themeColor="text1"/>
+          <w:sz w:val="28"/>
+          <w:szCs w:val="28"/>
+        </w:rPr>
+        <w:t xml:space="preserve">ñal periódica simétrica respecto al eje X con solo obtener la potencia para medio periodo se puede conocer la potencia total de la señal.  </w:t>
+      </w:r>
+    </w:p>
+    <w:p>
+      <w:pPr>
+        <w:jc w:val="both"/>
+        <w:rPr>
+          <w:color w:val="000000" w:themeColor="text1"/>
+          <w:sz w:val="28"/>
+          <w:szCs w:val="28"/>
+        </w:rPr>
+      </w:pPr>
+    </w:p>
+    <w:p>
+      <w:pPr>
+        <w:pStyle w:val="Prrafodelista"/>
+        <w:numPr>
+          <w:ilvl w:val="0"/>
+          <w:numId w:val="3"/>
+        </w:numPr>
+        <w:jc w:val="both"/>
+        <w:rPr>
+          <w:rFonts w:ascii="Calibri" w:hAnsi="Calibri" w:cs="Calibri"/>
+          <w:sz w:val="28"/>
+          <w:szCs w:val="28"/>
+        </w:rPr>
+      </w:pPr>
+      <w:r>
+        <w:rPr>
+          <w:sz w:val="28"/>
+          <w:szCs w:val="28"/>
+        </w:rPr>
+        <w:t xml:space="preserve">Ancho de banda, para esto tome los 3 primeros lóbulos de la expresión en frecuencia, note que es una señal en banda base. </w:t>
+      </w:r>
+    </w:p>
+    <w:p>
+      <w:pPr>
+        <w:pStyle w:val="Prrafodelista"/>
+        <w:ind w:left="1080"/>
+        <w:jc w:val="both"/>
+        <w:rPr>
+          <w:color w:val="FF0000"/>
+          <w:sz w:val="28"/>
+          <w:szCs w:val="28"/>
+        </w:rPr>
+      </w:pPr>
+    </w:p>
+    <w:p>
+      <w:pPr>
+        <w:pStyle w:val="Prrafodelista"/>
+        <w:ind w:left="1080"/>
+        <w:jc w:val="center"/>
+        <w:rPr>
+          <w:rFonts w:ascii="Calibri" w:hAnsi="Calibri" w:cs="Calibri"/>
+          <w:sz w:val="28"/>
+          <w:szCs w:val="28"/>
+        </w:rPr>
+      </w:pPr>
+      <w:r>
+        <w:rPr>
+          <w:rFonts w:ascii="Calibri" w:hAnsi="Calibri" w:cs="Calibri"/>
+          <w:noProof/>
+          <w:sz w:val="28"/>
+          <w:szCs w:val="28"/>
+          <w:lang w:val="es-US" w:eastAsia="es-US"/>
+        </w:rPr>
+        <w:lastRenderedPageBreak/>
+        <w:drawing>
+          <wp:inline distT="0" distB="0" distL="0" distR="0">
+            <wp:extent cx="5337810" cy="3997960"/>
+            <wp:effectExtent l="0" t="0" r="0" b="0"/>
+            <wp:docPr id="23" name="Imagen 1"/>
+            <wp:cNvGraphicFramePr>
+              <a:graphicFrameLocks xmlns:a="http://schemas.openxmlformats.org/drawingml/2006/main" noChangeAspect="1"/>
+            </wp:cNvGraphicFramePr>
+            <a:graphic xmlns:a="http://schemas.openxmlformats.org/drawingml/2006/main">
+              <a:graphicData uri="http://schemas.openxmlformats.org/drawingml/2006/picture">
+                <pic:pic xmlns:pic="http://schemas.openxmlformats.org/drawingml/2006/picture">
+                  <pic:nvPicPr>
+                    <pic:cNvPr id="0" name="Picture 1"/>
+                    <pic:cNvPicPr>
+                      <a:picLocks noChangeAspect="1" noChangeArrowheads="1"/>
+                    </pic:cNvPicPr>
+                  </pic:nvPicPr>
+                  <pic:blipFill>
+                    <a:blip r:embed="rId14"/>
+                    <a:srcRect/>
+                    <a:stretch>
+                      <a:fillRect/>
+                    </a:stretch>
+                  </pic:blipFill>
+                  <pic:spPr bwMode="auto">
+                    <a:xfrm>
+                      <a:off x="0" y="0"/>
+                      <a:ext cx="5337810" cy="3997960"/>
+                    </a:xfrm>
+                    <a:prstGeom prst="rect">
+                      <a:avLst/>
+                    </a:prstGeom>
+                    <a:noFill/>
+                    <a:ln w="9525">
+                      <a:noFill/>
+                      <a:miter lim="800000"/>
+                      <a:headEnd/>
+                      <a:tailEnd/>
+                    </a:ln>
+                  </pic:spPr>
+                </pic:pic>
+              </a:graphicData>
+            </a:graphic>
+          </wp:inline>
+        </w:drawing>
+      </w:r>
+    </w:p>
+    <w:p>
+      <w:pPr>
+        <w:pStyle w:val="Prrafodelista"/>
+        <w:ind w:left="1080"/>
+        <w:jc w:val="center"/>
+        <w:rPr>
+          <w:rFonts w:ascii="Calibri" w:hAnsi="Calibri" w:cs="Calibri"/>
+          <w:sz w:val="28"/>
+          <w:szCs w:val="28"/>
+        </w:rPr>
+      </w:pPr>
+    </w:p>
+    <w:p>
+      <w:pPr>
+        <w:pStyle w:val="Prrafodelista"/>
+        <w:ind w:left="1080"/>
+        <w:jc w:val="center"/>
+        <w:rPr>
+          <w:rFonts w:ascii="Calibri" w:hAnsi="Calibri" w:cs="Calibri"/>
+          <w:sz w:val="28"/>
+          <w:szCs w:val="28"/>
+        </w:rPr>
+      </w:pPr>
+    </w:p>
+    <w:p>
+      <w:pPr>
+        <w:pStyle w:val="Prrafodelista"/>
+        <w:ind w:left="1080"/>
+        <w:rPr>
+          <w:rFonts w:ascii="Calibri" w:hAnsi="Calibri" w:cs="Calibri"/>
+          <w:sz w:val="28"/>
+          <w:szCs w:val="28"/>
+        </w:rPr>
+      </w:pPr>
+      <w:r>
+        <w:rPr>
+          <w:rFonts w:ascii="Calibri" w:hAnsi="Calibri" w:cs="Calibri"/>
+          <w:sz w:val="28"/>
+          <w:szCs w:val="28"/>
+        </w:rPr>
+        <w:t xml:space="preserve">Dado que la señal es periódica y </w:t>
+      </w:r>
+      <w:proofErr w:type="spellStart"/>
+      <w:r>
+        <w:rPr>
+          <w:rFonts w:ascii="Calibri" w:hAnsi="Calibri" w:cs="Calibri"/>
+          <w:sz w:val="28"/>
+          <w:szCs w:val="28"/>
+        </w:rPr>
+        <w:t>determinística</w:t>
+      </w:r>
+      <w:proofErr w:type="spellEnd"/>
+      <w:r>
+        <w:rPr>
+          <w:rFonts w:ascii="Calibri" w:hAnsi="Calibri" w:cs="Calibri"/>
+          <w:sz w:val="28"/>
+          <w:szCs w:val="28"/>
+        </w:rPr>
+        <w:t xml:space="preserve"> su espectro de frecuencias es discreto. Los lóbulos son , básicamente , los picos  de la señal en su espectro de frecuencia, para este caso el tercer pico de la señal representa el tercer lóbulo, si quiero el ancho de banda hasta el tercer lóbulo, observo en que frecuencia de la imagen se desvanece el pico de la señal para este caso el pico está centrado en 80 pero decae en 96. Por lo que 96 es el ancho de banda de la señal.</w:t>
+      </w:r>
+    </w:p>
+    <w:p>
+      <w:pPr>
+        <w:pStyle w:val="Prrafodelista"/>
+        <w:ind w:left="1080"/>
+        <w:rPr>
+          <w:rFonts w:ascii="Calibri" w:hAnsi="Calibri" w:cs="Calibri"/>
+          <w:sz w:val="28"/>
+          <w:szCs w:val="28"/>
+        </w:rPr>
+      </w:pPr>
+      <w:r>
+        <w:rPr>
+          <w:rFonts w:ascii="Calibri" w:hAnsi="Calibri" w:cs="Calibri"/>
           <w:sz w:val="28"/>
           <w:szCs w:val="28"/>
         </w:rPr>
         <w:t xml:space="preserve"> </w:t>
-      </w:r>
-      <w:r>
-        <w:rPr>
-          <w:color w:val="FF0000"/>
-          <w:sz w:val="28"/>
-          <w:szCs w:val="28"/>
-        </w:rPr>
-        <w:t xml:space="preserve">(justifique </w:t>
-      </w:r>
-      <w:r>
-        <w:rPr>
-          <w:color w:val="FF0000"/>
-          <w:sz w:val="28"/>
-          <w:szCs w:val="28"/>
-        </w:rPr>
-        <w:t xml:space="preserve">este inciso con </w:t>
-      </w:r>
-      <w:r>
-        <w:rPr>
-          <w:color w:val="FF0000"/>
-          <w:sz w:val="28"/>
-          <w:szCs w:val="28"/>
-        </w:rPr>
-        <w:t xml:space="preserve">cálculos </w:t>
-      </w:r>
-      <w:r>
-        <w:rPr>
-          <w:color w:val="FF0000"/>
-          <w:sz w:val="28"/>
-          <w:szCs w:val="28"/>
-        </w:rPr>
-        <w:t>matemático</w:t>
-      </w:r>
-      <w:r>
-        <w:rPr>
-          <w:color w:val="FF0000"/>
-          <w:sz w:val="28"/>
-          <w:szCs w:val="28"/>
-        </w:rPr>
-        <w:t>s</w:t>
-      </w:r>
-      <w:r>
-        <w:rPr>
-          <w:color w:val="FF0000"/>
-          <w:sz w:val="28"/>
-          <w:szCs w:val="28"/>
-        </w:rPr>
-        <w:t xml:space="preserve"> precisos y respalde con una grafica de MATLAB indicando</w:t>
-      </w:r>
-      <w:r>
-        <w:rPr>
-          <w:color w:val="FF0000"/>
-          <w:sz w:val="28"/>
-          <w:szCs w:val="28"/>
-        </w:rPr>
-        <w:t xml:space="preserve"> el código que uso para generarla)</w:t>
-      </w:r>
-    </w:p>
-    <w:p>
-      <w:pPr>
-        <w:jc w:val="both"/>
-        <w:rPr>
-          <w:color w:val="1F497D" w:themeColor="text2"/>
-          <w:sz w:val="28"/>
-          <w:szCs w:val="28"/>
-        </w:rPr>
-      </w:pPr>
-      <w:r>
-        <w:rPr>
-          <w:color w:val="1F497D" w:themeColor="text2"/>
-          <w:sz w:val="28"/>
-          <w:szCs w:val="28"/>
-        </w:rPr>
-        <w:lastRenderedPageBreak/>
-        <w:t>Borre esto y responda en este espacio a lo anterior</w:t>
       </w:r>
     </w:p>
     <w:p>
@@ -1104,79 +2298,39 @@
           <w:ilvl w:val="0"/>
           <w:numId w:val="4"/>
         </w:numPr>
+        <w:ind w:left="1069"/>
         <w:jc w:val="both"/>
         <w:rPr>
-          <w:sz w:val="28"/>
-          <w:szCs w:val="28"/>
-        </w:rPr>
-      </w:pPr>
-      <w:r>
-        <w:rPr>
-          <w:sz w:val="28"/>
-          <w:szCs w:val="28"/>
-        </w:rPr>
-        <w:t>La expresión temp</w:t>
-      </w:r>
-      <w:r>
-        <w:rPr>
-          <w:sz w:val="28"/>
-          <w:szCs w:val="28"/>
-        </w:rPr>
-        <w:t xml:space="preserve">oral de la señal modulada s(t) </w:t>
-      </w:r>
-      <w:r>
-        <w:rPr>
-          <w:color w:val="FF0000"/>
-          <w:sz w:val="28"/>
-          <w:szCs w:val="28"/>
-        </w:rPr>
-        <w:t xml:space="preserve">(justifique </w:t>
-      </w:r>
-      <w:r>
-        <w:rPr>
-          <w:color w:val="FF0000"/>
-          <w:sz w:val="28"/>
-          <w:szCs w:val="28"/>
-        </w:rPr>
-        <w:t xml:space="preserve">este inciso con </w:t>
-      </w:r>
-      <w:r>
-        <w:rPr>
-          <w:color w:val="FF0000"/>
-          <w:sz w:val="28"/>
-          <w:szCs w:val="28"/>
-        </w:rPr>
-        <w:t xml:space="preserve">cálculos </w:t>
-      </w:r>
-      <w:r>
-        <w:rPr>
-          <w:color w:val="FF0000"/>
-          <w:sz w:val="28"/>
-          <w:szCs w:val="28"/>
-        </w:rPr>
-        <w:t>matemático</w:t>
-      </w:r>
-      <w:r>
-        <w:rPr>
-          <w:color w:val="FF0000"/>
-          <w:sz w:val="28"/>
-          <w:szCs w:val="28"/>
-        </w:rPr>
-        <w:t>s</w:t>
-      </w:r>
-      <w:r>
-        <w:rPr>
-          <w:color w:val="FF0000"/>
-          <w:sz w:val="28"/>
-          <w:szCs w:val="28"/>
-        </w:rPr>
-        <w:t xml:space="preserve"> precisos)</w:t>
-      </w:r>
-    </w:p>
-    <w:p>
-      <w:pPr>
+          <w:color w:val="1F497D" w:themeColor="text2"/>
+          <w:sz w:val="28"/>
+          <w:szCs w:val="28"/>
+        </w:rPr>
+      </w:pPr>
+      <w:r>
+        <w:rPr>
+          <w:sz w:val="28"/>
+          <w:szCs w:val="28"/>
+        </w:rPr>
+        <w:t xml:space="preserve">La expresión temporal de la señal modulada s(t) </w:t>
+      </w:r>
+    </w:p>
+    <w:p>
+      <w:pPr>
+        <w:pStyle w:val="Prrafodelista"/>
+        <w:ind w:left="1080"/>
         <w:jc w:val="both"/>
         <w:rPr>
+          <w:sz w:val="28"/>
+          <w:szCs w:val="28"/>
+        </w:rPr>
+      </w:pPr>
+    </w:p>
+    <w:p>
+      <w:pPr>
+        <w:pStyle w:val="Prrafodelista"/>
+        <w:ind w:left="1080"/>
+        <w:jc w:val="both"/>
+        <w:rPr>
           <w:color w:val="1F497D" w:themeColor="text2"/>
           <w:sz w:val="28"/>
           <w:szCs w:val="28"/>
@@ -1184,12 +2338,23 @@
       </w:pPr>
       <w:r>
         <w:rPr>
+          <w:sz w:val="28"/>
+          <w:szCs w:val="28"/>
+        </w:rPr>
+        <w:t xml:space="preserve">La expresión temporal de una señal modulada por SSB </w:t>
+      </w:r>
+    </w:p>
+    <w:p>
+      <w:pPr>
+        <w:pStyle w:val="Prrafodelista"/>
+        <w:ind w:left="1080"/>
+        <w:jc w:val="both"/>
+        <w:rPr>
           <w:color w:val="1F497D" w:themeColor="text2"/>
           <w:sz w:val="28"/>
           <w:szCs w:val="28"/>
         </w:rPr>
-        <w:t>Borre esto y responda en este espacio a lo anterior</w:t>
-      </w:r>
+      </w:pPr>
     </w:p>
     <w:p>
       <w:pPr>
@@ -1198,8 +2363,10 @@
           <w:ilvl w:val="0"/>
           <w:numId w:val="4"/>
         </w:numPr>
+        <w:ind w:left="1069"/>
         <w:jc w:val="both"/>
         <w:rPr>
+          <w:color w:val="1F497D" w:themeColor="text2"/>
           <w:sz w:val="28"/>
           <w:szCs w:val="28"/>
         </w:rPr>
@@ -1264,33 +2431,143 @@
           <w:sz w:val="28"/>
           <w:szCs w:val="28"/>
         </w:rPr>
-        <w:t xml:space="preserve"> precisos)</w:t>
-      </w:r>
-    </w:p>
-    <w:p>
-      <w:pPr>
+        <w:t xml:space="preserve"> </w:t>
+      </w:r>
+    </w:p>
+    <w:p>
+      <w:pPr>
+        <w:pStyle w:val="Prrafodelista"/>
+        <w:ind w:left="1080"/>
         <w:jc w:val="both"/>
         <w:rPr>
-          <w:color w:val="1F497D" w:themeColor="text2"/>
-          <w:sz w:val="28"/>
-          <w:szCs w:val="28"/>
-        </w:rPr>
-      </w:pPr>
-      <w:r>
-        <w:rPr>
-          <w:color w:val="1F497D" w:themeColor="text2"/>
-          <w:sz w:val="28"/>
-          <w:szCs w:val="28"/>
-        </w:rPr>
-        <w:t>Borre esto y responda en este espacio</w:t>
-      </w:r>
-      <w:r>
-        <w:rPr>
-          <w:color w:val="1F497D" w:themeColor="text2"/>
-          <w:sz w:val="28"/>
-          <w:szCs w:val="28"/>
-        </w:rPr>
-        <w:t xml:space="preserve"> a lo anterior</w:t>
+          <w:sz w:val="28"/>
+          <w:szCs w:val="28"/>
+        </w:rPr>
+      </w:pPr>
+    </w:p>
+    <w:p>
+      <w:pPr>
+        <w:pStyle w:val="Prrafodelista"/>
+        <w:ind w:left="1080"/>
+        <w:rPr>
+          <w:sz w:val="28"/>
+          <w:szCs w:val="28"/>
+        </w:rPr>
+      </w:pPr>
+      <w:r>
+        <w:rPr>
+          <w:sz w:val="28"/>
+          <w:szCs w:val="28"/>
+        </w:rPr>
+        <w:t xml:space="preserve">Es conocido que el ancho de banda de transmisión de una señal DSB está dada por </w:t>
+      </w:r>
+    </w:p>
+    <w:p>
+      <w:pPr>
+        <w:pStyle w:val="Prrafodelista"/>
+        <w:ind w:left="1080"/>
+        <w:rPr>
+          <w:sz w:val="28"/>
+          <w:szCs w:val="28"/>
+        </w:rPr>
+      </w:pPr>
+      <w:r>
+        <w:rPr>
+          <w:sz w:val="28"/>
+          <w:szCs w:val="28"/>
+        </w:rPr>
+        <w:t>BT</w:t>
+      </w:r>
+      <w:r>
+        <w:rPr>
+          <w:sz w:val="28"/>
+          <w:szCs w:val="28"/>
+        </w:rPr>
+        <w:t>=</w:t>
+      </w:r>
+      <w:r>
+        <w:rPr>
+          <w:sz w:val="28"/>
+          <w:szCs w:val="28"/>
+        </w:rPr>
+        <w:t xml:space="preserve">2W  donde W es la frecuencia tomada como ancho de banda de la mensajera .  </w:t>
+      </w:r>
+      <w:r>
+        <w:rPr>
+          <w:sz w:val="28"/>
+          <w:szCs w:val="28"/>
+        </w:rPr>
+        <w:t>Esto ocurre por</w:t>
+      </w:r>
+      <w:r>
+        <w:rPr>
+          <w:sz w:val="28"/>
+          <w:szCs w:val="28"/>
+        </w:rPr>
+        <w:t xml:space="preserve">que al hacer modulación DSB </w:t>
+      </w:r>
+      <w:r>
+        <w:rPr>
+          <w:sz w:val="28"/>
+          <w:szCs w:val="28"/>
+        </w:rPr>
+        <w:t xml:space="preserve">  se hace un corri</w:t>
+      </w:r>
+      <w:r>
+        <w:rPr>
+          <w:sz w:val="28"/>
+          <w:szCs w:val="28"/>
+        </w:rPr>
+        <w:t>miento de la señal a frecuencias bajas y altas</w:t>
+      </w:r>
+      <w:r>
+        <w:rPr>
+          <w:sz w:val="28"/>
+          <w:szCs w:val="28"/>
+        </w:rPr>
+        <w:t xml:space="preserve"> centradas en la frecuencia de la portadora.</w:t>
+      </w:r>
+    </w:p>
+    <w:p>
+      <w:pPr>
+        <w:pStyle w:val="Prrafodelista"/>
+        <w:ind w:left="1080"/>
+        <w:rPr>
+          <w:sz w:val="28"/>
+          <w:szCs w:val="28"/>
+        </w:rPr>
+      </w:pPr>
+      <w:r>
+        <w:rPr>
+          <w:sz w:val="28"/>
+          <w:szCs w:val="28"/>
+        </w:rPr>
+        <w:lastRenderedPageBreak/>
+        <w:t>En el SSB el ancho de banda es el mismo que el de la señal original,  porque el SSB es una versión mejorada del DSB el cual después de hacer el corrimiento en frecuencia elimina la componentes bajas o altas de frecuencia extras,  de allí que el ancho de banda vuelva a hacer el de la señal original por lo que BT</w:t>
+      </w:r>
+      <w:r>
+        <w:rPr>
+          <w:sz w:val="28"/>
+          <w:szCs w:val="28"/>
+        </w:rPr>
+        <w:t>=96</w:t>
+      </w:r>
+    </w:p>
+    <w:p>
+      <w:pPr>
+        <w:pStyle w:val="Prrafodelista"/>
+        <w:ind w:left="1080"/>
+        <w:rPr>
+          <w:sz w:val="28"/>
+          <w:szCs w:val="28"/>
+        </w:rPr>
+      </w:pPr>
+      <w:r>
+        <w:rPr>
+          <w:sz w:val="28"/>
+          <w:szCs w:val="28"/>
+        </w:rPr>
+        <w:t xml:space="preserve"> </w:t>
       </w:r>
     </w:p>
     <w:p>
@@ -1300,6 +2577,7 @@
           <w:ilvl w:val="0"/>
           <w:numId w:val="4"/>
         </w:numPr>
+        <w:ind w:left="1069"/>
         <w:jc w:val="both"/>
         <w:rPr>
           <w:sz w:val="28"/>
@@ -1320,80 +2598,418 @@
         </w:rPr>
         <w:t xml:space="preserve"> </w:t>
       </w:r>
-      <w:r>
+    </w:p>
+    <w:p>
+      <w:pPr>
+        <w:pStyle w:val="Prrafodelista"/>
+        <w:ind w:left="1069"/>
+        <w:jc w:val="both"/>
         <w:rPr>
           <w:color w:val="FF0000"/>
           <w:sz w:val="28"/>
           <w:szCs w:val="28"/>
         </w:rPr>
-        <w:t xml:space="preserve">(justifique </w:t>
-      </w:r>
-      <w:r>
-        <w:rPr>
-          <w:color w:val="FF0000"/>
-          <w:sz w:val="28"/>
-          <w:szCs w:val="28"/>
-        </w:rPr>
-        <w:t xml:space="preserve">este inciso con </w:t>
-      </w:r>
-      <w:r>
-        <w:rPr>
-          <w:color w:val="FF0000"/>
-          <w:sz w:val="28"/>
-          <w:szCs w:val="28"/>
-        </w:rPr>
-        <w:t xml:space="preserve">cálculos </w:t>
-      </w:r>
-      <w:r>
-        <w:rPr>
-          <w:color w:val="FF0000"/>
-          <w:sz w:val="28"/>
-          <w:szCs w:val="28"/>
-        </w:rPr>
-        <w:t>matemático</w:t>
-      </w:r>
-      <w:r>
-        <w:rPr>
-          <w:color w:val="FF0000"/>
-          <w:sz w:val="28"/>
-          <w:szCs w:val="28"/>
-        </w:rPr>
-        <w:t>s</w:t>
-      </w:r>
-      <w:r>
-        <w:rPr>
-          <w:color w:val="FF0000"/>
-          <w:sz w:val="28"/>
-          <w:szCs w:val="28"/>
-        </w:rPr>
-        <w:t xml:space="preserve"> precisos)</w:t>
-      </w:r>
-    </w:p>
-    <w:p>
-      <w:pPr>
+      </w:pPr>
+    </w:p>
+    <w:p>
+      <w:pPr>
+        <w:pStyle w:val="Prrafodelista"/>
+        <w:ind w:left="1069"/>
+        <w:rPr>
+          <w:color w:val="000000" w:themeColor="text1"/>
+          <w:sz w:val="28"/>
+          <w:szCs w:val="28"/>
+        </w:rPr>
+      </w:pPr>
+      <w:r>
+        <w:rPr>
+          <w:color w:val="000000" w:themeColor="text1"/>
+          <w:sz w:val="28"/>
+          <w:szCs w:val="28"/>
+        </w:rPr>
+        <w:t xml:space="preserve">Dado que se redujo el ancho  de banda de la señal modulada con SSB a W. La potencia se reduce también en la mitad ya que no gastas potencia en transmitir las 2 bandas </w:t>
+      </w:r>
+      <w:r>
+        <w:rPr>
+          <w:color w:val="000000" w:themeColor="text1"/>
+          <w:sz w:val="28"/>
+          <w:szCs w:val="28"/>
+        </w:rPr>
+        <w:t>(</w:t>
+      </w:r>
+      <w:r>
+        <w:rPr>
+          <w:color w:val="000000" w:themeColor="text1"/>
+          <w:sz w:val="28"/>
+          <w:szCs w:val="28"/>
+        </w:rPr>
+        <w:t xml:space="preserve"> la superior e inferior ) en las que se encontraba el mensaje  como si es el caso de la DSB </w:t>
+      </w:r>
+    </w:p>
+    <w:p>
+      <w:pPr>
+        <w:pStyle w:val="Prrafodelista"/>
+        <w:ind w:left="1069"/>
+        <w:rPr>
+          <w:color w:val="000000" w:themeColor="text1"/>
+          <w:sz w:val="28"/>
+          <w:szCs w:val="28"/>
+        </w:rPr>
+      </w:pPr>
+    </w:p>
+    <w:p>
+      <w:pPr>
+        <w:pStyle w:val="Prrafodelista"/>
+        <w:ind w:left="1069"/>
+        <w:rPr>
+          <w:color w:val="000000" w:themeColor="text1"/>
+          <w:sz w:val="28"/>
+          <w:szCs w:val="28"/>
+        </w:rPr>
+      </w:pPr>
+      <w:r>
+        <w:rPr>
+          <w:color w:val="000000" w:themeColor="text1"/>
+          <w:sz w:val="28"/>
+          <w:szCs w:val="28"/>
+        </w:rPr>
+        <w:t>Por lo tanto la potencia de la señal SSB es</w:t>
+      </w:r>
+      <w:r>
+        <w:rPr>
+          <w:color w:val="000000" w:themeColor="text1"/>
+          <w:sz w:val="28"/>
+          <w:szCs w:val="28"/>
+        </w:rPr>
+        <w:t>:</w:t>
+      </w:r>
+    </w:p>
+    <w:p>
+      <w:pPr>
+        <w:pStyle w:val="Prrafodelista"/>
+        <w:ind w:left="1069"/>
         <w:jc w:val="both"/>
         <w:rPr>
-          <w:color w:val="1F497D" w:themeColor="text2"/>
-          <w:sz w:val="28"/>
-          <w:szCs w:val="28"/>
-        </w:rPr>
-      </w:pPr>
-      <w:r>
-        <w:rPr>
-          <w:color w:val="1F497D" w:themeColor="text2"/>
-          <w:sz w:val="28"/>
-          <w:szCs w:val="28"/>
-        </w:rPr>
-        <w:t>Borre esto y responda en este espacio</w:t>
-      </w:r>
-      <w:r>
-        <w:rPr>
-          <w:color w:val="1F497D" w:themeColor="text2"/>
-          <w:sz w:val="28"/>
-          <w:szCs w:val="28"/>
-        </w:rPr>
-        <w:t xml:space="preserve"> a lo anterior</w:t>
-      </w:r>
+          <w:color w:val="000000" w:themeColor="text1"/>
+          <w:sz w:val="28"/>
+          <w:szCs w:val="28"/>
+        </w:rPr>
+      </w:pPr>
+    </w:p>
+    <w:p>
+      <w:pPr>
+        <w:pStyle w:val="Prrafodelista"/>
+        <w:ind w:left="1069"/>
+        <w:jc w:val="center"/>
+        <w:rPr>
+          <w:color w:val="000000" w:themeColor="text1"/>
+          <w:sz w:val="28"/>
+          <w:szCs w:val="28"/>
+        </w:rPr>
+      </w:pPr>
+      <w:r>
+        <w:rPr>
+          <w:noProof/>
+          <w:color w:val="000000" w:themeColor="text1"/>
+          <w:sz w:val="28"/>
+          <w:szCs w:val="28"/>
+          <w:lang w:val="es-US" w:eastAsia="es-US"/>
+        </w:rPr>
+        <w:drawing>
+          <wp:inline distT="0" distB="0" distL="0" distR="0">
+            <wp:extent cx="2742857" cy="800000"/>
+            <wp:effectExtent l="19050" t="0" r="343" b="0"/>
+            <wp:docPr id="24" name="15 Imagen" descr="p8.png"/>
+            <wp:cNvGraphicFramePr>
+              <a:graphicFrameLocks xmlns:a="http://schemas.openxmlformats.org/drawingml/2006/main" noChangeAspect="1"/>
+            </wp:cNvGraphicFramePr>
+            <a:graphic xmlns:a="http://schemas.openxmlformats.org/drawingml/2006/main">
+              <a:graphicData uri="http://schemas.openxmlformats.org/drawingml/2006/picture">
+                <pic:pic xmlns:pic="http://schemas.openxmlformats.org/drawingml/2006/picture">
+                  <pic:nvPicPr>
+                    <pic:cNvPr id="0" name="p8.png"/>
+                    <pic:cNvPicPr/>
+                  </pic:nvPicPr>
+                  <pic:blipFill>
+                    <a:blip r:embed="rId15"/>
+                    <a:stretch>
+                      <a:fillRect/>
+                    </a:stretch>
+                  </pic:blipFill>
+                  <pic:spPr>
+                    <a:xfrm>
+                      <a:off x="0" y="0"/>
+                      <a:ext cx="2742857" cy="800000"/>
+                    </a:xfrm>
+                    <a:prstGeom prst="rect">
+                      <a:avLst/>
+                    </a:prstGeom>
+                  </pic:spPr>
+                </pic:pic>
+              </a:graphicData>
+            </a:graphic>
+          </wp:inline>
+        </w:drawing>
+      </w:r>
+    </w:p>
+    <w:p>
+      <w:pPr>
+        <w:pStyle w:val="Prrafodelista"/>
+        <w:ind w:left="1069"/>
+        <w:jc w:val="both"/>
+        <w:rPr>
+          <w:color w:val="000000" w:themeColor="text1"/>
+          <w:sz w:val="28"/>
+          <w:szCs w:val="28"/>
+        </w:rPr>
+      </w:pPr>
+    </w:p>
+    <w:p>
+      <w:pPr>
+        <w:pStyle w:val="Prrafodelista"/>
+        <w:ind w:left="1069"/>
+        <w:jc w:val="center"/>
+        <w:rPr>
+          <w:color w:val="000000" w:themeColor="text1"/>
+          <w:sz w:val="28"/>
+          <w:szCs w:val="28"/>
+        </w:rPr>
+      </w:pPr>
+      <w:r>
+        <w:rPr>
+          <w:noProof/>
+          <w:color w:val="000000" w:themeColor="text1"/>
+          <w:sz w:val="28"/>
+          <w:szCs w:val="28"/>
+          <w:lang w:val="es-US" w:eastAsia="es-US"/>
+        </w:rPr>
+        <w:drawing>
+          <wp:inline distT="0" distB="0" distL="0" distR="0">
+            <wp:extent cx="3000000" cy="695238"/>
+            <wp:effectExtent l="19050" t="0" r="0" b="0"/>
+            <wp:docPr id="25" name="14 Imagen" descr="P7.png"/>
+            <wp:cNvGraphicFramePr>
+              <a:graphicFrameLocks xmlns:a="http://schemas.openxmlformats.org/drawingml/2006/main" noChangeAspect="1"/>
+            </wp:cNvGraphicFramePr>
+            <a:graphic xmlns:a="http://schemas.openxmlformats.org/drawingml/2006/main">
+              <a:graphicData uri="http://schemas.openxmlformats.org/drawingml/2006/picture">
+                <pic:pic xmlns:pic="http://schemas.openxmlformats.org/drawingml/2006/picture">
+                  <pic:nvPicPr>
+                    <pic:cNvPr id="0" name="P7.png"/>
+                    <pic:cNvPicPr/>
+                  </pic:nvPicPr>
+                  <pic:blipFill>
+                    <a:blip r:embed="rId16"/>
+                    <a:stretch>
+                      <a:fillRect/>
+                    </a:stretch>
+                  </pic:blipFill>
+                  <pic:spPr>
+                    <a:xfrm>
+                      <a:off x="0" y="0"/>
+                      <a:ext cx="3000000" cy="695238"/>
+                    </a:xfrm>
+                    <a:prstGeom prst="rect">
+                      <a:avLst/>
+                    </a:prstGeom>
+                  </pic:spPr>
+                </pic:pic>
+              </a:graphicData>
+            </a:graphic>
+          </wp:inline>
+        </w:drawing>
+      </w:r>
+    </w:p>
+    <w:p>
+      <w:pPr>
+        <w:pStyle w:val="Prrafodelista"/>
+        <w:ind w:left="1069"/>
+        <w:rPr>
+          <w:color w:val="000000" w:themeColor="text1"/>
+          <w:sz w:val="28"/>
+          <w:szCs w:val="28"/>
+        </w:rPr>
+      </w:pPr>
+      <w:r>
+        <w:rPr>
+          <w:color w:val="000000" w:themeColor="text1"/>
+          <w:sz w:val="28"/>
+          <w:szCs w:val="28"/>
+        </w:rPr>
+        <w:t xml:space="preserve">Donde Ac es la amplitud de la portadora y </w:t>
+      </w:r>
+      <w:proofErr w:type="spellStart"/>
+      <w:r>
+        <w:rPr>
+          <w:color w:val="000000" w:themeColor="text1"/>
+          <w:sz w:val="28"/>
+          <w:szCs w:val="28"/>
+        </w:rPr>
+        <w:t>P</w:t>
+      </w:r>
+      <w:r>
+        <w:rPr>
+          <w:color w:val="000000" w:themeColor="text1"/>
+          <w:sz w:val="28"/>
+          <w:szCs w:val="28"/>
+          <w:vertAlign w:val="subscript"/>
+        </w:rPr>
+        <w:t>x</w:t>
+      </w:r>
+      <w:proofErr w:type="spellEnd"/>
+      <w:r>
+        <w:rPr>
+          <w:color w:val="000000" w:themeColor="text1"/>
+          <w:sz w:val="28"/>
+          <w:szCs w:val="28"/>
+        </w:rPr>
+        <w:t xml:space="preserve"> es la potencia de la señal original </w:t>
+      </w:r>
+    </w:p>
+    <w:p>
+      <w:pPr>
+        <w:pStyle w:val="Prrafodelista"/>
+        <w:ind w:left="1069"/>
+        <w:rPr>
+          <w:color w:val="000000" w:themeColor="text1"/>
+          <w:sz w:val="28"/>
+          <w:szCs w:val="28"/>
+        </w:rPr>
+      </w:pPr>
+    </w:p>
+    <w:p>
+      <w:pPr>
+        <w:pStyle w:val="Prrafodelista"/>
+        <w:ind w:left="1069"/>
+        <w:rPr>
+          <w:color w:val="000000" w:themeColor="text1"/>
+          <w:sz w:val="28"/>
+          <w:szCs w:val="28"/>
+        </w:rPr>
+      </w:pPr>
+      <w:r>
+        <w:rPr>
+          <w:color w:val="000000" w:themeColor="text1"/>
+          <w:sz w:val="28"/>
+          <w:szCs w:val="28"/>
+        </w:rPr>
+        <w:t xml:space="preserve">Sustituyendo en la expresión anterior se obtiene que la potencia SSB es </w:t>
+      </w:r>
+    </w:p>
+    <w:p>
+      <w:pPr>
+        <w:pStyle w:val="Prrafodelista"/>
+        <w:ind w:left="1069"/>
+        <w:rPr>
+          <w:color w:val="000000" w:themeColor="text1"/>
+          <w:sz w:val="28"/>
+          <w:szCs w:val="28"/>
+        </w:rPr>
+      </w:pPr>
+    </w:p>
+    <w:p>
+      <w:pPr>
+        <w:pStyle w:val="Prrafodelista"/>
+        <w:ind w:left="1069"/>
+        <w:jc w:val="center"/>
+        <w:rPr>
+          <w:color w:val="000000" w:themeColor="text1"/>
+          <w:sz w:val="48"/>
+          <w:szCs w:val="48"/>
+        </w:rPr>
+      </w:pPr>
+      <w:r>
+        <w:rPr>
+          <w:color w:val="000000" w:themeColor="text1"/>
+          <w:sz w:val="48"/>
+          <w:szCs w:val="48"/>
+        </w:rPr>
+        <w:t>P</w:t>
+      </w:r>
+      <w:r>
+        <w:rPr>
+          <w:color w:val="000000" w:themeColor="text1"/>
+          <w:sz w:val="48"/>
+          <w:szCs w:val="48"/>
+          <w:vertAlign w:val="subscript"/>
+        </w:rPr>
+        <w:t>SS</w:t>
+      </w:r>
+      <w:r>
+        <w:rPr>
+          <w:color w:val="000000" w:themeColor="text1"/>
+          <w:sz w:val="48"/>
+          <w:szCs w:val="48"/>
+          <w:vertAlign w:val="subscript"/>
+        </w:rPr>
+        <w:t xml:space="preserve">B </w:t>
+      </w:r>
+      <w:r>
+        <w:rPr>
+          <w:color w:val="000000" w:themeColor="text1"/>
+          <w:sz w:val="48"/>
+          <w:szCs w:val="48"/>
+        </w:rPr>
+        <w:t>=</w:t>
+      </w:r>
+      <m:oMath>
+        <m:r>
+          <w:rPr>
+            <w:rFonts w:ascii="Cambria Math" w:hAnsi="Cambria Math"/>
+            <w:color w:val="000000" w:themeColor="text1"/>
+            <w:sz w:val="48"/>
+            <w:szCs w:val="48"/>
+          </w:rPr>
+          <m:t xml:space="preserve"> </m:t>
+        </m:r>
+        <m:f>
+          <m:fPr>
+            <m:ctrlPr>
+              <w:rPr>
+                <w:rFonts w:ascii="Cambria Math" w:hAnsi="Cambria Math"/>
+                <w:i/>
+                <w:color w:val="000000" w:themeColor="text1"/>
+                <w:sz w:val="48"/>
+                <w:szCs w:val="48"/>
+              </w:rPr>
+            </m:ctrlPr>
+          </m:fPr>
+          <m:num>
+            <m:r>
+              <w:rPr>
+                <w:rFonts w:ascii="Cambria Math" w:hAnsi="Cambria Math"/>
+                <w:color w:val="000000" w:themeColor="text1"/>
+                <w:sz w:val="48"/>
+                <w:szCs w:val="48"/>
+              </w:rPr>
+              <m:t>25</m:t>
+            </m:r>
+          </m:num>
+          <m:den>
+            <m:r>
+              <w:rPr>
+                <w:rFonts w:ascii="Cambria Math" w:hAnsi="Cambria Math"/>
+                <w:color w:val="000000" w:themeColor="text1"/>
+                <w:sz w:val="48"/>
+                <w:szCs w:val="48"/>
+              </w:rPr>
+              <m:t>3</m:t>
+            </m:r>
+          </m:den>
+        </m:f>
+      </m:oMath>
+    </w:p>
+    <w:p>
+      <w:pPr>
+        <w:pStyle w:val="Prrafodelista"/>
+        <w:ind w:left="1069"/>
+        <w:jc w:val="both"/>
+        <w:rPr>
+          <w:color w:val="000000" w:themeColor="text1"/>
+          <w:sz w:val="28"/>
+          <w:szCs w:val="28"/>
+        </w:rPr>
+      </w:pPr>
     </w:p>
     <w:p>
       <w:pPr>
@@ -1404,6 +3020,7 @@
         </w:numPr>
         <w:jc w:val="both"/>
         <w:rPr>
+          <w:b/>
           <w:sz w:val="28"/>
           <w:szCs w:val="28"/>
         </w:rPr>
@@ -1454,72 +3071,640 @@
         </w:rPr>
         <w:t xml:space="preserve"> </w:t>
       </w:r>
-      <w:r>
-        <w:rPr>
-          <w:color w:val="FF0000"/>
-          <w:sz w:val="28"/>
-          <w:szCs w:val="28"/>
-        </w:rPr>
-        <w:t xml:space="preserve">(justifique </w:t>
-      </w:r>
-      <w:r>
-        <w:rPr>
-          <w:color w:val="FF0000"/>
-          <w:sz w:val="28"/>
-          <w:szCs w:val="28"/>
-        </w:rPr>
-        <w:t xml:space="preserve">este inciso con </w:t>
-      </w:r>
-      <w:r>
-        <w:rPr>
-          <w:color w:val="FF0000"/>
-          <w:sz w:val="28"/>
-          <w:szCs w:val="28"/>
-        </w:rPr>
-        <w:t xml:space="preserve">cálculos </w:t>
-      </w:r>
-      <w:r>
-        <w:rPr>
-          <w:color w:val="FF0000"/>
-          <w:sz w:val="28"/>
-          <w:szCs w:val="28"/>
-        </w:rPr>
-        <w:t>matemático</w:t>
-      </w:r>
-      <w:r>
-        <w:rPr>
-          <w:color w:val="FF0000"/>
-          <w:sz w:val="28"/>
-          <w:szCs w:val="28"/>
-        </w:rPr>
-        <w:t>s</w:t>
-      </w:r>
-      <w:r>
-        <w:rPr>
-          <w:color w:val="FF0000"/>
-          <w:sz w:val="28"/>
-          <w:szCs w:val="28"/>
-        </w:rPr>
-        <w:t xml:space="preserve"> precisos)</w:t>
-      </w:r>
-    </w:p>
-    <w:p>
-      <w:pPr>
+    </w:p>
+    <w:p>
+      <w:pPr>
+        <w:pStyle w:val="Prrafodelista"/>
         <w:jc w:val="both"/>
         <w:rPr>
-          <w:color w:val="1F497D" w:themeColor="text2"/>
-          <w:sz w:val="28"/>
-          <w:szCs w:val="28"/>
-        </w:rPr>
-      </w:pPr>
-      <w:r>
-        <w:rPr>
-          <w:color w:val="1F497D" w:themeColor="text2"/>
-          <w:sz w:val="28"/>
-          <w:szCs w:val="28"/>
-        </w:rPr>
-        <w:t>Borre esto y responda en este espacio a lo anterior</w:t>
-      </w:r>
+          <w:b/>
+          <w:sz w:val="28"/>
+          <w:szCs w:val="28"/>
+        </w:rPr>
+      </w:pPr>
+    </w:p>
+    <w:p>
+      <w:pPr>
+        <w:pStyle w:val="Prrafodelista"/>
+        <w:jc w:val="both"/>
+        <w:rPr>
+          <w:sz w:val="28"/>
+          <w:szCs w:val="28"/>
+        </w:rPr>
+      </w:pPr>
+    </w:p>
+    <w:p>
+      <w:pPr>
+        <w:pStyle w:val="Prrafodelista"/>
+        <w:jc w:val="both"/>
+        <w:rPr>
+          <w:sz w:val="28"/>
+          <w:szCs w:val="28"/>
+        </w:rPr>
+      </w:pPr>
+      <w:r>
+        <w:rPr>
+          <w:sz w:val="28"/>
+          <w:szCs w:val="28"/>
+        </w:rPr>
+        <w:t xml:space="preserve">En el caso de una señal modulada con el esquema SSB se tiene que la relación señal a ruido de la señal en el recepto es la misma que la señal a ruido de la señal </w:t>
+      </w:r>
+      <w:proofErr w:type="spellStart"/>
+      <w:r>
+        <w:rPr>
+          <w:sz w:val="28"/>
+          <w:szCs w:val="28"/>
+        </w:rPr>
+        <w:t>demoduladad</w:t>
+      </w:r>
+      <w:proofErr w:type="spellEnd"/>
+      <w:r>
+        <w:rPr>
+          <w:sz w:val="28"/>
+          <w:szCs w:val="28"/>
+        </w:rPr>
+        <w:t xml:space="preserve">, es decir, que </w:t>
+      </w:r>
+    </w:p>
+    <w:p>
+      <w:pPr>
+        <w:pStyle w:val="Prrafodelista"/>
+        <w:jc w:val="both"/>
+        <w:rPr>
+          <w:sz w:val="28"/>
+          <w:szCs w:val="28"/>
+        </w:rPr>
+      </w:pPr>
+    </w:p>
+    <w:p>
+      <w:pPr>
+        <w:pStyle w:val="Prrafodelista"/>
+        <w:jc w:val="both"/>
+        <w:rPr>
+          <w:sz w:val="28"/>
+          <w:szCs w:val="28"/>
+        </w:rPr>
+      </w:pPr>
+    </w:p>
+    <w:p>
+      <w:pPr>
+        <w:pStyle w:val="Prrafodelista"/>
+        <w:jc w:val="both"/>
+        <w:rPr>
+          <w:sz w:val="28"/>
+          <w:szCs w:val="28"/>
+        </w:rPr>
+      </w:pPr>
+      <w:r>
+        <w:rPr>
+          <w:sz w:val="28"/>
+          <w:szCs w:val="28"/>
+        </w:rPr>
+        <w:t xml:space="preserve">                                                      </w:t>
+      </w:r>
+      <m:oMath>
+        <m:sSub>
+          <m:sSubPr>
+            <m:ctrlPr>
+              <w:rPr>
+                <w:rFonts w:ascii="Cambria Math" w:hAnsi="Cambria Math"/>
+                <w:i/>
+                <w:color w:val="000000" w:themeColor="text1"/>
+                <w:sz w:val="48"/>
+                <w:szCs w:val="48"/>
+              </w:rPr>
+            </m:ctrlPr>
+          </m:sSubPr>
+          <m:e>
+            <m:d>
+              <m:dPr>
+                <m:ctrlPr>
+                  <w:rPr>
+                    <w:rFonts w:ascii="Cambria Math" w:hAnsi="Cambria Math"/>
+                    <w:i/>
+                    <w:color w:val="000000" w:themeColor="text1"/>
+                    <w:sz w:val="48"/>
+                    <w:szCs w:val="48"/>
+                  </w:rPr>
+                </m:ctrlPr>
+              </m:dPr>
+              <m:e>
+                <m:f>
+                  <m:fPr>
+                    <m:ctrlPr>
+                      <w:rPr>
+                        <w:rFonts w:ascii="Cambria Math" w:hAnsi="Cambria Math"/>
+                        <w:i/>
+                        <w:color w:val="000000" w:themeColor="text1"/>
+                        <w:sz w:val="48"/>
+                        <w:szCs w:val="48"/>
+                      </w:rPr>
+                    </m:ctrlPr>
+                  </m:fPr>
+                  <m:num>
+                    <m:r>
+                      <w:rPr>
+                        <w:rFonts w:ascii="Cambria Math" w:hAnsi="Cambria Math"/>
+                        <w:color w:val="000000" w:themeColor="text1"/>
+                        <w:sz w:val="48"/>
+                        <w:szCs w:val="48"/>
+                      </w:rPr>
+                      <m:t>Px</m:t>
+                    </m:r>
+                  </m:num>
+                  <m:den>
+                    <m:r>
+                      <w:rPr>
+                        <w:rFonts w:ascii="Cambria Math" w:hAnsi="Cambria Math"/>
+                        <w:color w:val="000000" w:themeColor="text1"/>
+                        <w:sz w:val="48"/>
+                        <w:szCs w:val="48"/>
+                      </w:rPr>
+                      <m:t>Nx</m:t>
+                    </m:r>
+                  </m:den>
+                </m:f>
+              </m:e>
+            </m:d>
+          </m:e>
+          <m:sub>
+            <m:r>
+              <w:rPr>
+                <w:rFonts w:ascii="Cambria Math" w:hAnsi="Cambria Math"/>
+                <w:color w:val="000000" w:themeColor="text1"/>
+                <w:sz w:val="48"/>
+                <w:szCs w:val="48"/>
+              </w:rPr>
+              <m:t>R</m:t>
+            </m:r>
+          </m:sub>
+        </m:sSub>
+        <m:r>
+          <w:rPr>
+            <w:rFonts w:ascii="Cambria Math" w:hAnsi="Cambria Math"/>
+            <w:sz w:val="28"/>
+            <w:szCs w:val="28"/>
+          </w:rPr>
+          <m:t>=</m:t>
+        </m:r>
+        <m:sSub>
+          <m:sSubPr>
+            <m:ctrlPr>
+              <w:rPr>
+                <w:rFonts w:ascii="Cambria Math" w:hAnsi="Cambria Math"/>
+                <w:i/>
+                <w:color w:val="000000" w:themeColor="text1"/>
+                <w:sz w:val="48"/>
+                <w:szCs w:val="48"/>
+              </w:rPr>
+            </m:ctrlPr>
+          </m:sSubPr>
+          <m:e>
+            <m:d>
+              <m:dPr>
+                <m:ctrlPr>
+                  <w:rPr>
+                    <w:rFonts w:ascii="Cambria Math" w:hAnsi="Cambria Math"/>
+                    <w:i/>
+                    <w:color w:val="000000" w:themeColor="text1"/>
+                    <w:sz w:val="48"/>
+                    <w:szCs w:val="48"/>
+                  </w:rPr>
+                </m:ctrlPr>
+              </m:dPr>
+              <m:e>
+                <m:f>
+                  <m:fPr>
+                    <m:ctrlPr>
+                      <w:rPr>
+                        <w:rFonts w:ascii="Cambria Math" w:hAnsi="Cambria Math"/>
+                        <w:i/>
+                        <w:color w:val="000000" w:themeColor="text1"/>
+                        <w:sz w:val="48"/>
+                        <w:szCs w:val="48"/>
+                      </w:rPr>
+                    </m:ctrlPr>
+                  </m:fPr>
+                  <m:num>
+                    <m:r>
+                      <w:rPr>
+                        <w:rFonts w:ascii="Cambria Math" w:hAnsi="Cambria Math"/>
+                        <w:color w:val="000000" w:themeColor="text1"/>
+                        <w:sz w:val="48"/>
+                        <w:szCs w:val="48"/>
+                      </w:rPr>
+                      <m:t>Px</m:t>
+                    </m:r>
+                  </m:num>
+                  <m:den>
+                    <m:r>
+                      <w:rPr>
+                        <w:rFonts w:ascii="Cambria Math" w:hAnsi="Cambria Math"/>
+                        <w:color w:val="000000" w:themeColor="text1"/>
+                        <w:sz w:val="48"/>
+                        <w:szCs w:val="48"/>
+                      </w:rPr>
+                      <m:t>Nx</m:t>
+                    </m:r>
+                  </m:den>
+                </m:f>
+              </m:e>
+            </m:d>
+          </m:e>
+          <m:sub>
+            <m:r>
+              <w:rPr>
+                <w:rFonts w:ascii="Cambria Math" w:hAnsi="Cambria Math"/>
+                <w:color w:val="000000" w:themeColor="text1"/>
+                <w:sz w:val="48"/>
+                <w:szCs w:val="48"/>
+              </w:rPr>
+              <m:t>D</m:t>
+            </m:r>
+          </m:sub>
+        </m:sSub>
+      </m:oMath>
+    </w:p>
+    <w:p>
+      <w:pPr>
+        <w:pStyle w:val="Prrafodelista"/>
+        <w:jc w:val="both"/>
+        <w:rPr>
+          <w:b/>
+          <w:sz w:val="28"/>
+          <w:szCs w:val="28"/>
+        </w:rPr>
+      </w:pPr>
+    </w:p>
+    <w:p>
+      <w:pPr>
+        <w:pStyle w:val="Prrafodelista"/>
+        <w:jc w:val="both"/>
+        <w:rPr>
+          <w:sz w:val="28"/>
+          <w:szCs w:val="28"/>
+        </w:rPr>
+      </w:pPr>
+      <w:r>
+        <w:rPr>
+          <w:sz w:val="28"/>
+          <w:szCs w:val="28"/>
+        </w:rPr>
+        <w:t>De lo anterior entonces es posible obtener la relación señal/ruido de forma directa con los datos proporcionados .</w:t>
+      </w:r>
+    </w:p>
+    <w:p>
+      <w:pPr>
+        <w:pStyle w:val="Prrafodelista"/>
+        <w:jc w:val="both"/>
+        <w:rPr>
+          <w:sz w:val="28"/>
+          <w:szCs w:val="28"/>
+        </w:rPr>
+      </w:pPr>
+    </w:p>
+    <w:p>
+      <w:pPr>
+        <w:pStyle w:val="Prrafodelista"/>
+        <w:jc w:val="both"/>
+        <w:rPr>
+          <w:sz w:val="28"/>
+          <w:szCs w:val="28"/>
+        </w:rPr>
+      </w:pPr>
+      <w:r>
+        <w:rPr>
+          <w:sz w:val="28"/>
+          <w:szCs w:val="28"/>
+        </w:rPr>
+        <w:t xml:space="preserve">Dado que la  relación de señal a ruido es de 10DB entonces se tiene que </w:t>
+      </w:r>
+    </w:p>
+    <w:p>
+      <w:pPr>
+        <w:pStyle w:val="Prrafodelista"/>
+        <w:jc w:val="both"/>
+        <w:rPr>
+          <w:sz w:val="28"/>
+          <w:szCs w:val="28"/>
+        </w:rPr>
+      </w:pPr>
+    </w:p>
+    <w:p>
+      <w:pPr>
+        <w:pStyle w:val="Prrafodelista"/>
+        <w:jc w:val="center"/>
+        <w:rPr>
+          <w:rFonts w:eastAsiaTheme="minorEastAsia"/>
+          <w:sz w:val="28"/>
+          <w:szCs w:val="28"/>
+        </w:rPr>
+      </w:pPr>
+      <w:r>
+        <w:rPr>
+          <w:rFonts w:eastAsiaTheme="minorEastAsia"/>
+          <w:sz w:val="28"/>
+          <w:szCs w:val="28"/>
+        </w:rPr>
+        <w:t>10</w:t>
+      </w:r>
+      <w:r>
+        <w:rPr>
+          <w:rFonts w:eastAsiaTheme="minorEastAsia"/>
+          <w:sz w:val="28"/>
+          <w:szCs w:val="28"/>
+          <w:vertAlign w:val="subscript"/>
+        </w:rPr>
+        <w:t>DB</w:t>
+      </w:r>
+      <m:oMath>
+        <m:r>
+          <w:rPr>
+            <w:rFonts w:ascii="Cambria Math" w:hAnsi="Cambria Math"/>
+            <w:sz w:val="28"/>
+            <w:szCs w:val="28"/>
+          </w:rPr>
+          <m:t>=10</m:t>
+        </m:r>
+        <m:r>
+          <w:rPr>
+            <w:rFonts w:ascii="Cambria Math" w:hAnsi="Cambria Math"/>
+            <w:sz w:val="28"/>
+            <w:szCs w:val="28"/>
+            <w:lang w:val="en-US"/>
+          </w:rPr>
+          <m:t>log</m:t>
+        </m:r>
+        <m:d>
+          <m:dPr>
+            <m:ctrlPr>
+              <w:rPr>
+                <w:rFonts w:ascii="Cambria Math" w:hAnsi="Cambria Math"/>
+                <w:i/>
+                <w:sz w:val="28"/>
+                <w:szCs w:val="28"/>
+                <w:lang w:val="en-US"/>
+              </w:rPr>
+            </m:ctrlPr>
+          </m:dPr>
+          <m:e>
+            <m:f>
+              <m:fPr>
+                <m:ctrlPr>
+                  <w:rPr>
+                    <w:rFonts w:ascii="Cambria Math" w:hAnsi="Cambria Math"/>
+                    <w:i/>
+                    <w:sz w:val="28"/>
+                    <w:szCs w:val="28"/>
+                  </w:rPr>
+                </m:ctrlPr>
+              </m:fPr>
+              <m:num>
+                <m:r>
+                  <w:rPr>
+                    <w:rFonts w:ascii="Cambria Math" w:hAnsi="Cambria Math"/>
+                    <w:sz w:val="28"/>
+                    <w:szCs w:val="28"/>
+                  </w:rPr>
+                  <m:t>Px</m:t>
+                </m:r>
+              </m:num>
+              <m:den>
+                <m:r>
+                  <w:rPr>
+                    <w:rFonts w:ascii="Cambria Math" w:hAnsi="Cambria Math"/>
+                    <w:sz w:val="28"/>
+                    <w:szCs w:val="28"/>
+                  </w:rPr>
+                  <m:t>Nx</m:t>
+                </m:r>
+              </m:den>
+            </m:f>
+          </m:e>
+        </m:d>
+      </m:oMath>
+    </w:p>
+    <w:p>
+      <w:pPr>
+        <w:pStyle w:val="Prrafodelista"/>
+        <w:jc w:val="center"/>
+        <w:rPr>
+          <w:i/>
+          <w:sz w:val="28"/>
+          <w:szCs w:val="28"/>
+        </w:rPr>
+      </w:pPr>
+    </w:p>
+    <w:p>
+      <w:pPr>
+        <w:pStyle w:val="Prrafodelista"/>
+        <w:rPr>
+          <w:sz w:val="28"/>
+          <w:szCs w:val="28"/>
+        </w:rPr>
+      </w:pPr>
+      <w:r>
+        <w:rPr>
+          <w:sz w:val="28"/>
+          <w:szCs w:val="28"/>
+        </w:rPr>
+        <w:t>De aquí despejamos</w:t>
+      </w:r>
+      <w:r>
+        <w:rPr>
+          <w:b/>
+          <w:sz w:val="28"/>
+          <w:szCs w:val="28"/>
+        </w:rPr>
+        <w:t xml:space="preserve"> </w:t>
+      </w:r>
+      <w:r>
+        <w:rPr>
+          <w:b/>
+          <w:sz w:val="28"/>
+          <w:szCs w:val="28"/>
+        </w:rPr>
+        <w:t xml:space="preserve"> </w:t>
+      </w:r>
+      <w:proofErr w:type="spellStart"/>
+      <w:r>
+        <w:rPr>
+          <w:sz w:val="28"/>
+          <w:szCs w:val="28"/>
+        </w:rPr>
+        <w:t>Nx</w:t>
+      </w:r>
+      <w:proofErr w:type="spellEnd"/>
+      <w:r>
+        <w:rPr>
+          <w:sz w:val="28"/>
+          <w:szCs w:val="28"/>
+        </w:rPr>
+        <w:t xml:space="preserve"> obteniéndose que </w:t>
+      </w:r>
+      <w:r>
+        <w:rPr>
+          <w:sz w:val="28"/>
+          <w:szCs w:val="28"/>
+        </w:rPr>
+        <w:t>:</w:t>
+      </w:r>
+    </w:p>
+    <w:p>
+      <w:pPr>
+        <w:pStyle w:val="Prrafodelista"/>
+        <w:jc w:val="center"/>
+        <w:rPr>
+          <w:rFonts w:eastAsiaTheme="minorEastAsia"/>
+          <w:sz w:val="28"/>
+          <w:szCs w:val="28"/>
+        </w:rPr>
+      </w:pPr>
+      <m:oMathPara>
+        <m:oMath>
+          <m:r>
+            <w:rPr>
+              <w:rFonts w:ascii="Cambria Math" w:hAnsi="Cambria Math"/>
+              <w:sz w:val="36"/>
+              <w:szCs w:val="36"/>
+            </w:rPr>
+            <m:t>Nx=</m:t>
+          </m:r>
+          <m:f>
+            <m:fPr>
+              <m:ctrlPr>
+                <w:rPr>
+                  <w:rFonts w:ascii="Cambria Math" w:hAnsi="Cambria Math"/>
+                  <w:i/>
+                  <w:sz w:val="36"/>
+                  <w:szCs w:val="36"/>
+                </w:rPr>
+              </m:ctrlPr>
+            </m:fPr>
+            <m:num>
+              <m:r>
+                <w:rPr>
+                  <w:rFonts w:ascii="Cambria Math" w:hAnsi="Cambria Math"/>
+                  <w:sz w:val="36"/>
+                  <w:szCs w:val="36"/>
+                </w:rPr>
+                <m:t>Px</m:t>
+              </m:r>
+            </m:num>
+            <m:den>
+              <m:r>
+                <w:rPr>
+                  <w:rFonts w:ascii="Cambria Math" w:hAnsi="Cambria Math"/>
+                  <w:sz w:val="36"/>
+                  <w:szCs w:val="36"/>
+                </w:rPr>
+                <m:t>10</m:t>
+              </m:r>
+            </m:den>
+          </m:f>
+        </m:oMath>
+      </m:oMathPara>
+    </w:p>
+    <w:p>
+      <w:pPr>
+        <w:pStyle w:val="Prrafodelista"/>
+        <w:rPr>
+          <w:rFonts w:eastAsiaTheme="minorEastAsia"/>
+          <w:sz w:val="28"/>
+          <w:szCs w:val="28"/>
+        </w:rPr>
+      </w:pPr>
+      <w:r>
+        <w:rPr>
+          <w:rFonts w:eastAsiaTheme="minorEastAsia"/>
+          <w:sz w:val="28"/>
+          <w:szCs w:val="28"/>
+        </w:rPr>
+        <w:t xml:space="preserve">sustituyendo el valor de </w:t>
+      </w:r>
+      <w:proofErr w:type="spellStart"/>
+      <w:r>
+        <w:rPr>
+          <w:rFonts w:eastAsiaTheme="minorEastAsia"/>
+          <w:sz w:val="28"/>
+          <w:szCs w:val="28"/>
+        </w:rPr>
+        <w:t>Px</w:t>
+      </w:r>
+      <w:proofErr w:type="spellEnd"/>
+      <w:r>
+        <w:rPr>
+          <w:rFonts w:eastAsiaTheme="minorEastAsia"/>
+          <w:sz w:val="28"/>
+          <w:szCs w:val="28"/>
+        </w:rPr>
+        <w:t xml:space="preserve">  ya conocido (la potencia en la señal ) en la relación anterior se obtiene entonces que la densidad espectral de potencia del ruido tiene un valor de </w:t>
+      </w:r>
+    </w:p>
+    <w:p>
+      <w:pPr>
+        <w:pStyle w:val="Prrafodelista"/>
+        <w:rPr>
+          <w:rFonts w:eastAsiaTheme="minorEastAsia"/>
+          <w:sz w:val="28"/>
+          <w:szCs w:val="28"/>
+        </w:rPr>
+      </w:pPr>
+    </w:p>
+    <w:p>
+      <w:pPr>
+        <w:pStyle w:val="Prrafodelista"/>
+        <w:jc w:val="center"/>
+        <w:rPr>
+          <w:rFonts w:eastAsiaTheme="minorEastAsia"/>
+          <w:sz w:val="28"/>
+          <w:szCs w:val="28"/>
+        </w:rPr>
+      </w:pPr>
+      <m:oMathPara>
+        <m:oMath>
+          <m:r>
+            <w:rPr>
+              <w:rFonts w:ascii="Cambria Math" w:hAnsi="Cambria Math"/>
+              <w:sz w:val="36"/>
+              <w:szCs w:val="36"/>
+            </w:rPr>
+            <m:t>Nx=</m:t>
+          </m:r>
+          <m:f>
+            <m:fPr>
+              <m:ctrlPr>
+                <w:rPr>
+                  <w:rFonts w:ascii="Cambria Math" w:hAnsi="Cambria Math"/>
+                  <w:i/>
+                  <w:sz w:val="36"/>
+                  <w:szCs w:val="36"/>
+                </w:rPr>
+              </m:ctrlPr>
+            </m:fPr>
+            <m:num>
+              <m:r>
+                <w:rPr>
+                  <w:rFonts w:ascii="Cambria Math" w:hAnsi="Cambria Math"/>
+                  <w:sz w:val="36"/>
+                  <w:szCs w:val="36"/>
+                </w:rPr>
+                <m:t>2</m:t>
+              </m:r>
+            </m:num>
+            <m:den>
+              <m:r>
+                <w:rPr>
+                  <w:rFonts w:ascii="Cambria Math" w:hAnsi="Cambria Math"/>
+                  <w:sz w:val="36"/>
+                  <w:szCs w:val="36"/>
+                </w:rPr>
+                <m:t>15</m:t>
+              </m:r>
+            </m:den>
+          </m:f>
+        </m:oMath>
+      </m:oMathPara>
     </w:p>
     <w:p>
       <w:pPr>
@@ -1813,7 +3998,7 @@
                     </pic:cNvPicPr>
                   </pic:nvPicPr>
                   <pic:blipFill>
-                    <a:blip r:embed="rId5"/>
+                    <a:blip r:embed="rId17"/>
                     <a:srcRect/>
                     <a:stretch>
                       <a:fillRect/>
@@ -1991,7 +4176,7 @@
                           </pic:cNvPicPr>
                         </pic:nvPicPr>
                         <pic:blipFill>
-                          <a:blip r:embed="rId6"/>
+                          <a:blip r:embed="rId18"/>
                           <a:srcRect/>
                           <a:stretch>
                             <a:fillRect/>
@@ -2061,7 +4246,7 @@
                           </pic:cNvPicPr>
                         </pic:nvPicPr>
                         <pic:blipFill>
-                          <a:blip r:embed="rId7"/>
+                          <a:blip r:embed="rId19"/>
                           <a:srcRect/>
                           <a:stretch>
                             <a:fillRect/>
@@ -2869,7 +5054,7 @@
                           </pic:cNvPicPr>
                         </pic:nvPicPr>
                         <pic:blipFill>
-                          <a:blip r:embed="rId8"/>
+                          <a:blip r:embed="rId20"/>
                           <a:srcRect/>
                           <a:stretch>
                             <a:fillRect/>
@@ -2939,7 +5124,7 @@
                           </pic:cNvPicPr>
                         </pic:nvPicPr>
                         <pic:blipFill>
-                          <a:blip r:embed="rId9"/>
+                          <a:blip r:embed="rId21"/>
                           <a:srcRect/>
                           <a:stretch>
                             <a:fillRect/>
@@ -3207,7 +5392,7 @@
                           </pic:cNvPicPr>
                         </pic:nvPicPr>
                         <pic:blipFill>
-                          <a:blip r:embed="rId10"/>
+                          <a:blip r:embed="rId22"/>
                           <a:srcRect/>
                           <a:stretch>
                             <a:fillRect/>
@@ -3277,7 +5462,7 @@
                           </pic:cNvPicPr>
                         </pic:nvPicPr>
                         <pic:blipFill>
-                          <a:blip r:embed="rId11"/>
+                          <a:blip r:embed="rId23"/>
                           <a:srcRect/>
                           <a:stretch>
                             <a:fillRect/>
@@ -3627,7 +5812,7 @@
                           </pic:cNvPicPr>
                         </pic:nvPicPr>
                         <pic:blipFill>
-                          <a:blip r:embed="rId12"/>
+                          <a:blip r:embed="rId24"/>
                           <a:srcRect/>
                           <a:stretch>
                             <a:fillRect/>
@@ -3697,7 +5882,7 @@
                           </pic:cNvPicPr>
                         </pic:nvPicPr>
                         <pic:blipFill>
-                          <a:blip r:embed="rId13"/>
+                          <a:blip r:embed="rId25"/>
                           <a:srcRect/>
                           <a:stretch>
                             <a:fillRect/>
@@ -4002,7 +6187,7 @@
                           </pic:cNvPicPr>
                         </pic:nvPicPr>
                         <pic:blipFill>
-                          <a:blip r:embed="rId14"/>
+                          <a:blip r:embed="rId26"/>
                           <a:srcRect/>
                           <a:stretch>
                             <a:fillRect/>
@@ -4072,7 +6257,7 @@
                           </pic:cNvPicPr>
                         </pic:nvPicPr>
                         <pic:blipFill>
-                          <a:blip r:embed="rId15"/>
+                          <a:blip r:embed="rId27"/>
                           <a:srcRect/>
                           <a:stretch>
                             <a:fillRect/>
@@ -4725,7 +6910,7 @@
                     </pic:cNvPicPr>
                   </pic:nvPicPr>
                   <pic:blipFill>
-                    <a:blip r:embed="rId16"/>
+                    <a:blip r:embed="rId28"/>
                     <a:srcRect/>
                     <a:stretch>
                       <a:fillRect/>
@@ -6631,7 +8816,7 @@
                     </pic:cNvPicPr>
                   </pic:nvPicPr>
                   <pic:blipFill>
-                    <a:blip r:embed="rId16"/>
+                    <a:blip r:embed="rId28"/>
                     <a:srcRect/>
                     <a:stretch>
                       <a:fillRect/>
@@ -8077,7 +10262,7 @@
         </w:rPr>
         <w:t xml:space="preserve"> </w:t>
       </w:r>
-      <w:hyperlink r:id="rId17" w:history="1">
+      <w:hyperlink r:id="rId29" w:history="1">
         <w:r>
           <w:rPr>
             <w:rStyle w:val="Hipervnculo"/>

</xml_diff>